<commit_message>
change title, refine abstract
</commit_message>
<xml_diff>
--- a/doc/manuscript/ForC-EFDB-manuscript.docx
+++ b/doc/manuscript/ForC-EFDB-manuscript.docx
@@ -17,7 +17,7 @@
         <w:t xml:space="preserve"> </w:t>
       </w:r>
       <w:r>
-        <w:t xml:space="preserve">Informing forest carbon inventories under the Paris Agreement using the Global Forest Carbon Database (ForC v4.0)</w:t>
+        <w:t xml:space="preserve">Informing forest carbon inventories under the Paris Agreement using ground-based forest monitoring data</w:t>
       </w:r>
     </w:p>
     <w:p>
@@ -242,19 +242,22 @@
         <w:pStyle w:val="Compact"/>
       </w:pPr>
       <w:r>
-        <w:t xml:space="preserve">Forests are critical for climate change mitigation and constitute a substantial portion of planned net emissions reductions under the 2015 Paris Agreement.</w:t>
-      </w:r>
-      <w:r>
-        <w:t xml:space="preserve"> </w:t>
-      </w:r>
-      <w:r>
-        <w:t xml:space="preserve">The efficacy of greenhouse gas mitigation planning and reporting depends on the accessibility and quality of data on forest carbon (C) stocks and changes therein.</w:t>
-      </w:r>
-      <w:r>
-        <w:t xml:space="preserve"> </w:t>
-      </w:r>
-      <w:r>
-        <w:t xml:space="preserve">Tens of thousands of relevant forest C estimates have been published and compiled in the Global Forest C database (ForC) and could be valuable for this purpose if made accessible through the Emission Factor Database (EFDB) of the International Panel on Climate Change (IPCC).</w:t>
+        <w:t xml:space="preserve">Forests are recognized as critical to climate change mitigation under the Paris Agreement.</w:t>
+      </w:r>
+      <w:r>
+        <w:t xml:space="preserve"> </w:t>
+      </w:r>
+      <w:r>
+        <w:t xml:space="preserve"> </w:t>
+      </w:r>
+      <w:r>
+        <w:t xml:space="preserve">However, the efficacy of climate change mitigation planning and reporting depends on having high quality data on forest carbon (C) stocks and changes.</w:t>
+      </w:r>
+      <w:r>
+        <w:t xml:space="preserve"> </w:t>
+      </w:r>
+      <w:r>
+        <w:t xml:space="preserve">The Emission Factor Database (EFDB) of the International Panel on Climate Change (IPCC) is intended to be a definitive source for such data.</w:t>
       </w:r>
       <w:r>
         <w:t xml:space="preserve"> </w:t>
@@ -269,7 +272,22 @@
         <w:pStyle w:val="Compact"/>
       </w:pPr>
       <w:r>
-        <w:t xml:space="preserve">Here, we develop and document a process for semi-automated submission of data from ForC into the EFDB, assess the data available and submitted to date, and provide recommendations for improving forest data collection, analysis, and reporting to improve inventories of forest-sector greenhouse gas emissions and removals.</w:t>
+        <w:t xml:space="preserve">The Global Forest C database (ForC) is a compilation of tens of thousands of ground-based forest C estimates that is fully traceable and publicly available.</w:t>
+      </w:r>
+      <w:r>
+        <w:t xml:space="preserve"> </w:t>
+      </w:r>
+      <w:r>
+        <w:t xml:space="preserve">Here, we develop and document a process for semi-automated submission of data from ForC into EFDB,</w:t>
+      </w:r>
+      <w:r>
+        <w:t xml:space="preserve"> </w:t>
+      </w:r>
+      <w:r>
+        <w:t xml:space="preserve"> </w:t>
+      </w:r>
+      <w:r>
+        <w:t xml:space="preserve">assess the data currently available through ForC, and provide recommendations for improving forest data collection, analysis, and reporting.</w:t>
       </w:r>
       <w:r>
         <w:t xml:space="preserve"> </w:t>
@@ -295,6 +313,12 @@
       <w:r>
         <w:t xml:space="preserve"> </w:t>
       </w:r>
+      <w:r>
+        <w:t xml:space="preserve">However, 59% of ForC records reviewed could not be submitted because the original publication lacked information required by the IPCC.</w:t>
+      </w:r>
+      <w:r>
+        <w:t xml:space="preserve"> </w:t>
+      </w:r>
     </w:p>
     <w:p>
       <w:pPr>
@@ -305,7 +329,7 @@
         <w:pStyle w:val="Compact"/>
       </w:pPr>
       <w:r>
-        <w:t xml:space="preserve">In the future, forest C estimates in EFDB can be improved through targeted research to fill critical gaps, reporting of information required by IPCC, and continued submission of data from scientific publications to the EFDB.</w:t>
+        <w:t xml:space="preserve">In the future, ground-based forest C estimates should be target gaps in the record, and studies should ensure that they report all information necessary for inclusion in EFDB.</w:t>
       </w:r>
       <w:r>
         <w:t xml:space="preserve"> </w:t>
@@ -1158,7 +1182,7 @@
         <w:t xml:space="preserve"> </w:t>
       </w:r>
       <w:r>
-        <w:t xml:space="preserve">As of October 26, 2023, ForC contained 39848 records from 10589 plots in 1535 distinct geographical areas, along with records of stand age and disturbance history.</w:t>
+        <w:t xml:space="preserve">As of October 30, 2023, ForC contained 39848 records from 10589 plots in 1535 distinct geographical areas, along with records of stand age and disturbance history.</w:t>
       </w:r>
       <w:r>
         <w:t xml:space="preserve"> </w:t>
@@ -4925,7 +4949,7 @@
         <w:t xml:space="preserve"> </w:t>
       </w:r>
       <w:r>
-        <w:t xml:space="preserve">Complete records needed to be reviewed by the EFDB editorial board and then posted in the database – a process that lags behind submission of records and had not yet been completed for all records sent as of October 26, 2023.</w:t>
+        <w:t xml:space="preserve">Complete records needed to be reviewed by the EFDB editorial board and then posted in the database – a process that lags behind submission of records and had not yet been completed for all records sent as of October 30, 2023.</w:t>
       </w:r>
     </w:p>
     <w:bookmarkEnd w:id="34"/>
@@ -4971,7 +4995,7 @@
         <w:pStyle w:val="FirstParagraph"/>
       </w:pPr>
       <w:r>
-        <w:t xml:space="preserve">As of October 26, 2023, ForC (v4.0) contained 32686 independent records (39848 total), 19316 of which were for the 42 variables relevant to EFDB (Fig. 1).</w:t>
+        <w:t xml:space="preserve">As of October 30, 2023, ForC (v4.0) contained 32686 independent records (39848 total), 19316 of which were for the 42 variables relevant to EFDB (Fig. 1).</w:t>
       </w:r>
       <w:r>
         <w:t xml:space="preserve"> </w:t>
@@ -16803,7 +16827,7 @@
         <w:pStyle w:val="FirstParagraph"/>
       </w:pPr>
       <w:r>
-        <w:t xml:space="preserve">As of October 26, 2023</w:t>
+        <w:t xml:space="preserve">As of October 30, 2023</w:t>
       </w:r>
       <w:r>
         <w:t xml:space="preserve">, we had reviewed or added 2292 EFDB-relevant records, 1438 records of which were submitted to EFDB, and 376 of which have been reviewed, accepted, and posted (Figs. 2-3, Table 2).</w:t>
@@ -19300,7 +19324,7 @@
         <w:t xml:space="preserve"> </w:t>
       </w:r>
       <w:r>
-        <w:t xml:space="preserve">As of October 26, 2023, we have submitted 1438 records to EFDB.</w:t>
+        <w:t xml:space="preserve">As of October 30, 2023, we have submitted 1438 records to EFDB.</w:t>
       </w:r>
       <w:r>
         <w:t xml:space="preserve"> </w:t>

</xml_diff>

<commit_message>
add final number posted to EFDB
#50
</commit_message>
<xml_diff>
--- a/doc/manuscript/ForC-EFDB-manuscript.docx
+++ b/doc/manuscript/ForC-EFDB-manuscript.docx
@@ -302,7 +302,7 @@
         <w:pStyle w:val="Compact"/>
       </w:pPr>
       <w:r>
-        <w:t xml:space="preserve">As of October 2023, ForC contained ~19316 independent records relevant to EFDB, 1438 of which had undergone necessary review and been submitted.</w:t>
+        <w:t xml:space="preserve">As of January 2024, ForC contained ~19316 independent records relevant to EFDB, 1438 of which had undergone necessary review and been submitted.</w:t>
       </w:r>
       <w:r>
         <w:t xml:space="preserve"> </w:t>
@@ -1182,7 +1182,7 @@
         <w:t xml:space="preserve"> </w:t>
       </w:r>
       <w:r>
-        <w:t xml:space="preserve">As of October 30, 2023, ForC contained 39848 records from 10589 plots in 1535 distinct geographical areas, along with records of stand age and disturbance history.</w:t>
+        <w:t xml:space="preserve">As of January 25, 2024, ForC contained 39848 records from 10589 plots in 1535 distinct geographical areas, along with records of stand age and disturbance history.</w:t>
       </w:r>
       <w:r>
         <w:t xml:space="preserve"> </w:t>
@@ -4945,12 +4945,6 @@
       <w:r>
         <w:t xml:space="preserve">Once converted into EFDB format, the records were reviewed and then sent to the IPCC’s Technical Support Unit for submission to EFDB.</w:t>
       </w:r>
-      <w:r>
-        <w:t xml:space="preserve"> </w:t>
-      </w:r>
-      <w:r>
-        <w:t xml:space="preserve">Complete records needed to be reviewed by the EFDB editorial board and then posted in the database – a process that lags behind submission of records and had not yet been completed for all records sent as of October 30, 2023.</w:t>
-      </w:r>
     </w:p>
     <w:bookmarkEnd w:id="34"/>
     <w:bookmarkEnd w:id="35"/>
@@ -4995,7 +4989,7 @@
         <w:pStyle w:val="FirstParagraph"/>
       </w:pPr>
       <w:r>
-        <w:t xml:space="preserve">As of October 30, 2023, ForC (v4.0) contained 32686 independent records (39848 total), 19316 of which were for the 42 variables relevant to EFDB (Fig. 1).</w:t>
+        <w:t xml:space="preserve">As of January 25, 2024, ForC (v4.0) contained 32686 independent records (39848 total), 19316 of which were for the 42 variables relevant to EFDB (Fig. 1).</w:t>
       </w:r>
       <w:r>
         <w:t xml:space="preserve"> </w:t>
@@ -16827,10 +16821,10 @@
         <w:pStyle w:val="FirstParagraph"/>
       </w:pPr>
       <w:r>
-        <w:t xml:space="preserve">As of October 30, 2023</w:t>
-      </w:r>
-      <w:r>
-        <w:t xml:space="preserve">, we had reviewed or added 2292 EFDB-relevant records, 1438 records of which were submitted to EFDB, and 376 of which have been reviewed, accepted, and posted (Figs. 2-3, Table 2).</w:t>
+        <w:t xml:space="preserve">As of January 25, 2024</w:t>
+      </w:r>
+      <w:r>
+        <w:t xml:space="preserve">, we had reviewed or added 2292 EFDB-relevant records, 1438 records of which were submitted to EFDB, and 1068 of which have been reviewed, accepted, and posted (Figs. 2-3, Table 2).</w:t>
       </w:r>
       <w:r>
         <w:t xml:space="preserve"> </w:t>
@@ -16842,7 +16836,7 @@
         <w:t xml:space="preserve"> </w:t>
       </w:r>
       <w:r>
-        <w:t xml:space="preserve">The discrepancy between the number of records sent and that posted to EFDB is primarily attributable to the time required for the IPCC to review and post the records, and also because a minority of records were deemed not applicable to EFDB by the review panel.</w:t>
+        <w:t xml:space="preserve">The discrepancy between the number of records sent and that posted to EFDB is because some records (26%) were deemed not applicable to EFDB by the review panel.</w:t>
       </w:r>
     </w:p>
     <w:p>
@@ -19324,7 +19318,7 @@
         <w:t xml:space="preserve"> </w:t>
       </w:r>
       <w:r>
-        <w:t xml:space="preserve">As of October 30, 2023, we have submitted 1438 records to EFDB.</w:t>
+        <w:t xml:space="preserve">As of January 25, 2024, we have submitted 1438 records to EFDB.</w:t>
       </w:r>
       <w:r>
         <w:t xml:space="preserve"> </w:t>

</xml_diff>

<commit_message>
worked on abstract & intro
</commit_message>
<xml_diff>
--- a/doc/manuscript/ForC-EFDB-manuscript.docx
+++ b/doc/manuscript/ForC-EFDB-manuscript.docx
@@ -242,26 +242,13 @@
         <w:pStyle w:val="Compact"/>
       </w:pPr>
       <w:r>
-        <w:rPr>
-          <w:iCs/>
-          <w:i/>
-        </w:rPr>
-        <w:t xml:space="preserve">(Humans have been influencing Earth’s climate via interactions with forests for thousands of years, and now)</w:t>
-      </w:r>
-      <w:r>
-        <w:t xml:space="preserve"> </w:t>
-      </w:r>
-      <w:r>
-        <w:t xml:space="preserve">Forests are recognized as critical to climate change mitigation under the Paris Agreement.</w:t>
-      </w:r>
-      <w:r>
-        <w:t xml:space="preserve"> </w:t>
-      </w:r>
-      <w:r>
-        <w:t xml:space="preserve"> </w:t>
-      </w:r>
-      <w:r>
-        <w:t xml:space="preserve">However, the efficacy of climate change mitigation planning and reporting depends on having high quality data on forest carbon (C) stocks and changes.</w:t>
+        <w:t xml:space="preserve">Humans have been influencing Earth’s climate via transformative impacts on forests for &gt;12,000 years, and forests are now recognized as critical to climate change mitigation under the Paris Agreement.</w:t>
+      </w:r>
+      <w:r>
+        <w:t xml:space="preserve"> </w:t>
+      </w:r>
+      <w:r>
+        <w:t xml:space="preserve">However, the efficacy of climate change mitigation planning and reporting depends on having quality data on forest carbon (C) stocks and changes.</w:t>
       </w:r>
       <w:r>
         <w:t xml:space="preserve"> </w:t>
@@ -282,22 +269,13 @@
         <w:pStyle w:val="Compact"/>
       </w:pPr>
       <w:r>
-        <w:t xml:space="preserve">The Global Forest C database (ForC) is a compilation of tens of thousands of ground-based forest C estimates that is fully traceable and publicly available.</w:t>
-      </w:r>
-      <w:r>
-        <w:t xml:space="preserve"> </w:t>
-      </w:r>
-      <w:r>
-        <w:t xml:space="preserve">Here, we develop and document a process for semi-automated submission of data from ForC into EFDB,</w:t>
-      </w:r>
-      <w:r>
-        <w:t xml:space="preserve"> </w:t>
-      </w:r>
-      <w:r>
-        <w:t xml:space="preserve"> </w:t>
-      </w:r>
-      <w:r>
-        <w:t xml:space="preserve">assess the data currently available through ForC, and provide recommendations for improving forest data collection, analysis, and reporting.</w:t>
+        <w:t xml:space="preserve">To facilitate submission of forest C estimates from scientific studies to EFDB, we develop and document a process for semi-automated data submission from the Global Forest C database (ForC v4.0), which is the largest compilation of ground-based forest C estimates.</w:t>
+      </w:r>
+      <w:r>
+        <w:t xml:space="preserve"> </w:t>
+      </w:r>
+      <w:r>
+        <w:t xml:space="preserve">We then assess the data currently available through ForC and provide recommendations for improving forest data collection, analysis, and reporting.</w:t>
       </w:r>
       <w:r>
         <w:t xml:space="preserve"> </w:t>
@@ -312,7 +290,7 @@
         <w:pStyle w:val="Compact"/>
       </w:pPr>
       <w:r>
-        <w:t xml:space="preserve">As of January 2024, ForC contained ~19316 independent records relevant to EFDB, 1438 of which had undergone necessary review and been submitted.</w:t>
+        <w:t xml:space="preserve">As of January 2024, ForC contained ~19316 independent records relevant to EFDB, 1068 of which had been submitted and posted to EFDB.</w:t>
       </w:r>
       <w:r>
         <w:t xml:space="preserve"> </w:t>
@@ -324,7 +302,7 @@
         <w:t xml:space="preserve"> </w:t>
       </w:r>
       <w:r>
-        <w:t xml:space="preserve">However, 59% of ForC records reviewed could not be submitted because the original publication lacked information required by the IPCC.</w:t>
+        <w:t xml:space="preserve">59% of ForC records reviewed could not be submitted because the original publication lacked required information.</w:t>
       </w:r>
       <w:r>
         <w:t xml:space="preserve"> </w:t>
@@ -339,7 +317,7 @@
         <w:pStyle w:val="Compact"/>
       </w:pPr>
       <w:r>
-        <w:t xml:space="preserve">In the future, ground-based forest C estimates should be target gaps in the record, and studies should ensure that they report all information necessary for inclusion in EFDB.</w:t>
+        <w:t xml:space="preserve">In the future, ground-based forest C estimates should target gaps in the record, and studies should ensure that they report all information necessary for inclusion in EFDB.</w:t>
       </w:r>
       <w:r>
         <w:t xml:space="preserve"> </w:t>
@@ -420,7 +398,7 @@
         <w:t xml:space="preserve"> </w:t>
       </w:r>
       <w:r>
-        <w:t xml:space="preserve">(Sanderman</w:t>
+        <w:t xml:space="preserve">(Bonan, 2016; Sanderman</w:t>
       </w:r>
       <w:r>
         <w:t xml:space="preserve"> </w:t>
@@ -433,127 +411,7 @@
         <w:t xml:space="preserve">et al.</w:t>
       </w:r>
       <w:r>
-        <w:t xml:space="preserve">, 2017;</w:t>
-      </w:r>
-      <w:r>
-        <w:t xml:space="preserve"> </w:t>
-      </w:r>
-      <w:r>
-        <w:rPr>
-          <w:bCs/>
-          <w:b/>
-        </w:rPr>
-        <w:t xml:space="preserve">ellis_people_2021?</w:t>
-      </w:r>
-      <w:r>
-        <w:t xml:space="preserve">;</w:t>
-      </w:r>
-      <w:r>
-        <w:t xml:space="preserve"> </w:t>
-      </w:r>
-      <w:r>
-        <w:rPr>
-          <w:bCs/>
-          <w:b/>
-        </w:rPr>
-        <w:t xml:space="preserve">bonan_forests_2016?</w:t>
-      </w:r>
-      <w:r>
-        <w:t xml:space="preserve">)</w:t>
-      </w:r>
-      <w:r>
-        <w:t xml:space="preserve">.</w:t>
-      </w:r>
-      <w:r>
-        <w:t xml:space="preserve"> </w:t>
-      </w:r>
-      <w:r>
-        <w:t xml:space="preserve">In recent decades, as anthropogenic climate change has accelerated, this relationship has come into increasing focus</w:t>
-      </w:r>
-      <w:r>
-        <w:t xml:space="preserve"> </w:t>
-      </w:r>
-      <w:r>
-        <w:t xml:space="preserve">(IPCC, 2019a, 2022a)</w:t>
-      </w:r>
-      <w:r>
-        <w:t xml:space="preserve">.</w:t>
-      </w:r>
-      <w:r>
-        <w:t xml:space="preserve"> </w:t>
-      </w:r>
-      <w:r>
-        <w:t xml:space="preserve">Deforestation and forest degradation are substantial sources of the greenhouse gas carbon dioxide (CO</w:t>
-      </w:r>
-      <w:r>
-        <w:rPr>
-          <w:vertAlign w:val="subscript"/>
-        </w:rPr>
-        <w:t xml:space="preserve">2</w:t>
-      </w:r>
-      <w:r>
-        <w:t xml:space="preserve">), currently accounting for &gt;10% of anthropogenic emissions</w:t>
-      </w:r>
-      <w:r>
-        <w:t xml:space="preserve"> </w:t>
-      </w:r>
-      <w:r>
-        <w:t xml:space="preserve">(</w:t>
-      </w:r>
-      <w:r>
-        <w:rPr>
-          <w:bCs/>
-          <w:b/>
-        </w:rPr>
-        <w:t xml:space="preserve">friedlingstein_global_2022?</w:t>
-      </w:r>
-      <w:r>
-        <w:t xml:space="preserve">)</w:t>
-      </w:r>
-      <w:r>
-        <w:t xml:space="preserve">.</w:t>
-      </w:r>
-      <w:r>
-        <w:t xml:space="preserve"> </w:t>
-      </w:r>
-      <w:r>
-        <w:t xml:space="preserve">Yet at the same time, CO</w:t>
-      </w:r>
-      <w:r>
-        <w:rPr>
-          <w:vertAlign w:val="subscript"/>
-        </w:rPr>
-        <w:t xml:space="preserve">2</w:t>
-      </w:r>
-      <w:r>
-        <w:t xml:space="preserve"> </w:t>
-      </w:r>
-      <w:r>
-        <w:t xml:space="preserve">uptake by remaining forests, woodlands, and savannas has exceeded releases from deforestation and other severe disturbances, resulting in a net carbon CO</w:t>
-      </w:r>
-      <w:r>
-        <w:rPr>
-          <w:vertAlign w:val="subscript"/>
-        </w:rPr>
-        <w:t xml:space="preserve">2</w:t>
-      </w:r>
-      <w:r>
-        <w:t xml:space="preserve"> </w:t>
-      </w:r>
-      <w:r>
-        <w:t xml:space="preserve">sink of ~0.88 - 1.6 Gt C yr</w:t>
-      </w:r>
-      <w:r>
-        <w:rPr>
-          <w:vertAlign w:val="superscript"/>
-        </w:rPr>
-        <w:t xml:space="preserve">-1</w:t>
-      </w:r>
-      <w:r>
-        <w:t xml:space="preserve"> </w:t>
-      </w:r>
-      <w:r>
-        <w:t xml:space="preserve">(Xu</w:t>
+        <w:t xml:space="preserve">, 2017; Ellis</w:t>
       </w:r>
       <w:r>
         <w:t xml:space="preserve"> </w:t>
@@ -566,7 +424,46 @@
         <w:t xml:space="preserve">et al.</w:t>
       </w:r>
       <w:r>
-        <w:t xml:space="preserve">, 2021; Harris</w:t>
+        <w:t xml:space="preserve">, 2021)</w:t>
+      </w:r>
+      <w:r>
+        <w:t xml:space="preserve">.</w:t>
+      </w:r>
+      <w:r>
+        <w:t xml:space="preserve"> </w:t>
+      </w:r>
+      <w:r>
+        <w:t xml:space="preserve">In recent decades, as both anthropogenic land transformation and climate change have accelerated, this relationship has come into increasing focus</w:t>
+      </w:r>
+      <w:r>
+        <w:t xml:space="preserve"> </w:t>
+      </w:r>
+      <w:r>
+        <w:t xml:space="preserve">(IPCC, 2019a)</w:t>
+      </w:r>
+      <w:r>
+        <w:t xml:space="preserve">.</w:t>
+      </w:r>
+      <w:r>
+        <w:t xml:space="preserve"> </w:t>
+      </w:r>
+      <w:r>
+        <w:t xml:space="preserve">Deforestation and forest degradation are substantial sources of the greenhouse gas carbon dioxide (CO</w:t>
+      </w:r>
+      <w:r>
+        <w:rPr>
+          <w:vertAlign w:val="subscript"/>
+        </w:rPr>
+        <w:t xml:space="preserve">2</w:t>
+      </w:r>
+      <w:r>
+        <w:t xml:space="preserve">), currently accounting for &gt;10% of anthropogenic emissions</w:t>
+      </w:r>
+      <w:r>
+        <w:t xml:space="preserve"> </w:t>
+      </w:r>
+      <w:r>
+        <w:t xml:space="preserve">(Friedlingstein</w:t>
       </w:r>
       <w:r>
         <w:t xml:space="preserve"> </w:t>
@@ -579,34 +476,16 @@
         <w:t xml:space="preserve">et al.</w:t>
       </w:r>
       <w:r>
-        <w:t xml:space="preserve">, 2021)</w:t>
-      </w:r>
-      <w:r>
-        <w:t xml:space="preserve">,</w:t>
-      </w:r>
-      <w:r>
-        <w:t xml:space="preserve"> </w:t>
-      </w:r>
-      <w:r>
-        <w:t xml:space="preserve"> </w:t>
-      </w:r>
-      <w:r>
-        <w:t xml:space="preserve"> </w:t>
-      </w:r>
-      <w:r>
-        <w:t xml:space="preserve">which has offset an estimated 10%</w:t>
-      </w:r>
-      <w:r>
-        <w:t xml:space="preserve"> </w:t>
-      </w:r>
-      <w:r>
-        <w:t xml:space="preserve">to 18%</w:t>
-      </w:r>
-      <w:r>
-        <w:t xml:space="preserve"> </w:t>
-      </w:r>
-      <w:r>
-        <w:t xml:space="preserve">of anthropogenic CO</w:t>
+        <w:t xml:space="preserve">, 2022)</w:t>
+      </w:r>
+      <w:r>
+        <w:t xml:space="preserve">.</w:t>
+      </w:r>
+      <w:r>
+        <w:t xml:space="preserve"> </w:t>
+      </w:r>
+      <w:r>
+        <w:t xml:space="preserve">Yet at the same time, CO</w:t>
       </w:r>
       <w:r>
         <w:rPr>
@@ -618,7 +497,25 @@
         <w:t xml:space="preserve"> </w:t>
       </w:r>
       <w:r>
-        <w:t xml:space="preserve">emissions from fossil fuels and cement</w:t>
+        <w:t xml:space="preserve">uptake by remaining forests, woodlands, and savannas has exceeded releases from deforestation and other severe disturbances, resulting in a net carbon CO</w:t>
+      </w:r>
+      <w:r>
+        <w:rPr>
+          <w:vertAlign w:val="subscript"/>
+        </w:rPr>
+        <w:t xml:space="preserve">2</w:t>
+      </w:r>
+      <w:r>
+        <w:t xml:space="preserve"> </w:t>
+      </w:r>
+      <w:r>
+        <w:t xml:space="preserve">sink of ~0.88 - 1.6 Gt C yr</w:t>
+      </w:r>
+      <w:r>
+        <w:rPr>
+          <w:vertAlign w:val="superscript"/>
+        </w:rPr>
+        <w:t xml:space="preserve">-1</w:t>
       </w:r>
       <w:r>
         <w:t xml:space="preserve"> </w:t>
@@ -653,6 +550,74 @@
         <w:t xml:space="preserve">, 2021)</w:t>
       </w:r>
       <w:r>
+        <w:t xml:space="preserve">,</w:t>
+      </w:r>
+      <w:r>
+        <w:t xml:space="preserve"> </w:t>
+      </w:r>
+      <w:r>
+        <w:t xml:space="preserve"> </w:t>
+      </w:r>
+      <w:r>
+        <w:t xml:space="preserve">ofsetting an estimated 10</w:t>
+      </w:r>
+      <w:r>
+        <w:t xml:space="preserve"> </w:t>
+      </w:r>
+      <w:r>
+        <w:t xml:space="preserve">- 18%</w:t>
+      </w:r>
+      <w:r>
+        <w:t xml:space="preserve"> </w:t>
+      </w:r>
+      <w:r>
+        <w:t xml:space="preserve">of anthropogenic CO</w:t>
+      </w:r>
+      <w:r>
+        <w:rPr>
+          <w:vertAlign w:val="subscript"/>
+        </w:rPr>
+        <w:t xml:space="preserve">2</w:t>
+      </w:r>
+      <w:r>
+        <w:t xml:space="preserve"> </w:t>
+      </w:r>
+      <w:r>
+        <w:t xml:space="preserve">emissions from fossil fuels and cement</w:t>
+      </w:r>
+      <w:r>
+        <w:t xml:space="preserve"> </w:t>
+      </w:r>
+      <w:r>
+        <w:t xml:space="preserve">(Xu</w:t>
+      </w:r>
+      <w:r>
+        <w:t xml:space="preserve"> </w:t>
+      </w:r>
+      <w:r>
+        <w:rPr>
+          <w:iCs/>
+          <w:i/>
+        </w:rPr>
+        <w:t xml:space="preserve">et al.</w:t>
+      </w:r>
+      <w:r>
+        <w:t xml:space="preserve">, 2021; Harris</w:t>
+      </w:r>
+      <w:r>
+        <w:t xml:space="preserve"> </w:t>
+      </w:r>
+      <w:r>
+        <w:rPr>
+          <w:iCs/>
+          <w:i/>
+        </w:rPr>
+        <w:t xml:space="preserve">et al.</w:t>
+      </w:r>
+      <w:r>
+        <w:t xml:space="preserve">, 2021)</w:t>
+      </w:r>
+      <w:r>
         <w:t xml:space="preserve">.</w:t>
       </w:r>
       <w:r>
@@ -671,13 +636,13 @@
         <w:t xml:space="preserve"> </w:t>
       </w:r>
       <w:r>
-        <w:t xml:space="preserve">sink depends primarily upon future trajectories of direct human impacts on forests [i.e., deforestation/ degradation vs. conservation/ restoration,</w:t>
-      </w:r>
-      <w:r>
-        <w:t xml:space="preserve"> </w:t>
-      </w:r>
-      <w:r>
-        <w:t xml:space="preserve">(IPCC, 2019a, 2022a)</w:t>
+        <w:t xml:space="preserve">sink depends primarily upon future trajectories of direct human impacts on forests</w:t>
+      </w:r>
+      <w:r>
+        <w:t xml:space="preserve"> </w:t>
+      </w:r>
+      <w:r>
+        <w:t xml:space="preserve">(i.e., deforestation/ degradation vs. conservation/ restoration, IPCC, 2019a, 2022a)</w:t>
       </w:r>
       <w:r>
         <w:t xml:space="preserve">, and also upon forest responses to climate change, which are likely to reduce the sink strength</w:t>
@@ -710,28 +675,13 @@
         <w:pStyle w:val="BodyText"/>
       </w:pPr>
       <w:r>
-        <w:t xml:space="preserve">Given this important role of forests in climate regulation, they play a substantial role in international plans for climate change mitigation under the Paris Agreement</w:t>
-      </w:r>
-      <w:r>
-        <w:t xml:space="preserve"> </w:t>
-      </w:r>
-      <w:r>
-        <w:t xml:space="preserve">(UNFCCC, 2015)</w:t>
-      </w:r>
-      <w:r>
-        <w:t xml:space="preserve">.</w:t>
-      </w:r>
-      <w:r>
-        <w:t xml:space="preserve"> </w:t>
-      </w:r>
-      <w:r>
-        <w:t xml:space="preserve">Forest conservation, reforestation, and improved sustainable management all have significant – and relatively cost-effective – potential as climate change mitigation options</w:t>
-      </w:r>
-      <w:r>
-        <w:t xml:space="preserve"> </w:t>
-      </w:r>
-      <w:r>
-        <w:t xml:space="preserve">(Roe</w:t>
+        <w:t xml:space="preserve">In recognition of their important role in climate regulation, forests play a substantial role in international plans for climate change mitigation under the Paris Agreement</w:t>
+      </w:r>
+      <w:r>
+        <w:t xml:space="preserve"> </w:t>
+      </w:r>
+      <w:r>
+        <w:t xml:space="preserve">(UNFCCC, 2015; Grassi</w:t>
       </w:r>
       <w:r>
         <w:t xml:space="preserve"> </w:t>
@@ -744,16 +694,7 @@
         <w:t xml:space="preserve">et al.</w:t>
       </w:r>
       <w:r>
-        <w:t xml:space="preserve">, 2021)</w:t>
-      </w:r>
-      <w:r>
-        <w:t xml:space="preserve">, with conservation and reforestation having the fourth and fifth largest net emission reduction potentials or all mitigation options</w:t>
-      </w:r>
-      <w:r>
-        <w:t xml:space="preserve"> </w:t>
-      </w:r>
-      <w:r>
-        <w:t xml:space="preserve">(IPCC, 2022b)</w:t>
+        <w:t xml:space="preserve">, 2017)</w:t>
       </w:r>
       <w:r>
         <w:t xml:space="preserve">.</w:t>
@@ -762,13 +703,13 @@
         <w:t xml:space="preserve"> </w:t>
       </w:r>
       <w:r>
-        <w:t xml:space="preserve">As of 2016, forest-based mitigation accounted for 26% of total planned greenhouse gas mitigation within Nationally Determined Contributions under the Paris Agreement</w:t>
-      </w:r>
-      <w:r>
-        <w:t xml:space="preserve"> </w:t>
-      </w:r>
-      <w:r>
-        <w:t xml:space="preserve">(Grassi</w:t>
+        <w:t xml:space="preserve">Forest conservation, reforestation, and improved sustainable management all have significant – and relatively cost-effective – potential as climate change mitigation options</w:t>
+      </w:r>
+      <w:r>
+        <w:t xml:space="preserve"> </w:t>
+      </w:r>
+      <w:r>
+        <w:t xml:space="preserve">(Roe</w:t>
       </w:r>
       <w:r>
         <w:t xml:space="preserve"> </w:t>
@@ -781,7 +722,16 @@
         <w:t xml:space="preserve">et al.</w:t>
       </w:r>
       <w:r>
-        <w:t xml:space="preserve">, 2017)</w:t>
+        <w:t xml:space="preserve">, 2021)</w:t>
+      </w:r>
+      <w:r>
+        <w:t xml:space="preserve">, with conservation and reforestation having the fourth and fifth largest net emission reduction potentials or all mitigation options</w:t>
+      </w:r>
+      <w:r>
+        <w:t xml:space="preserve"> </w:t>
+      </w:r>
+      <w:r>
+        <w:t xml:space="preserve">(IPCC, 2022b)</w:t>
       </w:r>
       <w:r>
         <w:t xml:space="preserve">.</w:t>
@@ -863,13 +813,26 @@
         <w:t xml:space="preserve"> </w:t>
       </w:r>
       <w:r>
-        <w:t xml:space="preserve">Under this guidance, greenhouse gas inventories include all managed land, including most of the world’s forest land</w:t>
-      </w:r>
-      <w:r>
-        <w:t xml:space="preserve"> </w:t>
-      </w:r>
-      <w:r>
-        <w:t xml:space="preserve">(Ogle</w:t>
+        <w:t xml:space="preserve">Under this guidance, greenhouse gas inventories include all managed land, which includes most of the world’s forest land</w:t>
+      </w:r>
+      <w:r>
+        <w:t xml:space="preserve"> </w:t>
+      </w:r>
+      <w:r>
+        <w:t xml:space="preserve">(Ellis</w:t>
+      </w:r>
+      <w:r>
+        <w:t xml:space="preserve"> </w:t>
+      </w:r>
+      <w:r>
+        <w:rPr>
+          <w:iCs/>
+          <w:i/>
+        </w:rPr>
+        <w:t xml:space="preserve">et al.</w:t>
+      </w:r>
+      <w:r>
+        <w:t xml:space="preserve">, 2010; Ogle</w:t>
       </w:r>
       <w:r>
         <w:t xml:space="preserve"> </w:t>
@@ -1159,13 +1122,13 @@
         <w:pStyle w:val="BodyText"/>
       </w:pPr>
       <w:r>
-        <w:t xml:space="preserve">The goal of this publication is to lower the activation energy required for forest scientists to make their estimates of forest C stocks and changes therein useful and accessible for accounting under IPCC inventory guidelines.</w:t>
-      </w:r>
-      <w:r>
-        <w:t xml:space="preserve"> </w:t>
-      </w:r>
-      <w:r>
-        <w:t xml:space="preserve">To accomplish this, we document the process of submitting data to EFDB from the Global Forest Carbon Database, ForC (</w:t>
+        <w:t xml:space="preserve">The goal of this publication is to facilitate submission of forest C estimates from scientific studies to EFDB.</w:t>
+      </w:r>
+      <w:r>
+        <w:t xml:space="preserve"> </w:t>
+      </w:r>
+      <w:r>
+        <w:t xml:space="preserve">We document the process of submitting data to EFDB from the Global Forest Carbon Database, ForC (</w:t>
       </w:r>
       <w:hyperlink r:id="rId24">
         <w:r>
@@ -1211,7 +1174,7 @@
         <w:t xml:space="preserve">, 2023)</w:t>
       </w:r>
       <w:r>
-        <w:t xml:space="preserve">, updated to facilitate data submission to EFDB (ForC v4.0).</w:t>
+        <w:t xml:space="preserve">.</w:t>
       </w:r>
       <w:r>
         <w:t xml:space="preserve"> </w:t>
@@ -1383,6 +1346,9 @@
       </w:r>
       <w:r>
         <w:t xml:space="preserve">emissions and removals through the submission of data to the EFDB.</w:t>
+      </w:r>
+      <w:r>
+        <w:t xml:space="preserve"> </w:t>
       </w:r>
     </w:p>
     <w:p>
@@ -17890,17 +17856,20 @@
         <w:t xml:space="preserve"> </w:t>
       </w:r>
       <w:r>
-        <w:t xml:space="preserve">(</w:t>
-      </w:r>
-      <w:r>
-        <w:rPr>
-          <w:bCs/>
-          <w:b/>
-        </w:rPr>
-        <w:t xml:space="preserve">stall_make_2019?</w:t>
-      </w:r>
-      <w:r>
-        <w:t xml:space="preserve">)</w:t>
+        <w:t xml:space="preserve">(Stall</w:t>
+      </w:r>
+      <w:r>
+        <w:t xml:space="preserve"> </w:t>
+      </w:r>
+      <w:r>
+        <w:rPr>
+          <w:iCs/>
+          <w:i/>
+        </w:rPr>
+        <w:t xml:space="preserve">et al.</w:t>
+      </w:r>
+      <w:r>
+        <w:t xml:space="preserve">, 2019)</w:t>
       </w:r>
       <w:r>
         <w:t xml:space="preserve">;</w:t>
@@ -19656,7 +19625,7 @@
       </w:r>
     </w:p>
     <w:bookmarkEnd w:id="53"/>
-    <w:bookmarkStart w:id="150" w:name="references"/>
+    <w:bookmarkStart w:id="160" w:name="references"/>
     <w:p>
       <w:pPr>
         <w:pStyle w:val="Heading1"/>
@@ -19665,7 +19634,7 @@
         <w:t xml:space="preserve">References</w:t>
       </w:r>
     </w:p>
-    <w:bookmarkStart w:id="149" w:name="refs"/>
+    <w:bookmarkStart w:id="159" w:name="refs"/>
     <w:bookmarkStart w:id="55" w:name="ref-anderson-teixeira_effective_2022"/>
     <w:p>
       <w:pPr>
@@ -20479,12 +20448,6 @@
           <w:rPr>
             <w:rStyle w:val="Hyperlink"/>
           </w:rPr>
-          <w:t xml:space="preserve"> </w:t>
-        </w:r>
-        <w:r>
-          <w:rPr>
-            <w:rStyle w:val="Hyperlink"/>
-          </w:rPr>
           <w:t xml:space="preserve">: A global database of forest carbon stocks and fluxes</w:t>
         </w:r>
       </w:hyperlink>
@@ -21371,7 +21334,7 @@
       </w:r>
     </w:p>
     <w:bookmarkEnd w:id="69"/>
-    <w:bookmarkStart w:id="71" w:name="ref-bond-lamberty_global_2010"/>
+    <w:bookmarkStart w:id="71" w:name="ref-bonan_forests_2016"/>
     <w:p>
       <w:pPr>
         <w:pStyle w:val="Bibliography"/>
@@ -21383,6 +21346,141 @@
           <w:bCs/>
           <w:b/>
         </w:rPr>
+        <w:t xml:space="preserve">Bonan GB</w:t>
+      </w:r>
+      <w:r>
+        <w:t xml:space="preserve">.</w:t>
+      </w:r>
+      <w:r>
+        <w:t xml:space="preserve"> </w:t>
+      </w:r>
+      <w:r>
+        <w:rPr>
+          <w:bCs/>
+          <w:b/>
+        </w:rPr>
+        <w:t xml:space="preserve">2016</w:t>
+      </w:r>
+      <w:r>
+        <w:t xml:space="preserve">.</w:t>
+      </w:r>
+      <w:r>
+        <w:t xml:space="preserve"> </w:t>
+      </w:r>
+      <w:hyperlink r:id="rId70">
+        <w:r>
+          <w:rPr>
+            <w:rStyle w:val="Hyperlink"/>
+          </w:rPr>
+          <w:t xml:space="preserve">Forests,</w:t>
+        </w:r>
+        <w:r>
+          <w:rPr>
+            <w:rStyle w:val="Hyperlink"/>
+          </w:rPr>
+          <w:t xml:space="preserve"> </w:t>
+        </w:r>
+        <w:r>
+          <w:rPr>
+            <w:rStyle w:val="Hyperlink"/>
+          </w:rPr>
+          <w:t xml:space="preserve">Climate</w:t>
+        </w:r>
+        <w:r>
+          <w:rPr>
+            <w:rStyle w:val="Hyperlink"/>
+          </w:rPr>
+          <w:t xml:space="preserve">, and</w:t>
+        </w:r>
+        <w:r>
+          <w:rPr>
+            <w:rStyle w:val="Hyperlink"/>
+          </w:rPr>
+          <w:t xml:space="preserve"> </w:t>
+        </w:r>
+        <w:r>
+          <w:rPr>
+            <w:rStyle w:val="Hyperlink"/>
+          </w:rPr>
+          <w:t xml:space="preserve">Public Policy</w:t>
+        </w:r>
+        <w:r>
+          <w:rPr>
+            <w:rStyle w:val="Hyperlink"/>
+          </w:rPr>
+          <w:t xml:space="preserve">:</w:t>
+        </w:r>
+        <w:r>
+          <w:rPr>
+            <w:rStyle w:val="Hyperlink"/>
+          </w:rPr>
+          <w:t xml:space="preserve"> </w:t>
+        </w:r>
+        <w:r>
+          <w:rPr>
+            <w:rStyle w:val="Hyperlink"/>
+          </w:rPr>
+          <w:t xml:space="preserve">A</w:t>
+        </w:r>
+        <w:r>
+          <w:rPr>
+            <w:rStyle w:val="Hyperlink"/>
+          </w:rPr>
+          <w:t xml:space="preserve"> </w:t>
+        </w:r>
+        <w:r>
+          <w:rPr>
+            <w:rStyle w:val="Hyperlink"/>
+          </w:rPr>
+          <w:t xml:space="preserve">500-</w:t>
+        </w:r>
+        <w:r>
+          <w:rPr>
+            <w:rStyle w:val="Hyperlink"/>
+          </w:rPr>
+          <w:t xml:space="preserve">Year Interdisciplinary Odyssey</w:t>
+        </w:r>
+      </w:hyperlink>
+      <w:r>
+        <w:t xml:space="preserve">.</w:t>
+      </w:r>
+      <w:r>
+        <w:t xml:space="preserve"> </w:t>
+      </w:r>
+      <w:r>
+        <w:rPr>
+          <w:iCs/>
+          <w:i/>
+        </w:rPr>
+        <w:t xml:space="preserve">Annual Review of Ecology, Evolution, and Systematics</w:t>
+      </w:r>
+      <w:r>
+        <w:t xml:space="preserve"> </w:t>
+      </w:r>
+      <w:r>
+        <w:rPr>
+          <w:bCs/>
+          <w:b/>
+        </w:rPr>
+        <w:t xml:space="preserve">47</w:t>
+      </w:r>
+      <w:r>
+        <w:t xml:space="preserve">: 97–121.</w:t>
+      </w:r>
+    </w:p>
+    <w:bookmarkEnd w:id="71"/>
+    <w:bookmarkStart w:id="73" w:name="ref-bond-lamberty_global_2010"/>
+    <w:p>
+      <w:pPr>
+        <w:pStyle w:val="Bibliography"/>
+      </w:pPr>
+      <w:r>
+        <w:rPr>
+          <w:bCs/>
+          <w:b/>
+          <w:bCs/>
+          <w:b/>
+        </w:rPr>
         <w:t xml:space="preserve">Bond-Lamberty B</w:t>
       </w:r>
       <w:r>
@@ -21427,7 +21525,7 @@
       <w:r>
         <w:t xml:space="preserve"> </w:t>
       </w:r>
-      <w:hyperlink r:id="rId70">
+      <w:hyperlink r:id="rId72">
         <w:r>
           <w:rPr>
             <w:rStyle w:val="Hyperlink"/>
@@ -21462,8 +21560,8 @@
         <w:t xml:space="preserve">: 1915–1926.</w:t>
       </w:r>
     </w:p>
-    <w:bookmarkEnd w:id="71"/>
-    <w:bookmarkStart w:id="73" w:name="ref-brassard_coarse_2011"/>
+    <w:bookmarkEnd w:id="73"/>
+    <w:bookmarkStart w:id="75" w:name="ref-brassard_coarse_2011"/>
     <w:p>
       <w:pPr>
         <w:pStyle w:val="Bibliography"/>
@@ -21565,7 +21663,7 @@
       <w:r>
         <w:t xml:space="preserve"> </w:t>
       </w:r>
-      <w:hyperlink r:id="rId72">
+      <w:hyperlink r:id="rId74">
         <w:r>
           <w:rPr>
             <w:rStyle w:val="Hyperlink"/>
@@ -21726,8 +21824,8 @@
         <w:t xml:space="preserve">: 4189–4196.</w:t>
       </w:r>
     </w:p>
-    <w:bookmarkEnd w:id="73"/>
-    <w:bookmarkStart w:id="75" w:name="ref-bukoski_rates_2022"/>
+    <w:bookmarkEnd w:id="75"/>
+    <w:bookmarkStart w:id="77" w:name="ref-bukoski_rates_2022"/>
     <w:p>
       <w:pPr>
         <w:pStyle w:val="Bibliography"/>
@@ -21921,7 +22019,7 @@
       <w:r>
         <w:t xml:space="preserve"> </w:t>
       </w:r>
-      <w:hyperlink r:id="rId74">
+      <w:hyperlink r:id="rId76">
         <w:r>
           <w:rPr>
             <w:rStyle w:val="Hyperlink"/>
@@ -21956,8 +22054,8 @@
         <w:t xml:space="preserve">: 1–13.</w:t>
       </w:r>
     </w:p>
-    <w:bookmarkEnd w:id="75"/>
-    <w:bookmarkStart w:id="77" w:name="ref-calders_laser_2022"/>
+    <w:bookmarkEnd w:id="77"/>
+    <w:bookmarkStart w:id="79" w:name="ref-calders_laser_2022"/>
     <w:p>
       <w:pPr>
         <w:pStyle w:val="Bibliography"/>
@@ -22197,7 +22295,7 @@
       <w:r>
         <w:t xml:space="preserve"> </w:t>
       </w:r>
-      <w:hyperlink r:id="rId76">
+      <w:hyperlink r:id="rId78">
         <w:r>
           <w:rPr>
             <w:rStyle w:val="Hyperlink"/>
@@ -22232,8 +22330,8 @@
         <w:t xml:space="preserve">: e12197.</w:t>
       </w:r>
     </w:p>
-    <w:bookmarkEnd w:id="77"/>
-    <w:bookmarkStart w:id="79" w:name="ref-chave_improved_2014"/>
+    <w:bookmarkEnd w:id="79"/>
+    <w:bookmarkStart w:id="81" w:name="ref-chave_improved_2014"/>
     <w:p>
       <w:pPr>
         <w:pStyle w:val="Bibliography"/>
@@ -22493,7 +22591,7 @@
       <w:r>
         <w:t xml:space="preserve"> </w:t>
       </w:r>
-      <w:hyperlink r:id="rId78">
+      <w:hyperlink r:id="rId80">
         <w:r>
           <w:rPr>
             <w:rStyle w:val="Hyperlink"/>
@@ -22528,8 +22626,8 @@
         <w:t xml:space="preserve">: 3177–3190.</w:t>
       </w:r>
     </w:p>
-    <w:bookmarkEnd w:id="79"/>
-    <w:bookmarkStart w:id="81" w:name="ref-chojnacky_updated_2014"/>
+    <w:bookmarkEnd w:id="81"/>
+    <w:bookmarkStart w:id="83" w:name="ref-chojnacky_updated_2014"/>
     <w:p>
       <w:pPr>
         <w:pStyle w:val="Bibliography"/>
@@ -22608,7 +22706,7 @@
       <w:r>
         <w:t xml:space="preserve"> </w:t>
       </w:r>
-      <w:hyperlink r:id="rId80">
+      <w:hyperlink r:id="rId82">
         <w:r>
           <w:rPr>
             <w:rStyle w:val="Hyperlink"/>
@@ -22667,8 +22765,8 @@
         <w:t xml:space="preserve">: 129–151.</w:t>
       </w:r>
     </w:p>
-    <w:bookmarkEnd w:id="81"/>
-    <w:bookmarkStart w:id="83" w:name="ref-cook-patton_mapping_2020"/>
+    <w:bookmarkEnd w:id="83"/>
+    <w:bookmarkStart w:id="85" w:name="ref-cook-patton_mapping_2020"/>
     <w:p>
       <w:pPr>
         <w:pStyle w:val="Bibliography"/>
@@ -22928,7 +23026,7 @@
       <w:r>
         <w:t xml:space="preserve"> </w:t>
       </w:r>
-      <w:hyperlink r:id="rId82">
+      <w:hyperlink r:id="rId84">
         <w:r>
           <w:rPr>
             <w:rStyle w:val="Hyperlink"/>
@@ -22963,8 +23061,8 @@
         <w:t xml:space="preserve">: 545–550.</w:t>
       </w:r>
     </w:p>
-    <w:bookmarkEnd w:id="83"/>
-    <w:bookmarkStart w:id="85" w:name="ref-cuni-sanchez_high_2021"/>
+    <w:bookmarkEnd w:id="85"/>
+    <w:bookmarkStart w:id="87" w:name="ref-cuni-sanchez_high_2021"/>
     <w:p>
       <w:pPr>
         <w:pStyle w:val="Bibliography"/>
@@ -23224,7 +23322,7 @@
       <w:r>
         <w:t xml:space="preserve"> </w:t>
       </w:r>
-      <w:hyperlink r:id="rId84">
+      <w:hyperlink r:id="rId86">
         <w:r>
           <w:rPr>
             <w:rStyle w:val="Hyperlink"/>
@@ -23283,8 +23381,8 @@
         <w:t xml:space="preserve">: 536–542.</w:t>
       </w:r>
     </w:p>
-    <w:bookmarkEnd w:id="85"/>
-    <w:bookmarkStart w:id="87" w:name="ref-delima_making_2022"/>
+    <w:bookmarkEnd w:id="87"/>
+    <w:bookmarkStart w:id="89" w:name="ref-delima_making_2022"/>
     <w:p>
       <w:pPr>
         <w:pStyle w:val="Bibliography"/>
@@ -23544,7 +23642,7 @@
       <w:r>
         <w:t xml:space="preserve"> </w:t>
       </w:r>
-      <w:hyperlink r:id="rId86">
+      <w:hyperlink r:id="rId88">
         <w:r>
           <w:rPr>
             <w:rStyle w:val="Hyperlink"/>
@@ -23569,8 +23667,8 @@
         <w:t xml:space="preserve">.</w:t>
       </w:r>
     </w:p>
-    <w:bookmarkEnd w:id="87"/>
-    <w:bookmarkStart w:id="89" w:name="ref-deng_comparing_2021"/>
+    <w:bookmarkEnd w:id="89"/>
+    <w:bookmarkStart w:id="91" w:name="ref-deng_comparing_2021"/>
     <w:p>
       <w:pPr>
         <w:pStyle w:val="Bibliography"/>
@@ -23830,7 +23928,7 @@
       <w:r>
         <w:t xml:space="preserve"> </w:t>
       </w:r>
-      <w:hyperlink r:id="rId88">
+      <w:hyperlink r:id="rId90">
         <w:r>
           <w:rPr>
             <w:rStyle w:val="Hyperlink"/>
@@ -23879,8 +23977,8 @@
         <w:t xml:space="preserve">: 1–59.</w:t>
       </w:r>
     </w:p>
-    <w:bookmarkEnd w:id="89"/>
-    <w:bookmarkStart w:id="91" w:name="ref-dubayah_global_2020"/>
+    <w:bookmarkEnd w:id="91"/>
+    <w:bookmarkStart w:id="93" w:name="ref-dubayah_global_2020"/>
     <w:p>
       <w:pPr>
         <w:pStyle w:val="Bibliography"/>
@@ -24140,7 +24238,7 @@
       <w:r>
         <w:t xml:space="preserve"> </w:t>
       </w:r>
-      <w:hyperlink r:id="rId90">
+      <w:hyperlink r:id="rId92">
         <w:r>
           <w:rPr>
             <w:rStyle w:val="Hyperlink"/>
@@ -24235,8 +24333,8 @@
         <w:t xml:space="preserve">: 100002.</w:t>
       </w:r>
     </w:p>
-    <w:bookmarkEnd w:id="91"/>
-    <w:bookmarkStart w:id="93" w:name="ref-duncanson_importance_2019"/>
+    <w:bookmarkEnd w:id="93"/>
+    <w:bookmarkStart w:id="95" w:name="ref-duncanson_importance_2019"/>
     <w:p>
       <w:pPr>
         <w:pStyle w:val="Bibliography"/>
@@ -24496,7 +24594,7 @@
       <w:r>
         <w:t xml:space="preserve"> </w:t>
       </w:r>
-      <w:hyperlink r:id="rId92">
+      <w:hyperlink r:id="rId94">
         <w:r>
           <w:rPr>
             <w:rStyle w:val="Hyperlink"/>
@@ -24567,8 +24665,8 @@
         <w:t xml:space="preserve">: 979–999.</w:t>
       </w:r>
     </w:p>
-    <w:bookmarkEnd w:id="93"/>
-    <w:bookmarkStart w:id="94" w:name="ref-fao_global_2012"/>
+    <w:bookmarkEnd w:id="95"/>
+    <w:bookmarkStart w:id="97" w:name="ref-ellis_people_2021"/>
     <w:p>
       <w:pPr>
         <w:pStyle w:val="Bibliography"/>
@@ -24580,107 +24678,291 @@
           <w:bCs/>
           <w:b/>
         </w:rPr>
-        <w:t xml:space="preserve">FAO</w:t>
-      </w:r>
-      <w:r>
-        <w:t xml:space="preserve">.</w:t>
-      </w:r>
-      <w:r>
-        <w:t xml:space="preserve"> </w:t>
-      </w:r>
-      <w:r>
-        <w:rPr>
-          <w:bCs/>
-          <w:b/>
-        </w:rPr>
-        <w:t xml:space="preserve">2012</w:t>
-      </w:r>
-      <w:r>
-        <w:t xml:space="preserve">.</w:t>
-      </w:r>
-      <w:r>
+        <w:t xml:space="preserve">Ellis EC</w:t>
+      </w:r>
+      <w:r>
+        <w:rPr>
+          <w:bCs/>
+          <w:b/>
+        </w:rPr>
+        <w:t xml:space="preserve">,</w:t>
+      </w:r>
+      <w:r>
+        <w:rPr>
+          <w:bCs/>
+          <w:b/>
+        </w:rPr>
+        <w:t xml:space="preserve"> </w:t>
+      </w:r>
+      <w:r>
+        <w:rPr>
+          <w:bCs/>
+          <w:b/>
+          <w:bCs/>
+          <w:b/>
+        </w:rPr>
+        <w:t xml:space="preserve">Gauthier N</w:t>
+      </w:r>
+      <w:r>
+        <w:rPr>
+          <w:bCs/>
+          <w:b/>
+        </w:rPr>
+        <w:t xml:space="preserve">,</w:t>
+      </w:r>
+      <w:r>
+        <w:rPr>
+          <w:bCs/>
+          <w:b/>
+        </w:rPr>
+        <w:t xml:space="preserve"> </w:t>
+      </w:r>
+      <w:r>
+        <w:rPr>
+          <w:bCs/>
+          <w:b/>
+          <w:bCs/>
+          <w:b/>
+        </w:rPr>
+        <w:t xml:space="preserve">Klein Goldewijk K</w:t>
+      </w:r>
+      <w:r>
+        <w:rPr>
+          <w:bCs/>
+          <w:b/>
+        </w:rPr>
+        <w:t xml:space="preserve">,</w:t>
+      </w:r>
+      <w:r>
+        <w:rPr>
+          <w:bCs/>
+          <w:b/>
+        </w:rPr>
+        <w:t xml:space="preserve"> </w:t>
+      </w:r>
+      <w:r>
+        <w:rPr>
+          <w:bCs/>
+          <w:b/>
+          <w:bCs/>
+          <w:b/>
+        </w:rPr>
+        <w:t xml:space="preserve">Bliege Bird R</w:t>
+      </w:r>
+      <w:r>
+        <w:rPr>
+          <w:bCs/>
+          <w:b/>
+        </w:rPr>
+        <w:t xml:space="preserve">,</w:t>
+      </w:r>
+      <w:r>
+        <w:rPr>
+          <w:bCs/>
+          <w:b/>
+        </w:rPr>
+        <w:t xml:space="preserve"> </w:t>
+      </w:r>
+      <w:r>
+        <w:rPr>
+          <w:bCs/>
+          <w:b/>
+          <w:bCs/>
+          <w:b/>
+        </w:rPr>
+        <w:t xml:space="preserve">Boivin N</w:t>
+      </w:r>
+      <w:r>
+        <w:rPr>
+          <w:bCs/>
+          <w:b/>
+        </w:rPr>
+        <w:t xml:space="preserve">,</w:t>
+      </w:r>
+      <w:r>
+        <w:rPr>
+          <w:bCs/>
+          <w:b/>
+        </w:rPr>
+        <w:t xml:space="preserve"> </w:t>
+      </w:r>
+      <w:r>
+        <w:rPr>
+          <w:bCs/>
+          <w:b/>
+          <w:bCs/>
+          <w:b/>
+        </w:rPr>
+        <w:t xml:space="preserve">Díaz S</w:t>
+      </w:r>
+      <w:r>
+        <w:rPr>
+          <w:bCs/>
+          <w:b/>
+        </w:rPr>
+        <w:t xml:space="preserve">,</w:t>
+      </w:r>
+      <w:r>
+        <w:rPr>
+          <w:bCs/>
+          <w:b/>
+        </w:rPr>
+        <w:t xml:space="preserve"> </w:t>
+      </w:r>
+      <w:r>
+        <w:rPr>
+          <w:bCs/>
+          <w:b/>
+          <w:bCs/>
+          <w:b/>
+        </w:rPr>
+        <w:t xml:space="preserve">Fuller DQ</w:t>
+      </w:r>
+      <w:r>
+        <w:rPr>
+          <w:bCs/>
+          <w:b/>
+        </w:rPr>
+        <w:t xml:space="preserve">,</w:t>
+      </w:r>
+      <w:r>
+        <w:rPr>
+          <w:bCs/>
+          <w:b/>
+        </w:rPr>
+        <w:t xml:space="preserve"> </w:t>
+      </w:r>
+      <w:r>
+        <w:rPr>
+          <w:bCs/>
+          <w:b/>
+          <w:bCs/>
+          <w:b/>
+        </w:rPr>
+        <w:t xml:space="preserve">Gill JL</w:t>
+      </w:r>
+      <w:r>
+        <w:rPr>
+          <w:bCs/>
+          <w:b/>
+        </w:rPr>
+        <w:t xml:space="preserve">,</w:t>
+      </w:r>
+      <w:r>
+        <w:rPr>
+          <w:bCs/>
+          <w:b/>
+        </w:rPr>
+        <w:t xml:space="preserve"> </w:t>
+      </w:r>
+      <w:r>
+        <w:rPr>
+          <w:bCs/>
+          <w:b/>
+          <w:bCs/>
+          <w:b/>
+        </w:rPr>
+        <w:t xml:space="preserve">Kaplan JO</w:t>
+      </w:r>
+      <w:r>
+        <w:rPr>
+          <w:bCs/>
+          <w:b/>
+        </w:rPr>
+        <w:t xml:space="preserve">,</w:t>
+      </w:r>
+      <w:r>
+        <w:rPr>
+          <w:bCs/>
+          <w:b/>
+        </w:rPr>
+        <w:t xml:space="preserve"> </w:t>
+      </w:r>
+      <w:r>
+        <w:rPr>
+          <w:bCs/>
+          <w:b/>
+          <w:bCs/>
+          <w:b/>
+        </w:rPr>
+        <w:t xml:space="preserve">Kingston N</w:t>
+      </w:r>
+      <w:r>
+        <w:rPr>
+          <w:bCs/>
+          <w:b/>
+        </w:rPr>
+        <w:t xml:space="preserve">,</w:t>
+      </w:r>
+      <w:r>
+        <w:rPr>
+          <w:bCs/>
+          <w:b/>
+        </w:rPr>
         <w:t xml:space="preserve"> </w:t>
       </w:r>
       <w:r>
         <w:rPr>
           <w:iCs/>
           <w:i/>
-        </w:rPr>
-        <w:t xml:space="preserve">Global</w:t>
+          <w:bCs/>
+          <w:b/>
+        </w:rPr>
+        <w:t xml:space="preserve">et al.</w:t>
+      </w:r>
+      <w:r>
+        <w:t xml:space="preserve"> </w:t>
+      </w:r>
+      <w:r>
+        <w:rPr>
+          <w:bCs/>
+          <w:b/>
+        </w:rPr>
+        <w:t xml:space="preserve">2021</w:t>
+      </w:r>
+      <w:r>
+        <w:t xml:space="preserve">.</w:t>
+      </w:r>
+      <w:r>
+        <w:t xml:space="preserve"> </w:t>
+      </w:r>
+      <w:hyperlink r:id="rId96">
+        <w:r>
+          <w:rPr>
+            <w:rStyle w:val="Hyperlink"/>
+          </w:rPr>
+          <w:t xml:space="preserve">People have shaped most of terrestrial nature for at least 12,000 years</w:t>
+        </w:r>
+      </w:hyperlink>
+      <w:r>
+        <w:t xml:space="preserve">.</w:t>
+      </w:r>
+      <w:r>
+        <w:t xml:space="preserve"> </w:t>
       </w:r>
       <w:r>
         <w:rPr>
           <w:iCs/>
           <w:i/>
         </w:rPr>
-        <w:t xml:space="preserve"> </w:t>
-      </w:r>
-      <w:r>
-        <w:rPr>
-          <w:iCs/>
-          <w:i/>
-        </w:rPr>
-        <w:t xml:space="preserve">Ecological Zones</w:t>
-      </w:r>
-      <w:r>
-        <w:rPr>
-          <w:iCs/>
-          <w:i/>
-        </w:rPr>
-        <w:t xml:space="preserve"> </w:t>
-      </w:r>
-      <w:r>
-        <w:rPr>
-          <w:iCs/>
-          <w:i/>
-        </w:rPr>
-        <w:t xml:space="preserve">for</w:t>
-      </w:r>
-      <w:r>
-        <w:rPr>
-          <w:iCs/>
-          <w:i/>
-        </w:rPr>
-        <w:t xml:space="preserve"> </w:t>
-      </w:r>
-      <w:r>
-        <w:rPr>
-          <w:iCs/>
-          <w:i/>
-        </w:rPr>
-        <w:t xml:space="preserve">FAO Forest Reporting</w:t>
-      </w:r>
-      <w:r>
-        <w:rPr>
-          <w:iCs/>
-          <w:i/>
-        </w:rPr>
-        <w:t xml:space="preserve">: 2010 update</w:t>
-      </w:r>
-      <w:r>
-        <w:t xml:space="preserve">.</w:t>
-      </w:r>
-      <w:r>
-        <w:t xml:space="preserve"> </w:t>
-      </w:r>
-      <w:r>
-        <w:t xml:space="preserve">Rome</w:t>
-      </w:r>
-      <w:r>
-        <w:t xml:space="preserve">:</w:t>
-      </w:r>
-      <w:r>
-        <w:t xml:space="preserve"> </w:t>
-      </w:r>
-      <w:r>
-        <w:t xml:space="preserve">FOOD AND AGRICULTURE ORGANIZATION OF THE UNITED NATIONS</w:t>
-      </w:r>
-      <w:r>
-        <w:t xml:space="preserve">.</w:t>
+        <w:t xml:space="preserve">Proceedings of the National Academy of Sciences</w:t>
+      </w:r>
+      <w:r>
+        <w:t xml:space="preserve"> </w:t>
+      </w:r>
+      <w:r>
+        <w:rPr>
+          <w:bCs/>
+          <w:b/>
+        </w:rPr>
+        <w:t xml:space="preserve">118</w:t>
+      </w:r>
+      <w:r>
+        <w:t xml:space="preserve">: e2023483118.</w:t>
       </w:r>
     </w:p>
-    <w:bookmarkEnd w:id="94"/>
-    <w:bookmarkStart w:id="96" w:name="ref-feng_multispecies_2022"/>
+    <w:bookmarkEnd w:id="97"/>
+    <w:bookmarkStart w:id="99" w:name="ref-ellis_anthropogenic_2010"/>
     <w:p>
       <w:pPr>
         <w:pStyle w:val="Bibliography"/>
@@ -24692,233 +24974,506 @@
           <w:bCs/>
           <w:b/>
         </w:rPr>
-        <w:t xml:space="preserve">Feng Y</w:t>
-      </w:r>
-      <w:r>
-        <w:rPr>
-          <w:bCs/>
-          <w:b/>
-        </w:rPr>
-        <w:t xml:space="preserve">,</w:t>
-      </w:r>
-      <w:r>
-        <w:rPr>
-          <w:bCs/>
-          <w:b/>
-        </w:rPr>
-        <w:t xml:space="preserve"> </w:t>
-      </w:r>
-      <w:r>
-        <w:rPr>
-          <w:bCs/>
-          <w:b/>
-          <w:bCs/>
-          <w:b/>
-        </w:rPr>
-        <w:t xml:space="preserve">Schmid B</w:t>
-      </w:r>
-      <w:r>
-        <w:rPr>
-          <w:bCs/>
-          <w:b/>
-        </w:rPr>
-        <w:t xml:space="preserve">,</w:t>
-      </w:r>
-      <w:r>
-        <w:rPr>
-          <w:bCs/>
-          <w:b/>
-        </w:rPr>
-        <w:t xml:space="preserve"> </w:t>
-      </w:r>
-      <w:r>
-        <w:rPr>
-          <w:bCs/>
-          <w:b/>
-          <w:bCs/>
-          <w:b/>
-        </w:rPr>
-        <w:t xml:space="preserve">Loreau M</w:t>
-      </w:r>
-      <w:r>
-        <w:rPr>
-          <w:bCs/>
-          <w:b/>
-        </w:rPr>
-        <w:t xml:space="preserve">,</w:t>
-      </w:r>
-      <w:r>
-        <w:rPr>
-          <w:bCs/>
-          <w:b/>
-        </w:rPr>
-        <w:t xml:space="preserve"> </w:t>
-      </w:r>
-      <w:r>
-        <w:rPr>
-          <w:bCs/>
-          <w:b/>
-          <w:bCs/>
-          <w:b/>
-        </w:rPr>
-        <w:t xml:space="preserve">Forrester DI</w:t>
-      </w:r>
-      <w:r>
-        <w:rPr>
-          <w:bCs/>
-          <w:b/>
-        </w:rPr>
-        <w:t xml:space="preserve">,</w:t>
-      </w:r>
-      <w:r>
-        <w:rPr>
-          <w:bCs/>
-          <w:b/>
-        </w:rPr>
-        <w:t xml:space="preserve"> </w:t>
-      </w:r>
-      <w:r>
-        <w:rPr>
-          <w:bCs/>
-          <w:b/>
-          <w:bCs/>
-          <w:b/>
-        </w:rPr>
-        <w:t xml:space="preserve">Fei S</w:t>
-      </w:r>
-      <w:r>
-        <w:rPr>
-          <w:bCs/>
-          <w:b/>
-        </w:rPr>
-        <w:t xml:space="preserve">,</w:t>
-      </w:r>
-      <w:r>
-        <w:rPr>
-          <w:bCs/>
-          <w:b/>
-        </w:rPr>
-        <w:t xml:space="preserve"> </w:t>
-      </w:r>
-      <w:r>
-        <w:rPr>
-          <w:bCs/>
-          <w:b/>
-          <w:bCs/>
-          <w:b/>
-        </w:rPr>
-        <w:t xml:space="preserve">Zhu J</w:t>
-      </w:r>
-      <w:r>
-        <w:rPr>
-          <w:bCs/>
-          <w:b/>
-        </w:rPr>
-        <w:t xml:space="preserve">,</w:t>
-      </w:r>
-      <w:r>
-        <w:rPr>
-          <w:bCs/>
-          <w:b/>
-        </w:rPr>
-        <w:t xml:space="preserve"> </w:t>
-      </w:r>
-      <w:r>
-        <w:rPr>
-          <w:bCs/>
-          <w:b/>
-          <w:bCs/>
-          <w:b/>
-        </w:rPr>
-        <w:t xml:space="preserve">Tang Z</w:t>
-      </w:r>
-      <w:r>
-        <w:rPr>
-          <w:bCs/>
-          <w:b/>
-        </w:rPr>
-        <w:t xml:space="preserve">,</w:t>
-      </w:r>
-      <w:r>
-        <w:rPr>
-          <w:bCs/>
-          <w:b/>
-        </w:rPr>
-        <w:t xml:space="preserve"> </w:t>
-      </w:r>
-      <w:r>
-        <w:rPr>
-          <w:bCs/>
-          <w:b/>
-          <w:bCs/>
-          <w:b/>
-        </w:rPr>
-        <w:t xml:space="preserve">Zhu J</w:t>
-      </w:r>
-      <w:r>
-        <w:rPr>
-          <w:bCs/>
-          <w:b/>
-        </w:rPr>
-        <w:t xml:space="preserve">,</w:t>
-      </w:r>
-      <w:r>
-        <w:rPr>
-          <w:bCs/>
-          <w:b/>
-        </w:rPr>
-        <w:t xml:space="preserve"> </w:t>
-      </w:r>
-      <w:r>
-        <w:rPr>
-          <w:bCs/>
-          <w:b/>
-          <w:bCs/>
-          <w:b/>
-        </w:rPr>
-        <w:t xml:space="preserve">Hong P</w:t>
-      </w:r>
-      <w:r>
-        <w:rPr>
-          <w:bCs/>
-          <w:b/>
-        </w:rPr>
-        <w:t xml:space="preserve">,</w:t>
-      </w:r>
-      <w:r>
-        <w:rPr>
-          <w:bCs/>
-          <w:b/>
-        </w:rPr>
-        <w:t xml:space="preserve"> </w:t>
-      </w:r>
-      <w:r>
-        <w:rPr>
-          <w:bCs/>
-          <w:b/>
-          <w:bCs/>
-          <w:b/>
-        </w:rPr>
-        <w:t xml:space="preserve">Ji C</w:t>
-      </w:r>
-      <w:r>
-        <w:rPr>
-          <w:bCs/>
-          <w:b/>
-        </w:rPr>
-        <w:t xml:space="preserve">,</w:t>
-      </w:r>
-      <w:r>
-        <w:rPr>
-          <w:bCs/>
-          <w:b/>
-        </w:rPr>
+        <w:t xml:space="preserve">Ellis EC</w:t>
+      </w:r>
+      <w:r>
+        <w:rPr>
+          <w:bCs/>
+          <w:b/>
+        </w:rPr>
+        <w:t xml:space="preserve">,</w:t>
+      </w:r>
+      <w:r>
+        <w:rPr>
+          <w:bCs/>
+          <w:b/>
+        </w:rPr>
+        <w:t xml:space="preserve"> </w:t>
+      </w:r>
+      <w:r>
+        <w:rPr>
+          <w:bCs/>
+          <w:b/>
+          <w:bCs/>
+          <w:b/>
+        </w:rPr>
+        <w:t xml:space="preserve">Klein Goldewijk K</w:t>
+      </w:r>
+      <w:r>
+        <w:rPr>
+          <w:bCs/>
+          <w:b/>
+        </w:rPr>
+        <w:t xml:space="preserve">,</w:t>
+      </w:r>
+      <w:r>
+        <w:rPr>
+          <w:bCs/>
+          <w:b/>
+        </w:rPr>
+        <w:t xml:space="preserve"> </w:t>
+      </w:r>
+      <w:r>
+        <w:rPr>
+          <w:bCs/>
+          <w:b/>
+          <w:bCs/>
+          <w:b/>
+        </w:rPr>
+        <w:t xml:space="preserve">Siebert S</w:t>
+      </w:r>
+      <w:r>
+        <w:rPr>
+          <w:bCs/>
+          <w:b/>
+        </w:rPr>
+        <w:t xml:space="preserve">,</w:t>
+      </w:r>
+      <w:r>
+        <w:rPr>
+          <w:bCs/>
+          <w:b/>
+        </w:rPr>
+        <w:t xml:space="preserve"> </w:t>
+      </w:r>
+      <w:r>
+        <w:rPr>
+          <w:bCs/>
+          <w:b/>
+          <w:bCs/>
+          <w:b/>
+        </w:rPr>
+        <w:t xml:space="preserve">Lightman D</w:t>
+      </w:r>
+      <w:r>
+        <w:rPr>
+          <w:bCs/>
+          <w:b/>
+        </w:rPr>
+        <w:t xml:space="preserve">,</w:t>
+      </w:r>
+      <w:r>
+        <w:rPr>
+          <w:bCs/>
+          <w:b/>
+        </w:rPr>
+        <w:t xml:space="preserve"> </w:t>
+      </w:r>
+      <w:r>
+        <w:rPr>
+          <w:bCs/>
+          <w:b/>
+          <w:bCs/>
+          <w:b/>
+        </w:rPr>
+        <w:t xml:space="preserve">Ramankutty N</w:t>
+      </w:r>
+      <w:r>
+        <w:t xml:space="preserve">.</w:t>
+      </w:r>
+      <w:r>
+        <w:t xml:space="preserve"> </w:t>
+      </w:r>
+      <w:r>
+        <w:rPr>
+          <w:bCs/>
+          <w:b/>
+        </w:rPr>
+        <w:t xml:space="preserve">2010</w:t>
+      </w:r>
+      <w:r>
+        <w:t xml:space="preserve">.</w:t>
+      </w:r>
+      <w:r>
+        <w:t xml:space="preserve"> </w:t>
+      </w:r>
+      <w:hyperlink r:id="rId98">
+        <w:r>
+          <w:rPr>
+            <w:rStyle w:val="Hyperlink"/>
+          </w:rPr>
+          <w:t xml:space="preserve">Anthropogenic transformation of the biomes, 1700 to 2000</w:t>
+        </w:r>
+      </w:hyperlink>
+      <w:r>
+        <w:t xml:space="preserve">.</w:t>
+      </w:r>
+      <w:r>
         <w:t xml:space="preserve"> </w:t>
       </w:r>
       <w:r>
         <w:rPr>
           <w:iCs/>
           <w:i/>
+        </w:rPr>
+        <w:t xml:space="preserve">Global Ecology and Biogeography</w:t>
+      </w:r>
+      <w:r>
+        <w:t xml:space="preserve"> </w:t>
+      </w:r>
+      <w:r>
+        <w:rPr>
+          <w:bCs/>
+          <w:b/>
+        </w:rPr>
+        <w:t xml:space="preserve">19</w:t>
+      </w:r>
+      <w:r>
+        <w:t xml:space="preserve">: 589–606.</w:t>
+      </w:r>
+    </w:p>
+    <w:bookmarkEnd w:id="99"/>
+    <w:bookmarkStart w:id="100" w:name="ref-fao_global_2012"/>
+    <w:p>
+      <w:pPr>
+        <w:pStyle w:val="Bibliography"/>
+      </w:pPr>
+      <w:r>
+        <w:rPr>
+          <w:bCs/>
+          <w:b/>
+          <w:bCs/>
+          <w:b/>
+        </w:rPr>
+        <w:t xml:space="preserve">FAO</w:t>
+      </w:r>
+      <w:r>
+        <w:t xml:space="preserve">.</w:t>
+      </w:r>
+      <w:r>
+        <w:t xml:space="preserve"> </w:t>
+      </w:r>
+      <w:r>
+        <w:rPr>
+          <w:bCs/>
+          <w:b/>
+        </w:rPr>
+        <w:t xml:space="preserve">2012</w:t>
+      </w:r>
+      <w:r>
+        <w:t xml:space="preserve">.</w:t>
+      </w:r>
+      <w:r>
+        <w:t xml:space="preserve"> </w:t>
+      </w:r>
+      <w:r>
+        <w:rPr>
+          <w:iCs/>
+          <w:i/>
+        </w:rPr>
+        <w:t xml:space="preserve">Global</w:t>
+      </w:r>
+      <w:r>
+        <w:rPr>
+          <w:iCs/>
+          <w:i/>
+        </w:rPr>
+        <w:t xml:space="preserve"> </w:t>
+      </w:r>
+      <w:r>
+        <w:rPr>
+          <w:iCs/>
+          <w:i/>
+        </w:rPr>
+        <w:t xml:space="preserve">Ecological Zones</w:t>
+      </w:r>
+      <w:r>
+        <w:rPr>
+          <w:iCs/>
+          <w:i/>
+        </w:rPr>
+        <w:t xml:space="preserve"> </w:t>
+      </w:r>
+      <w:r>
+        <w:rPr>
+          <w:iCs/>
+          <w:i/>
+        </w:rPr>
+        <w:t xml:space="preserve">for</w:t>
+      </w:r>
+      <w:r>
+        <w:rPr>
+          <w:iCs/>
+          <w:i/>
+        </w:rPr>
+        <w:t xml:space="preserve"> </w:t>
+      </w:r>
+      <w:r>
+        <w:rPr>
+          <w:iCs/>
+          <w:i/>
+        </w:rPr>
+        <w:t xml:space="preserve">FAO Forest Reporting</w:t>
+      </w:r>
+      <w:r>
+        <w:rPr>
+          <w:iCs/>
+          <w:i/>
+        </w:rPr>
+        <w:t xml:space="preserve">: 2010 update</w:t>
+      </w:r>
+      <w:r>
+        <w:t xml:space="preserve">.</w:t>
+      </w:r>
+      <w:r>
+        <w:t xml:space="preserve"> </w:t>
+      </w:r>
+      <w:r>
+        <w:t xml:space="preserve">Rome</w:t>
+      </w:r>
+      <w:r>
+        <w:t xml:space="preserve">:</w:t>
+      </w:r>
+      <w:r>
+        <w:t xml:space="preserve"> </w:t>
+      </w:r>
+      <w:r>
+        <w:t xml:space="preserve">FOOD AND AGRICULTURE ORGANIZATION OF THE UNITED NATIONS</w:t>
+      </w:r>
+      <w:r>
+        <w:t xml:space="preserve">.</w:t>
+      </w:r>
+    </w:p>
+    <w:bookmarkEnd w:id="100"/>
+    <w:bookmarkStart w:id="102" w:name="ref-feng_multispecies_2022"/>
+    <w:p>
+      <w:pPr>
+        <w:pStyle w:val="Bibliography"/>
+      </w:pPr>
+      <w:r>
+        <w:rPr>
+          <w:bCs/>
+          <w:b/>
+          <w:bCs/>
+          <w:b/>
+        </w:rPr>
+        <w:t xml:space="preserve">Feng Y</w:t>
+      </w:r>
+      <w:r>
+        <w:rPr>
+          <w:bCs/>
+          <w:b/>
+        </w:rPr>
+        <w:t xml:space="preserve">,</w:t>
+      </w:r>
+      <w:r>
+        <w:rPr>
+          <w:bCs/>
+          <w:b/>
+        </w:rPr>
+        <w:t xml:space="preserve"> </w:t>
+      </w:r>
+      <w:r>
+        <w:rPr>
+          <w:bCs/>
+          <w:b/>
+          <w:bCs/>
+          <w:b/>
+        </w:rPr>
+        <w:t xml:space="preserve">Schmid B</w:t>
+      </w:r>
+      <w:r>
+        <w:rPr>
+          <w:bCs/>
+          <w:b/>
+        </w:rPr>
+        <w:t xml:space="preserve">,</w:t>
+      </w:r>
+      <w:r>
+        <w:rPr>
+          <w:bCs/>
+          <w:b/>
+        </w:rPr>
+        <w:t xml:space="preserve"> </w:t>
+      </w:r>
+      <w:r>
+        <w:rPr>
+          <w:bCs/>
+          <w:b/>
+          <w:bCs/>
+          <w:b/>
+        </w:rPr>
+        <w:t xml:space="preserve">Loreau M</w:t>
+      </w:r>
+      <w:r>
+        <w:rPr>
+          <w:bCs/>
+          <w:b/>
+        </w:rPr>
+        <w:t xml:space="preserve">,</w:t>
+      </w:r>
+      <w:r>
+        <w:rPr>
+          <w:bCs/>
+          <w:b/>
+        </w:rPr>
+        <w:t xml:space="preserve"> </w:t>
+      </w:r>
+      <w:r>
+        <w:rPr>
+          <w:bCs/>
+          <w:b/>
+          <w:bCs/>
+          <w:b/>
+        </w:rPr>
+        <w:t xml:space="preserve">Forrester DI</w:t>
+      </w:r>
+      <w:r>
+        <w:rPr>
+          <w:bCs/>
+          <w:b/>
+        </w:rPr>
+        <w:t xml:space="preserve">,</w:t>
+      </w:r>
+      <w:r>
+        <w:rPr>
+          <w:bCs/>
+          <w:b/>
+        </w:rPr>
+        <w:t xml:space="preserve"> </w:t>
+      </w:r>
+      <w:r>
+        <w:rPr>
+          <w:bCs/>
+          <w:b/>
+          <w:bCs/>
+          <w:b/>
+        </w:rPr>
+        <w:t xml:space="preserve">Fei S</w:t>
+      </w:r>
+      <w:r>
+        <w:rPr>
+          <w:bCs/>
+          <w:b/>
+        </w:rPr>
+        <w:t xml:space="preserve">,</w:t>
+      </w:r>
+      <w:r>
+        <w:rPr>
+          <w:bCs/>
+          <w:b/>
+        </w:rPr>
+        <w:t xml:space="preserve"> </w:t>
+      </w:r>
+      <w:r>
+        <w:rPr>
+          <w:bCs/>
+          <w:b/>
+          <w:bCs/>
+          <w:b/>
+        </w:rPr>
+        <w:t xml:space="preserve">Zhu J</w:t>
+      </w:r>
+      <w:r>
+        <w:rPr>
+          <w:bCs/>
+          <w:b/>
+        </w:rPr>
+        <w:t xml:space="preserve">,</w:t>
+      </w:r>
+      <w:r>
+        <w:rPr>
+          <w:bCs/>
+          <w:b/>
+        </w:rPr>
+        <w:t xml:space="preserve"> </w:t>
+      </w:r>
+      <w:r>
+        <w:rPr>
+          <w:bCs/>
+          <w:b/>
+          <w:bCs/>
+          <w:b/>
+        </w:rPr>
+        <w:t xml:space="preserve">Tang Z</w:t>
+      </w:r>
+      <w:r>
+        <w:rPr>
+          <w:bCs/>
+          <w:b/>
+        </w:rPr>
+        <w:t xml:space="preserve">,</w:t>
+      </w:r>
+      <w:r>
+        <w:rPr>
+          <w:bCs/>
+          <w:b/>
+        </w:rPr>
+        <w:t xml:space="preserve"> </w:t>
+      </w:r>
+      <w:r>
+        <w:rPr>
+          <w:bCs/>
+          <w:b/>
+          <w:bCs/>
+          <w:b/>
+        </w:rPr>
+        <w:t xml:space="preserve">Zhu J</w:t>
+      </w:r>
+      <w:r>
+        <w:rPr>
+          <w:bCs/>
+          <w:b/>
+        </w:rPr>
+        <w:t xml:space="preserve">,</w:t>
+      </w:r>
+      <w:r>
+        <w:rPr>
+          <w:bCs/>
+          <w:b/>
+        </w:rPr>
+        <w:t xml:space="preserve"> </w:t>
+      </w:r>
+      <w:r>
+        <w:rPr>
+          <w:bCs/>
+          <w:b/>
+          <w:bCs/>
+          <w:b/>
+        </w:rPr>
+        <w:t xml:space="preserve">Hong P</w:t>
+      </w:r>
+      <w:r>
+        <w:rPr>
+          <w:bCs/>
+          <w:b/>
+        </w:rPr>
+        <w:t xml:space="preserve">,</w:t>
+      </w:r>
+      <w:r>
+        <w:rPr>
+          <w:bCs/>
+          <w:b/>
+        </w:rPr>
+        <w:t xml:space="preserve"> </w:t>
+      </w:r>
+      <w:r>
+        <w:rPr>
+          <w:bCs/>
+          <w:b/>
+          <w:bCs/>
+          <w:b/>
+        </w:rPr>
+        <w:t xml:space="preserve">Ji C</w:t>
+      </w:r>
+      <w:r>
+        <w:rPr>
+          <w:bCs/>
+          <w:b/>
+        </w:rPr>
+        <w:t xml:space="preserve">,</w:t>
+      </w:r>
+      <w:r>
+        <w:rPr>
+          <w:bCs/>
+          <w:b/>
+        </w:rPr>
+        <w:t xml:space="preserve"> </w:t>
+      </w:r>
+      <w:r>
+        <w:rPr>
+          <w:iCs/>
+          <w:i/>
           <w:bCs/>
           <w:b/>
         </w:rPr>
@@ -24940,7 +25495,7 @@
       <w:r>
         <w:t xml:space="preserve"> </w:t>
       </w:r>
-      <w:hyperlink r:id="rId95">
+      <w:hyperlink r:id="rId101">
         <w:r>
           <w:rPr>
             <w:rStyle w:val="Hyperlink"/>
@@ -24975,8 +25530,8 @@
         <w:t xml:space="preserve">: 865–868.</w:t>
       </w:r>
     </w:p>
-    <w:bookmarkEnd w:id="96"/>
-    <w:bookmarkStart w:id="98" w:name="ref-fer_ecosystem_2021"/>
+    <w:bookmarkEnd w:id="102"/>
+    <w:bookmarkStart w:id="104" w:name="ref-fer_ecosystem_2021"/>
     <w:p>
       <w:pPr>
         <w:pStyle w:val="Bibliography"/>
@@ -25236,7 +25791,7 @@
       <w:r>
         <w:t xml:space="preserve"> </w:t>
       </w:r>
-      <w:hyperlink r:id="rId97">
+      <w:hyperlink r:id="rId103">
         <w:r>
           <w:rPr>
             <w:rStyle w:val="Hyperlink"/>
@@ -25295,8 +25850,8 @@
         <w:t xml:space="preserve">: 13–26.</w:t>
       </w:r>
     </w:p>
-    <w:bookmarkEnd w:id="98"/>
-    <w:bookmarkStart w:id="100" w:name="ref-goldstein_protecting_2020"/>
+    <w:bookmarkEnd w:id="104"/>
+    <w:bookmarkStart w:id="106" w:name="ref-friedlingstein_global_2022"/>
     <w:p>
       <w:pPr>
         <w:pStyle w:val="Bibliography"/>
@@ -25308,214 +25863,214 @@
           <w:bCs/>
           <w:b/>
         </w:rPr>
-        <w:t xml:space="preserve">Goldstein A</w:t>
-      </w:r>
-      <w:r>
-        <w:rPr>
-          <w:bCs/>
-          <w:b/>
-        </w:rPr>
-        <w:t xml:space="preserve">,</w:t>
-      </w:r>
-      <w:r>
-        <w:rPr>
-          <w:bCs/>
-          <w:b/>
-        </w:rPr>
-        <w:t xml:space="preserve"> </w:t>
-      </w:r>
-      <w:r>
-        <w:rPr>
-          <w:bCs/>
-          <w:b/>
-          <w:bCs/>
-          <w:b/>
-        </w:rPr>
-        <w:t xml:space="preserve">Turner WR</w:t>
-      </w:r>
-      <w:r>
-        <w:rPr>
-          <w:bCs/>
-          <w:b/>
-        </w:rPr>
-        <w:t xml:space="preserve">,</w:t>
-      </w:r>
-      <w:r>
-        <w:rPr>
-          <w:bCs/>
-          <w:b/>
-        </w:rPr>
-        <w:t xml:space="preserve"> </w:t>
-      </w:r>
-      <w:r>
-        <w:rPr>
-          <w:bCs/>
-          <w:b/>
-          <w:bCs/>
-          <w:b/>
-        </w:rPr>
-        <w:t xml:space="preserve">Spawn SA</w:t>
-      </w:r>
-      <w:r>
-        <w:rPr>
-          <w:bCs/>
-          <w:b/>
-        </w:rPr>
-        <w:t xml:space="preserve">,</w:t>
-      </w:r>
-      <w:r>
-        <w:rPr>
-          <w:bCs/>
-          <w:b/>
-        </w:rPr>
-        <w:t xml:space="preserve"> </w:t>
-      </w:r>
-      <w:r>
-        <w:rPr>
-          <w:bCs/>
-          <w:b/>
-          <w:bCs/>
-          <w:b/>
-        </w:rPr>
-        <w:t xml:space="preserve">Anderson-Teixeira KJ</w:t>
-      </w:r>
-      <w:r>
-        <w:rPr>
-          <w:bCs/>
-          <w:b/>
-        </w:rPr>
-        <w:t xml:space="preserve">,</w:t>
-      </w:r>
-      <w:r>
-        <w:rPr>
-          <w:bCs/>
-          <w:b/>
-        </w:rPr>
-        <w:t xml:space="preserve"> </w:t>
-      </w:r>
-      <w:r>
-        <w:rPr>
-          <w:bCs/>
-          <w:b/>
-          <w:bCs/>
-          <w:b/>
-        </w:rPr>
-        <w:t xml:space="preserve">Cook-Patton S</w:t>
-      </w:r>
-      <w:r>
-        <w:rPr>
-          <w:bCs/>
-          <w:b/>
-        </w:rPr>
-        <w:t xml:space="preserve">,</w:t>
-      </w:r>
-      <w:r>
-        <w:rPr>
-          <w:bCs/>
-          <w:b/>
-        </w:rPr>
-        <w:t xml:space="preserve"> </w:t>
-      </w:r>
-      <w:r>
-        <w:rPr>
-          <w:bCs/>
-          <w:b/>
-          <w:bCs/>
-          <w:b/>
-        </w:rPr>
-        <w:t xml:space="preserve">Fargione J</w:t>
-      </w:r>
-      <w:r>
-        <w:rPr>
-          <w:bCs/>
-          <w:b/>
-        </w:rPr>
-        <w:t xml:space="preserve">,</w:t>
-      </w:r>
-      <w:r>
-        <w:rPr>
-          <w:bCs/>
-          <w:b/>
-        </w:rPr>
-        <w:t xml:space="preserve"> </w:t>
-      </w:r>
-      <w:r>
-        <w:rPr>
-          <w:bCs/>
-          <w:b/>
-          <w:bCs/>
-          <w:b/>
-        </w:rPr>
-        <w:t xml:space="preserve">Gibbs HK</w:t>
-      </w:r>
-      <w:r>
-        <w:rPr>
-          <w:bCs/>
-          <w:b/>
-        </w:rPr>
-        <w:t xml:space="preserve">,</w:t>
-      </w:r>
-      <w:r>
-        <w:rPr>
-          <w:bCs/>
-          <w:b/>
-        </w:rPr>
-        <w:t xml:space="preserve"> </w:t>
-      </w:r>
-      <w:r>
-        <w:rPr>
-          <w:bCs/>
-          <w:b/>
-          <w:bCs/>
-          <w:b/>
-        </w:rPr>
-        <w:t xml:space="preserve">Griscom B</w:t>
-      </w:r>
-      <w:r>
-        <w:rPr>
-          <w:bCs/>
-          <w:b/>
-        </w:rPr>
-        <w:t xml:space="preserve">,</w:t>
-      </w:r>
-      <w:r>
-        <w:rPr>
-          <w:bCs/>
-          <w:b/>
-        </w:rPr>
-        <w:t xml:space="preserve"> </w:t>
-      </w:r>
-      <w:r>
-        <w:rPr>
-          <w:bCs/>
-          <w:b/>
-          <w:bCs/>
-          <w:b/>
-        </w:rPr>
-        <w:t xml:space="preserve">Hewson JH</w:t>
-      </w:r>
-      <w:r>
-        <w:rPr>
-          <w:bCs/>
-          <w:b/>
-        </w:rPr>
-        <w:t xml:space="preserve">,</w:t>
-      </w:r>
-      <w:r>
-        <w:rPr>
-          <w:bCs/>
-          <w:b/>
-        </w:rPr>
-        <w:t xml:space="preserve"> </w:t>
-      </w:r>
-      <w:r>
-        <w:rPr>
-          <w:bCs/>
-          <w:b/>
-          <w:bCs/>
-          <w:b/>
-        </w:rPr>
-        <w:t xml:space="preserve">Howard JF</w:t>
+        <w:t xml:space="preserve">Friedlingstein P</w:t>
+      </w:r>
+      <w:r>
+        <w:rPr>
+          <w:bCs/>
+          <w:b/>
+        </w:rPr>
+        <w:t xml:space="preserve">,</w:t>
+      </w:r>
+      <w:r>
+        <w:rPr>
+          <w:bCs/>
+          <w:b/>
+        </w:rPr>
+        <w:t xml:space="preserve"> </w:t>
+      </w:r>
+      <w:r>
+        <w:rPr>
+          <w:bCs/>
+          <w:b/>
+          <w:bCs/>
+          <w:b/>
+        </w:rPr>
+        <w:t xml:space="preserve">O’Sullivan M</w:t>
+      </w:r>
+      <w:r>
+        <w:rPr>
+          <w:bCs/>
+          <w:b/>
+        </w:rPr>
+        <w:t xml:space="preserve">,</w:t>
+      </w:r>
+      <w:r>
+        <w:rPr>
+          <w:bCs/>
+          <w:b/>
+        </w:rPr>
+        <w:t xml:space="preserve"> </w:t>
+      </w:r>
+      <w:r>
+        <w:rPr>
+          <w:bCs/>
+          <w:b/>
+          <w:bCs/>
+          <w:b/>
+        </w:rPr>
+        <w:t xml:space="preserve">Jones MW</w:t>
+      </w:r>
+      <w:r>
+        <w:rPr>
+          <w:bCs/>
+          <w:b/>
+        </w:rPr>
+        <w:t xml:space="preserve">,</w:t>
+      </w:r>
+      <w:r>
+        <w:rPr>
+          <w:bCs/>
+          <w:b/>
+        </w:rPr>
+        <w:t xml:space="preserve"> </w:t>
+      </w:r>
+      <w:r>
+        <w:rPr>
+          <w:bCs/>
+          <w:b/>
+          <w:bCs/>
+          <w:b/>
+        </w:rPr>
+        <w:t xml:space="preserve">Andrew RM</w:t>
+      </w:r>
+      <w:r>
+        <w:rPr>
+          <w:bCs/>
+          <w:b/>
+        </w:rPr>
+        <w:t xml:space="preserve">,</w:t>
+      </w:r>
+      <w:r>
+        <w:rPr>
+          <w:bCs/>
+          <w:b/>
+        </w:rPr>
+        <w:t xml:space="preserve"> </w:t>
+      </w:r>
+      <w:r>
+        <w:rPr>
+          <w:bCs/>
+          <w:b/>
+          <w:bCs/>
+          <w:b/>
+        </w:rPr>
+        <w:t xml:space="preserve">Gregor L</w:t>
+      </w:r>
+      <w:r>
+        <w:rPr>
+          <w:bCs/>
+          <w:b/>
+        </w:rPr>
+        <w:t xml:space="preserve">,</w:t>
+      </w:r>
+      <w:r>
+        <w:rPr>
+          <w:bCs/>
+          <w:b/>
+        </w:rPr>
+        <w:t xml:space="preserve"> </w:t>
+      </w:r>
+      <w:r>
+        <w:rPr>
+          <w:bCs/>
+          <w:b/>
+          <w:bCs/>
+          <w:b/>
+        </w:rPr>
+        <w:t xml:space="preserve">Hauck J</w:t>
+      </w:r>
+      <w:r>
+        <w:rPr>
+          <w:bCs/>
+          <w:b/>
+        </w:rPr>
+        <w:t xml:space="preserve">,</w:t>
+      </w:r>
+      <w:r>
+        <w:rPr>
+          <w:bCs/>
+          <w:b/>
+        </w:rPr>
+        <w:t xml:space="preserve"> </w:t>
+      </w:r>
+      <w:r>
+        <w:rPr>
+          <w:bCs/>
+          <w:b/>
+          <w:bCs/>
+          <w:b/>
+        </w:rPr>
+        <w:t xml:space="preserve">Le Quéré C</w:t>
+      </w:r>
+      <w:r>
+        <w:rPr>
+          <w:bCs/>
+          <w:b/>
+        </w:rPr>
+        <w:t xml:space="preserve">,</w:t>
+      </w:r>
+      <w:r>
+        <w:rPr>
+          <w:bCs/>
+          <w:b/>
+        </w:rPr>
+        <w:t xml:space="preserve"> </w:t>
+      </w:r>
+      <w:r>
+        <w:rPr>
+          <w:bCs/>
+          <w:b/>
+          <w:bCs/>
+          <w:b/>
+        </w:rPr>
+        <w:t xml:space="preserve">Luijkx IT</w:t>
+      </w:r>
+      <w:r>
+        <w:rPr>
+          <w:bCs/>
+          <w:b/>
+        </w:rPr>
+        <w:t xml:space="preserve">,</w:t>
+      </w:r>
+      <w:r>
+        <w:rPr>
+          <w:bCs/>
+          <w:b/>
+        </w:rPr>
+        <w:t xml:space="preserve"> </w:t>
+      </w:r>
+      <w:r>
+        <w:rPr>
+          <w:bCs/>
+          <w:b/>
+          <w:bCs/>
+          <w:b/>
+        </w:rPr>
+        <w:t xml:space="preserve">Olsen A</w:t>
+      </w:r>
+      <w:r>
+        <w:rPr>
+          <w:bCs/>
+          <w:b/>
+        </w:rPr>
+        <w:t xml:space="preserve">,</w:t>
+      </w:r>
+      <w:r>
+        <w:rPr>
+          <w:bCs/>
+          <w:b/>
+        </w:rPr>
+        <w:t xml:space="preserve"> </w:t>
+      </w:r>
+      <w:r>
+        <w:rPr>
+          <w:bCs/>
+          <w:b/>
+          <w:bCs/>
+          <w:b/>
+        </w:rPr>
+        <w:t xml:space="preserve">Peters GP</w:t>
       </w:r>
       <w:r>
         <w:rPr>
@@ -25548,6 +26103,326 @@
           <w:bCs/>
           <w:b/>
         </w:rPr>
+        <w:t xml:space="preserve">2022</w:t>
+      </w:r>
+      <w:r>
+        <w:t xml:space="preserve">.</w:t>
+      </w:r>
+      <w:r>
+        <w:t xml:space="preserve"> </w:t>
+      </w:r>
+      <w:hyperlink r:id="rId105">
+        <w:r>
+          <w:rPr>
+            <w:rStyle w:val="Hyperlink"/>
+          </w:rPr>
+          <w:t xml:space="preserve">Global</w:t>
+        </w:r>
+        <w:r>
+          <w:rPr>
+            <w:rStyle w:val="Hyperlink"/>
+          </w:rPr>
+          <w:t xml:space="preserve"> </w:t>
+        </w:r>
+        <w:r>
+          <w:rPr>
+            <w:rStyle w:val="Hyperlink"/>
+          </w:rPr>
+          <w:t xml:space="preserve">Carbon Budget</w:t>
+        </w:r>
+        <w:r>
+          <w:rPr>
+            <w:rStyle w:val="Hyperlink"/>
+          </w:rPr>
+          <w:t xml:space="preserve"> </w:t>
+        </w:r>
+        <w:r>
+          <w:rPr>
+            <w:rStyle w:val="Hyperlink"/>
+          </w:rPr>
+          <w:t xml:space="preserve">2022</w:t>
+        </w:r>
+      </w:hyperlink>
+      <w:r>
+        <w:t xml:space="preserve">.</w:t>
+      </w:r>
+      <w:r>
+        <w:t xml:space="preserve"> </w:t>
+      </w:r>
+      <w:r>
+        <w:rPr>
+          <w:iCs/>
+          <w:i/>
+        </w:rPr>
+        <w:t xml:space="preserve">Earth System Science Data</w:t>
+      </w:r>
+      <w:r>
+        <w:t xml:space="preserve"> </w:t>
+      </w:r>
+      <w:r>
+        <w:rPr>
+          <w:bCs/>
+          <w:b/>
+        </w:rPr>
+        <w:t xml:space="preserve">14</w:t>
+      </w:r>
+      <w:r>
+        <w:t xml:space="preserve">: 4811–4900.</w:t>
+      </w:r>
+    </w:p>
+    <w:bookmarkEnd w:id="106"/>
+    <w:bookmarkStart w:id="108" w:name="ref-goldstein_protecting_2020"/>
+    <w:p>
+      <w:pPr>
+        <w:pStyle w:val="Bibliography"/>
+      </w:pPr>
+      <w:r>
+        <w:rPr>
+          <w:bCs/>
+          <w:b/>
+          <w:bCs/>
+          <w:b/>
+        </w:rPr>
+        <w:t xml:space="preserve">Goldstein A</w:t>
+      </w:r>
+      <w:r>
+        <w:rPr>
+          <w:bCs/>
+          <w:b/>
+        </w:rPr>
+        <w:t xml:space="preserve">,</w:t>
+      </w:r>
+      <w:r>
+        <w:rPr>
+          <w:bCs/>
+          <w:b/>
+        </w:rPr>
+        <w:t xml:space="preserve"> </w:t>
+      </w:r>
+      <w:r>
+        <w:rPr>
+          <w:bCs/>
+          <w:b/>
+          <w:bCs/>
+          <w:b/>
+        </w:rPr>
+        <w:t xml:space="preserve">Turner WR</w:t>
+      </w:r>
+      <w:r>
+        <w:rPr>
+          <w:bCs/>
+          <w:b/>
+        </w:rPr>
+        <w:t xml:space="preserve">,</w:t>
+      </w:r>
+      <w:r>
+        <w:rPr>
+          <w:bCs/>
+          <w:b/>
+        </w:rPr>
+        <w:t xml:space="preserve"> </w:t>
+      </w:r>
+      <w:r>
+        <w:rPr>
+          <w:bCs/>
+          <w:b/>
+          <w:bCs/>
+          <w:b/>
+        </w:rPr>
+        <w:t xml:space="preserve">Spawn SA</w:t>
+      </w:r>
+      <w:r>
+        <w:rPr>
+          <w:bCs/>
+          <w:b/>
+        </w:rPr>
+        <w:t xml:space="preserve">,</w:t>
+      </w:r>
+      <w:r>
+        <w:rPr>
+          <w:bCs/>
+          <w:b/>
+        </w:rPr>
+        <w:t xml:space="preserve"> </w:t>
+      </w:r>
+      <w:r>
+        <w:rPr>
+          <w:bCs/>
+          <w:b/>
+          <w:bCs/>
+          <w:b/>
+        </w:rPr>
+        <w:t xml:space="preserve">Anderson-Teixeira KJ</w:t>
+      </w:r>
+      <w:r>
+        <w:rPr>
+          <w:bCs/>
+          <w:b/>
+        </w:rPr>
+        <w:t xml:space="preserve">,</w:t>
+      </w:r>
+      <w:r>
+        <w:rPr>
+          <w:bCs/>
+          <w:b/>
+        </w:rPr>
+        <w:t xml:space="preserve"> </w:t>
+      </w:r>
+      <w:r>
+        <w:rPr>
+          <w:bCs/>
+          <w:b/>
+          <w:bCs/>
+          <w:b/>
+        </w:rPr>
+        <w:t xml:space="preserve">Cook-Patton S</w:t>
+      </w:r>
+      <w:r>
+        <w:rPr>
+          <w:bCs/>
+          <w:b/>
+        </w:rPr>
+        <w:t xml:space="preserve">,</w:t>
+      </w:r>
+      <w:r>
+        <w:rPr>
+          <w:bCs/>
+          <w:b/>
+        </w:rPr>
+        <w:t xml:space="preserve"> </w:t>
+      </w:r>
+      <w:r>
+        <w:rPr>
+          <w:bCs/>
+          <w:b/>
+          <w:bCs/>
+          <w:b/>
+        </w:rPr>
+        <w:t xml:space="preserve">Fargione J</w:t>
+      </w:r>
+      <w:r>
+        <w:rPr>
+          <w:bCs/>
+          <w:b/>
+        </w:rPr>
+        <w:t xml:space="preserve">,</w:t>
+      </w:r>
+      <w:r>
+        <w:rPr>
+          <w:bCs/>
+          <w:b/>
+        </w:rPr>
+        <w:t xml:space="preserve"> </w:t>
+      </w:r>
+      <w:r>
+        <w:rPr>
+          <w:bCs/>
+          <w:b/>
+          <w:bCs/>
+          <w:b/>
+        </w:rPr>
+        <w:t xml:space="preserve">Gibbs HK</w:t>
+      </w:r>
+      <w:r>
+        <w:rPr>
+          <w:bCs/>
+          <w:b/>
+        </w:rPr>
+        <w:t xml:space="preserve">,</w:t>
+      </w:r>
+      <w:r>
+        <w:rPr>
+          <w:bCs/>
+          <w:b/>
+        </w:rPr>
+        <w:t xml:space="preserve"> </w:t>
+      </w:r>
+      <w:r>
+        <w:rPr>
+          <w:bCs/>
+          <w:b/>
+          <w:bCs/>
+          <w:b/>
+        </w:rPr>
+        <w:t xml:space="preserve">Griscom B</w:t>
+      </w:r>
+      <w:r>
+        <w:rPr>
+          <w:bCs/>
+          <w:b/>
+        </w:rPr>
+        <w:t xml:space="preserve">,</w:t>
+      </w:r>
+      <w:r>
+        <w:rPr>
+          <w:bCs/>
+          <w:b/>
+        </w:rPr>
+        <w:t xml:space="preserve"> </w:t>
+      </w:r>
+      <w:r>
+        <w:rPr>
+          <w:bCs/>
+          <w:b/>
+          <w:bCs/>
+          <w:b/>
+        </w:rPr>
+        <w:t xml:space="preserve">Hewson JH</w:t>
+      </w:r>
+      <w:r>
+        <w:rPr>
+          <w:bCs/>
+          <w:b/>
+        </w:rPr>
+        <w:t xml:space="preserve">,</w:t>
+      </w:r>
+      <w:r>
+        <w:rPr>
+          <w:bCs/>
+          <w:b/>
+        </w:rPr>
+        <w:t xml:space="preserve"> </w:t>
+      </w:r>
+      <w:r>
+        <w:rPr>
+          <w:bCs/>
+          <w:b/>
+          <w:bCs/>
+          <w:b/>
+        </w:rPr>
+        <w:t xml:space="preserve">Howard JF</w:t>
+      </w:r>
+      <w:r>
+        <w:rPr>
+          <w:bCs/>
+          <w:b/>
+        </w:rPr>
+        <w:t xml:space="preserve">,</w:t>
+      </w:r>
+      <w:r>
+        <w:rPr>
+          <w:bCs/>
+          <w:b/>
+        </w:rPr>
+        <w:t xml:space="preserve"> </w:t>
+      </w:r>
+      <w:r>
+        <w:rPr>
+          <w:iCs/>
+          <w:i/>
+          <w:bCs/>
+          <w:b/>
+        </w:rPr>
+        <w:t xml:space="preserve">et al.</w:t>
+      </w:r>
+      <w:r>
+        <w:t xml:space="preserve"> </w:t>
+      </w:r>
+      <w:r>
+        <w:rPr>
+          <w:bCs/>
+          <w:b/>
+        </w:rPr>
         <w:t xml:space="preserve">2020</w:t>
       </w:r>
       <w:r>
@@ -25556,7 +26431,7 @@
       <w:r>
         <w:t xml:space="preserve"> </w:t>
       </w:r>
-      <w:hyperlink r:id="rId99">
+      <w:hyperlink r:id="rId107">
         <w:r>
           <w:rPr>
             <w:rStyle w:val="Hyperlink"/>
@@ -25609,8 +26484,8 @@
         <w:t xml:space="preserve">: 287–295.</w:t>
       </w:r>
     </w:p>
-    <w:bookmarkEnd w:id="100"/>
-    <w:bookmarkStart w:id="102" w:name="ref-gonzalez-akre_allodb_2022"/>
+    <w:bookmarkEnd w:id="108"/>
+    <w:bookmarkStart w:id="110" w:name="ref-gonzalez-akre_allodb_2022"/>
     <w:p>
       <w:pPr>
         <w:pStyle w:val="Bibliography"/>
@@ -25870,7 +26745,7 @@
       <w:r>
         <w:t xml:space="preserve"> </w:t>
       </w:r>
-      <w:hyperlink r:id="rId101">
+      <w:hyperlink r:id="rId109">
         <w:r>
           <w:rPr>
             <w:rStyle w:val="Hyperlink"/>
@@ -25929,8 +26804,8 @@
         <w:t xml:space="preserve">: 330–338.</w:t>
       </w:r>
     </w:p>
-    <w:bookmarkEnd w:id="102"/>
-    <w:bookmarkStart w:id="104" w:name="ref-grassi_key_2017"/>
+    <w:bookmarkEnd w:id="110"/>
+    <w:bookmarkStart w:id="112" w:name="ref-grassi_key_2017"/>
     <w:p>
       <w:pPr>
         <w:pStyle w:val="Bibliography"/>
@@ -26078,7 +26953,7 @@
       <w:r>
         <w:t xml:space="preserve"> </w:t>
       </w:r>
-      <w:hyperlink r:id="rId103">
+      <w:hyperlink r:id="rId111">
         <w:r>
           <w:rPr>
             <w:rStyle w:val="Hyperlink"/>
@@ -26113,8 +26988,8 @@
         <w:t xml:space="preserve">: 220–226.</w:t>
       </w:r>
     </w:p>
-    <w:bookmarkEnd w:id="104"/>
-    <w:bookmarkStart w:id="106" w:name="ref-harris_global_2021"/>
+    <w:bookmarkEnd w:id="112"/>
+    <w:bookmarkStart w:id="114" w:name="ref-harris_global_2021"/>
     <w:p>
       <w:pPr>
         <w:pStyle w:val="Bibliography"/>
@@ -26374,7 +27249,7 @@
       <w:r>
         <w:t xml:space="preserve"> </w:t>
       </w:r>
-      <w:hyperlink r:id="rId105">
+      <w:hyperlink r:id="rId113">
         <w:r>
           <w:rPr>
             <w:rStyle w:val="Hyperlink"/>
@@ -26399,8 +27274,8 @@
         <w:t xml:space="preserve">: 1–7.</w:t>
       </w:r>
     </w:p>
-    <w:bookmarkEnd w:id="106"/>
-    <w:bookmarkStart w:id="107" w:name="ref-ipcc_2006_2006"/>
+    <w:bookmarkEnd w:id="114"/>
+    <w:bookmarkStart w:id="115" w:name="ref-ipcc_2006_2006"/>
     <w:p>
       <w:pPr>
         <w:pStyle w:val="Bibliography"/>
@@ -26676,8 +27551,8 @@
         <w:t xml:space="preserve">.</w:t>
       </w:r>
     </w:p>
-    <w:bookmarkEnd w:id="107"/>
-    <w:bookmarkStart w:id="108" w:name="ref-ipcc_agriculture_2006"/>
+    <w:bookmarkEnd w:id="115"/>
+    <w:bookmarkStart w:id="116" w:name="ref-ipcc_agriculture_2006"/>
     <w:p>
       <w:pPr>
         <w:pStyle w:val="Bibliography"/>
@@ -26765,8 +27640,8 @@
         <w:t xml:space="preserve">.</w:t>
       </w:r>
     </w:p>
-    <w:bookmarkEnd w:id="108"/>
-    <w:bookmarkStart w:id="109" w:name="ref-ipcc_2019_2019"/>
+    <w:bookmarkEnd w:id="116"/>
+    <w:bookmarkStart w:id="117" w:name="ref-ipcc_2019_2019"/>
     <w:p>
       <w:pPr>
         <w:pStyle w:val="Bibliography"/>
@@ -26872,8 +27747,8 @@
         <w:t xml:space="preserve">.</w:t>
       </w:r>
     </w:p>
-    <w:bookmarkEnd w:id="109"/>
-    <w:bookmarkStart w:id="110" w:name="ref-ipcc_climate_2019"/>
+    <w:bookmarkEnd w:id="117"/>
+    <w:bookmarkStart w:id="118" w:name="ref-ipcc_climate_2019"/>
     <w:p>
       <w:pPr>
         <w:pStyle w:val="Bibliography"/>
@@ -27219,756 +28094,770 @@
           <w:iCs/>
           <w:i/>
         </w:rPr>
-        <w:t xml:space="preserve">Pörtner</w:t>
+        <w:t xml:space="preserve">P</w:t>
       </w:r>
       <w:r>
         <w:rPr>
           <w:iCs/>
           <w:i/>
         </w:rPr>
-        <w:t xml:space="preserve">,</w:t>
+        <w:t xml:space="preserve">ö</w:t>
       </w:r>
       <w:r>
         <w:rPr>
           <w:iCs/>
           <w:i/>
         </w:rPr>
-        <w:t xml:space="preserve"> </w:t>
+        <w:t xml:space="preserve">rtner</w:t>
       </w:r>
       <w:r>
         <w:rPr>
           <w:iCs/>
           <w:i/>
         </w:rPr>
-        <w:t xml:space="preserve">D</w:t>
+        <w:t xml:space="preserve">,</w:t>
       </w:r>
       <w:r>
         <w:rPr>
           <w:iCs/>
           <w:i/>
         </w:rPr>
-        <w:t xml:space="preserve">.</w:t>
+        <w:t xml:space="preserve"> </w:t>
       </w:r>
       <w:r>
         <w:rPr>
           <w:iCs/>
           <w:i/>
         </w:rPr>
-        <w:t xml:space="preserve"> </w:t>
+        <w:t xml:space="preserve">D</w:t>
       </w:r>
       <w:r>
         <w:rPr>
           <w:iCs/>
           <w:i/>
         </w:rPr>
-        <w:t xml:space="preserve">C</w:t>
+        <w:t xml:space="preserve">.</w:t>
       </w:r>
       <w:r>
         <w:rPr>
           <w:iCs/>
           <w:i/>
         </w:rPr>
-        <w:t xml:space="preserve">.</w:t>
+        <w:t xml:space="preserve"> </w:t>
       </w:r>
       <w:r>
         <w:rPr>
           <w:iCs/>
           <w:i/>
         </w:rPr>
-        <w:t xml:space="preserve"> </w:t>
+        <w:t xml:space="preserve">C</w:t>
       </w:r>
       <w:r>
         <w:rPr>
           <w:iCs/>
           <w:i/>
         </w:rPr>
-        <w:t xml:space="preserve">Roberts</w:t>
+        <w:t xml:space="preserve">.</w:t>
       </w:r>
       <w:r>
         <w:rPr>
           <w:iCs/>
           <w:i/>
         </w:rPr>
-        <w:t xml:space="preserve">,</w:t>
+        <w:t xml:space="preserve"> </w:t>
       </w:r>
       <w:r>
         <w:rPr>
           <w:iCs/>
           <w:i/>
         </w:rPr>
-        <w:t xml:space="preserve"> </w:t>
+        <w:t xml:space="preserve">Roberts</w:t>
       </w:r>
       <w:r>
         <w:rPr>
           <w:iCs/>
           <w:i/>
         </w:rPr>
-        <w:t xml:space="preserve">P</w:t>
+        <w:t xml:space="preserve">,</w:t>
       </w:r>
       <w:r>
         <w:rPr>
           <w:iCs/>
           <w:i/>
         </w:rPr>
-        <w:t xml:space="preserve">.</w:t>
+        <w:t xml:space="preserve"> </w:t>
       </w:r>
       <w:r>
         <w:rPr>
           <w:iCs/>
           <w:i/>
         </w:rPr>
-        <w:t xml:space="preserve"> </w:t>
+        <w:t xml:space="preserve">P</w:t>
       </w:r>
       <w:r>
         <w:rPr>
           <w:iCs/>
           <w:i/>
         </w:rPr>
-        <w:t xml:space="preserve">Zhai</w:t>
+        <w:t xml:space="preserve">.</w:t>
       </w:r>
       <w:r>
         <w:rPr>
           <w:iCs/>
           <w:i/>
         </w:rPr>
-        <w:t xml:space="preserve">,</w:t>
+        <w:t xml:space="preserve"> </w:t>
       </w:r>
       <w:r>
         <w:rPr>
           <w:iCs/>
           <w:i/>
         </w:rPr>
-        <w:t xml:space="preserve"> </w:t>
+        <w:t xml:space="preserve">Zhai</w:t>
       </w:r>
       <w:r>
         <w:rPr>
           <w:iCs/>
           <w:i/>
         </w:rPr>
-        <w:t xml:space="preserve">R</w:t>
+        <w:t xml:space="preserve">,</w:t>
       </w:r>
       <w:r>
         <w:rPr>
           <w:iCs/>
           <w:i/>
         </w:rPr>
-        <w:t xml:space="preserve">.</w:t>
+        <w:t xml:space="preserve"> </w:t>
       </w:r>
       <w:r>
         <w:rPr>
           <w:iCs/>
           <w:i/>
         </w:rPr>
-        <w:t xml:space="preserve"> </w:t>
+        <w:t xml:space="preserve">R</w:t>
       </w:r>
       <w:r>
         <w:rPr>
           <w:iCs/>
           <w:i/>
         </w:rPr>
-        <w:t xml:space="preserve">Slade</w:t>
+        <w:t xml:space="preserve">.</w:t>
       </w:r>
       <w:r>
         <w:rPr>
           <w:iCs/>
           <w:i/>
         </w:rPr>
-        <w:t xml:space="preserve">,</w:t>
+        <w:t xml:space="preserve"> </w:t>
       </w:r>
       <w:r>
         <w:rPr>
           <w:iCs/>
           <w:i/>
         </w:rPr>
-        <w:t xml:space="preserve"> </w:t>
+        <w:t xml:space="preserve">Slade</w:t>
       </w:r>
       <w:r>
         <w:rPr>
           <w:iCs/>
           <w:i/>
         </w:rPr>
-        <w:t xml:space="preserve">S</w:t>
+        <w:t xml:space="preserve">,</w:t>
       </w:r>
       <w:r>
         <w:rPr>
           <w:iCs/>
           <w:i/>
         </w:rPr>
-        <w:t xml:space="preserve">.</w:t>
+        <w:t xml:space="preserve"> </w:t>
       </w:r>
       <w:r>
         <w:rPr>
           <w:iCs/>
           <w:i/>
         </w:rPr>
-        <w:t xml:space="preserve"> </w:t>
+        <w:t xml:space="preserve">S</w:t>
       </w:r>
       <w:r>
         <w:rPr>
           <w:iCs/>
           <w:i/>
         </w:rPr>
-        <w:t xml:space="preserve">Connors</w:t>
+        <w:t xml:space="preserve">.</w:t>
       </w:r>
       <w:r>
         <w:rPr>
           <w:iCs/>
           <w:i/>
         </w:rPr>
-        <w:t xml:space="preserve">,</w:t>
+        <w:t xml:space="preserve"> </w:t>
       </w:r>
       <w:r>
         <w:rPr>
           <w:iCs/>
           <w:i/>
         </w:rPr>
-        <w:t xml:space="preserve"> </w:t>
+        <w:t xml:space="preserve">Connors</w:t>
       </w:r>
       <w:r>
         <w:rPr>
           <w:iCs/>
           <w:i/>
         </w:rPr>
-        <w:t xml:space="preserve">R</w:t>
+        <w:t xml:space="preserve">,</w:t>
       </w:r>
       <w:r>
         <w:rPr>
           <w:iCs/>
           <w:i/>
         </w:rPr>
-        <w:t xml:space="preserve">. Van</w:t>
+        <w:t xml:space="preserve"> </w:t>
       </w:r>
       <w:r>
         <w:rPr>
           <w:iCs/>
           <w:i/>
         </w:rPr>
-        <w:t xml:space="preserve"> </w:t>
+        <w:t xml:space="preserve">R</w:t>
       </w:r>
       <w:r>
         <w:rPr>
           <w:iCs/>
           <w:i/>
         </w:rPr>
-        <w:t xml:space="preserve">Diemen</w:t>
+        <w:t xml:space="preserve">. Van</w:t>
       </w:r>
       <w:r>
         <w:rPr>
           <w:iCs/>
           <w:i/>
         </w:rPr>
-        <w:t xml:space="preserve">,</w:t>
+        <w:t xml:space="preserve"> </w:t>
       </w:r>
       <w:r>
         <w:rPr>
           <w:iCs/>
           <w:i/>
         </w:rPr>
-        <w:t xml:space="preserve"> </w:t>
+        <w:t xml:space="preserve">Diemen</w:t>
       </w:r>
       <w:r>
         <w:rPr>
           <w:iCs/>
           <w:i/>
         </w:rPr>
-        <w:t xml:space="preserve">M</w:t>
+        <w:t xml:space="preserve">,</w:t>
       </w:r>
       <w:r>
         <w:rPr>
           <w:iCs/>
           <w:i/>
         </w:rPr>
-        <w:t xml:space="preserve">.</w:t>
+        <w:t xml:space="preserve"> </w:t>
       </w:r>
       <w:r>
         <w:rPr>
           <w:iCs/>
           <w:i/>
         </w:rPr>
-        <w:t xml:space="preserve"> </w:t>
+        <w:t xml:space="preserve">M</w:t>
       </w:r>
       <w:r>
         <w:rPr>
           <w:iCs/>
           <w:i/>
         </w:rPr>
-        <w:t xml:space="preserve">Ferrat</w:t>
+        <w:t xml:space="preserve">.</w:t>
       </w:r>
       <w:r>
         <w:rPr>
           <w:iCs/>
           <w:i/>
         </w:rPr>
-        <w:t xml:space="preserve">,</w:t>
+        <w:t xml:space="preserve"> </w:t>
       </w:r>
       <w:r>
         <w:rPr>
           <w:iCs/>
           <w:i/>
         </w:rPr>
-        <w:t xml:space="preserve"> </w:t>
+        <w:t xml:space="preserve">Ferrat</w:t>
       </w:r>
       <w:r>
         <w:rPr>
           <w:iCs/>
           <w:i/>
         </w:rPr>
-        <w:t xml:space="preserve">E</w:t>
+        <w:t xml:space="preserve">,</w:t>
       </w:r>
       <w:r>
         <w:rPr>
           <w:iCs/>
           <w:i/>
         </w:rPr>
-        <w:t xml:space="preserve">.</w:t>
+        <w:t xml:space="preserve"> </w:t>
       </w:r>
       <w:r>
         <w:rPr>
           <w:iCs/>
           <w:i/>
         </w:rPr>
-        <w:t xml:space="preserve"> </w:t>
+        <w:t xml:space="preserve">E</w:t>
       </w:r>
       <w:r>
         <w:rPr>
           <w:iCs/>
           <w:i/>
         </w:rPr>
-        <w:t xml:space="preserve">Haughey</w:t>
+        <w:t xml:space="preserve">.</w:t>
       </w:r>
       <w:r>
         <w:rPr>
           <w:iCs/>
           <w:i/>
         </w:rPr>
-        <w:t xml:space="preserve">,</w:t>
+        <w:t xml:space="preserve"> </w:t>
       </w:r>
       <w:r>
         <w:rPr>
           <w:iCs/>
           <w:i/>
         </w:rPr>
-        <w:t xml:space="preserve"> </w:t>
+        <w:t xml:space="preserve">Haughey</w:t>
       </w:r>
       <w:r>
         <w:rPr>
           <w:iCs/>
           <w:i/>
         </w:rPr>
-        <w:t xml:space="preserve">S</w:t>
+        <w:t xml:space="preserve">,</w:t>
       </w:r>
       <w:r>
         <w:rPr>
           <w:iCs/>
           <w:i/>
         </w:rPr>
-        <w:t xml:space="preserve">.</w:t>
+        <w:t xml:space="preserve"> </w:t>
       </w:r>
       <w:r>
         <w:rPr>
           <w:iCs/>
           <w:i/>
         </w:rPr>
-        <w:t xml:space="preserve"> </w:t>
+        <w:t xml:space="preserve">S</w:t>
       </w:r>
       <w:r>
         <w:rPr>
           <w:iCs/>
           <w:i/>
         </w:rPr>
-        <w:t xml:space="preserve">Luz</w:t>
+        <w:t xml:space="preserve">.</w:t>
       </w:r>
       <w:r>
         <w:rPr>
           <w:iCs/>
           <w:i/>
         </w:rPr>
-        <w:t xml:space="preserve">,</w:t>
+        <w:t xml:space="preserve"> </w:t>
       </w:r>
       <w:r>
         <w:rPr>
           <w:iCs/>
           <w:i/>
         </w:rPr>
-        <w:t xml:space="preserve"> </w:t>
+        <w:t xml:space="preserve">Luz</w:t>
       </w:r>
       <w:r>
         <w:rPr>
           <w:iCs/>
           <w:i/>
         </w:rPr>
-        <w:t xml:space="preserve">S</w:t>
+        <w:t xml:space="preserve">,</w:t>
       </w:r>
       <w:r>
         <w:rPr>
           <w:iCs/>
           <w:i/>
         </w:rPr>
-        <w:t xml:space="preserve">.</w:t>
+        <w:t xml:space="preserve"> </w:t>
       </w:r>
       <w:r>
         <w:rPr>
           <w:iCs/>
           <w:i/>
         </w:rPr>
-        <w:t xml:space="preserve"> </w:t>
+        <w:t xml:space="preserve">S</w:t>
       </w:r>
       <w:r>
         <w:rPr>
           <w:iCs/>
           <w:i/>
         </w:rPr>
-        <w:t xml:space="preserve">Neogi</w:t>
+        <w:t xml:space="preserve">.</w:t>
       </w:r>
       <w:r>
         <w:rPr>
           <w:iCs/>
           <w:i/>
         </w:rPr>
-        <w:t xml:space="preserve">,</w:t>
+        <w:t xml:space="preserve"> </w:t>
       </w:r>
       <w:r>
         <w:rPr>
           <w:iCs/>
           <w:i/>
         </w:rPr>
-        <w:t xml:space="preserve"> </w:t>
+        <w:t xml:space="preserve">Neogi</w:t>
       </w:r>
       <w:r>
         <w:rPr>
           <w:iCs/>
           <w:i/>
         </w:rPr>
-        <w:t xml:space="preserve">M</w:t>
+        <w:t xml:space="preserve">,</w:t>
       </w:r>
       <w:r>
         <w:rPr>
           <w:iCs/>
           <w:i/>
         </w:rPr>
-        <w:t xml:space="preserve">.</w:t>
+        <w:t xml:space="preserve"> </w:t>
       </w:r>
       <w:r>
         <w:rPr>
           <w:iCs/>
           <w:i/>
         </w:rPr>
-        <w:t xml:space="preserve"> </w:t>
+        <w:t xml:space="preserve">M</w:t>
       </w:r>
       <w:r>
         <w:rPr>
           <w:iCs/>
           <w:i/>
         </w:rPr>
-        <w:t xml:space="preserve">Pathak</w:t>
+        <w:t xml:space="preserve">.</w:t>
       </w:r>
       <w:r>
         <w:rPr>
           <w:iCs/>
           <w:i/>
         </w:rPr>
-        <w:t xml:space="preserve">,</w:t>
+        <w:t xml:space="preserve"> </w:t>
       </w:r>
       <w:r>
         <w:rPr>
           <w:iCs/>
           <w:i/>
         </w:rPr>
-        <w:t xml:space="preserve"> </w:t>
+        <w:t xml:space="preserve">Pathak</w:t>
       </w:r>
       <w:r>
         <w:rPr>
           <w:iCs/>
           <w:i/>
         </w:rPr>
-        <w:t xml:space="preserve">J</w:t>
+        <w:t xml:space="preserve">,</w:t>
       </w:r>
       <w:r>
         <w:rPr>
           <w:iCs/>
           <w:i/>
         </w:rPr>
-        <w:t xml:space="preserve">.</w:t>
+        <w:t xml:space="preserve"> </w:t>
       </w:r>
       <w:r>
         <w:rPr>
           <w:iCs/>
           <w:i/>
         </w:rPr>
-        <w:t xml:space="preserve"> </w:t>
+        <w:t xml:space="preserve">J</w:t>
       </w:r>
       <w:r>
         <w:rPr>
           <w:iCs/>
           <w:i/>
         </w:rPr>
-        <w:t xml:space="preserve">Petzold</w:t>
+        <w:t xml:space="preserve">.</w:t>
       </w:r>
       <w:r>
         <w:rPr>
           <w:iCs/>
           <w:i/>
         </w:rPr>
-        <w:t xml:space="preserve">,</w:t>
+        <w:t xml:space="preserve"> </w:t>
       </w:r>
       <w:r>
         <w:rPr>
           <w:iCs/>
           <w:i/>
         </w:rPr>
-        <w:t xml:space="preserve"> </w:t>
+        <w:t xml:space="preserve">Petzold</w:t>
       </w:r>
       <w:r>
         <w:rPr>
           <w:iCs/>
           <w:i/>
         </w:rPr>
-        <w:t xml:space="preserve">J</w:t>
+        <w:t xml:space="preserve">,</w:t>
       </w:r>
       <w:r>
         <w:rPr>
           <w:iCs/>
           <w:i/>
         </w:rPr>
-        <w:t xml:space="preserve">.</w:t>
+        <w:t xml:space="preserve"> </w:t>
       </w:r>
       <w:r>
         <w:rPr>
           <w:iCs/>
           <w:i/>
         </w:rPr>
-        <w:t xml:space="preserve"> </w:t>
+        <w:t xml:space="preserve">J</w:t>
       </w:r>
       <w:r>
         <w:rPr>
           <w:iCs/>
           <w:i/>
         </w:rPr>
-        <w:t xml:space="preserve">Portugal Pereira</w:t>
+        <w:t xml:space="preserve">.</w:t>
       </w:r>
       <w:r>
         <w:rPr>
           <w:iCs/>
           <w:i/>
         </w:rPr>
-        <w:t xml:space="preserve">,</w:t>
+        <w:t xml:space="preserve"> </w:t>
       </w:r>
       <w:r>
         <w:rPr>
           <w:iCs/>
           <w:i/>
         </w:rPr>
-        <w:t xml:space="preserve"> </w:t>
+        <w:t xml:space="preserve">Portugal Pereira</w:t>
       </w:r>
       <w:r>
         <w:rPr>
           <w:iCs/>
           <w:i/>
         </w:rPr>
-        <w:t xml:space="preserve">P</w:t>
+        <w:t xml:space="preserve">,</w:t>
       </w:r>
       <w:r>
         <w:rPr>
           <w:iCs/>
           <w:i/>
         </w:rPr>
-        <w:t xml:space="preserve">.</w:t>
+        <w:t xml:space="preserve"> </w:t>
       </w:r>
       <w:r>
         <w:rPr>
           <w:iCs/>
           <w:i/>
         </w:rPr>
-        <w:t xml:space="preserve"> </w:t>
+        <w:t xml:space="preserve">P</w:t>
       </w:r>
       <w:r>
         <w:rPr>
           <w:iCs/>
           <w:i/>
         </w:rPr>
-        <w:t xml:space="preserve">Vyas</w:t>
+        <w:t xml:space="preserve">.</w:t>
       </w:r>
       <w:r>
         <w:rPr>
           <w:iCs/>
           <w:i/>
         </w:rPr>
-        <w:t xml:space="preserve">,</w:t>
+        <w:t xml:space="preserve"> </w:t>
       </w:r>
       <w:r>
         <w:rPr>
           <w:iCs/>
           <w:i/>
         </w:rPr>
-        <w:t xml:space="preserve"> </w:t>
+        <w:t xml:space="preserve">Vyas</w:t>
       </w:r>
       <w:r>
         <w:rPr>
           <w:iCs/>
           <w:i/>
         </w:rPr>
-        <w:t xml:space="preserve">E</w:t>
+        <w:t xml:space="preserve">,</w:t>
       </w:r>
       <w:r>
         <w:rPr>
           <w:iCs/>
           <w:i/>
         </w:rPr>
-        <w:t xml:space="preserve">.</w:t>
+        <w:t xml:space="preserve"> </w:t>
       </w:r>
       <w:r>
         <w:rPr>
           <w:iCs/>
           <w:i/>
         </w:rPr>
-        <w:t xml:space="preserve"> </w:t>
+        <w:t xml:space="preserve">E</w:t>
       </w:r>
       <w:r>
         <w:rPr>
           <w:iCs/>
           <w:i/>
         </w:rPr>
-        <w:t xml:space="preserve">Huntley</w:t>
+        <w:t xml:space="preserve">.</w:t>
       </w:r>
       <w:r>
         <w:rPr>
           <w:iCs/>
           <w:i/>
         </w:rPr>
-        <w:t xml:space="preserve">,</w:t>
+        <w:t xml:space="preserve"> </w:t>
       </w:r>
       <w:r>
         <w:rPr>
           <w:iCs/>
           <w:i/>
         </w:rPr>
-        <w:t xml:space="preserve"> </w:t>
+        <w:t xml:space="preserve">Huntley</w:t>
       </w:r>
       <w:r>
         <w:rPr>
           <w:iCs/>
           <w:i/>
         </w:rPr>
-        <w:t xml:space="preserve">K</w:t>
+        <w:t xml:space="preserve">,</w:t>
       </w:r>
       <w:r>
         <w:rPr>
           <w:iCs/>
           <w:i/>
         </w:rPr>
-        <w:t xml:space="preserve">.</w:t>
+        <w:t xml:space="preserve"> </w:t>
       </w:r>
       <w:r>
         <w:rPr>
           <w:iCs/>
           <w:i/>
         </w:rPr>
-        <w:t xml:space="preserve"> </w:t>
+        <w:t xml:space="preserve">K</w:t>
       </w:r>
       <w:r>
         <w:rPr>
           <w:iCs/>
           <w:i/>
         </w:rPr>
-        <w:t xml:space="preserve">Kissick</w:t>
+        <w:t xml:space="preserve">.</w:t>
       </w:r>
       <w:r>
         <w:rPr>
           <w:iCs/>
           <w:i/>
         </w:rPr>
-        <w:t xml:space="preserve">,</w:t>
+        <w:t xml:space="preserve"> </w:t>
       </w:r>
       <w:r>
         <w:rPr>
           <w:iCs/>
           <w:i/>
         </w:rPr>
-        <w:t xml:space="preserve"> </w:t>
+        <w:t xml:space="preserve">Kissick</w:t>
       </w:r>
       <w:r>
         <w:rPr>
           <w:iCs/>
           <w:i/>
         </w:rPr>
-        <w:t xml:space="preserve">M</w:t>
+        <w:t xml:space="preserve">,</w:t>
       </w:r>
       <w:r>
         <w:rPr>
           <w:iCs/>
           <w:i/>
         </w:rPr>
-        <w:t xml:space="preserve">.</w:t>
+        <w:t xml:space="preserve"> </w:t>
       </w:r>
       <w:r>
         <w:rPr>
           <w:iCs/>
           <w:i/>
         </w:rPr>
-        <w:t xml:space="preserve"> </w:t>
+        <w:t xml:space="preserve">M</w:t>
       </w:r>
       <w:r>
         <w:rPr>
           <w:iCs/>
           <w:i/>
         </w:rPr>
-        <w:t xml:space="preserve">Belkacemi</w:t>
+        <w:t xml:space="preserve">.</w:t>
       </w:r>
       <w:r>
         <w:rPr>
           <w:iCs/>
           <w:i/>
         </w:rPr>
-        <w:t xml:space="preserve">,</w:t>
+        <w:t xml:space="preserve"> </w:t>
       </w:r>
       <w:r>
         <w:rPr>
           <w:iCs/>
           <w:i/>
         </w:rPr>
-        <w:t xml:space="preserve"> </w:t>
+        <w:t xml:space="preserve">Belkacemi</w:t>
       </w:r>
       <w:r>
         <w:rPr>
           <w:iCs/>
           <w:i/>
         </w:rPr>
-        <w:t xml:space="preserve">J</w:t>
+        <w:t xml:space="preserve">,</w:t>
       </w:r>
       <w:r>
         <w:rPr>
           <w:iCs/>
           <w:i/>
         </w:rPr>
-        <w:t xml:space="preserve">.</w:t>
+        <w:t xml:space="preserve"> </w:t>
       </w:r>
       <w:r>
         <w:rPr>
           <w:iCs/>
           <w:i/>
         </w:rPr>
-        <w:t xml:space="preserve"> </w:t>
+        <w:t xml:space="preserve">J</w:t>
       </w:r>
       <w:r>
         <w:rPr>
           <w:iCs/>
           <w:i/>
         </w:rPr>
-        <w:t xml:space="preserve">Malley</w:t>
+        <w:t xml:space="preserve">.</w:t>
       </w:r>
       <w:r>
         <w:rPr>
           <w:iCs/>
           <w:i/>
         </w:rPr>
+        <w:t xml:space="preserve"> </w:t>
+      </w:r>
+      <w:r>
+        <w:rPr>
+          <w:iCs/>
+          <w:i/>
+        </w:rPr>
+        <w:t xml:space="preserve">Malley</w:t>
+      </w:r>
+      <w:r>
+        <w:rPr>
+          <w:iCs/>
+          <w:i/>
+        </w:rPr>
         <w:t xml:space="preserve">, (eds.)]</w:t>
       </w:r>
       <w:r>
         <w:t xml:space="preserve">.</w:t>
       </w:r>
     </w:p>
-    <w:bookmarkEnd w:id="110"/>
-    <w:bookmarkStart w:id="112" w:name="ref-ipcc_climate_2022"/>
+    <w:bookmarkEnd w:id="118"/>
+    <w:bookmarkStart w:id="120" w:name="ref-ipcc_climate_2022"/>
     <w:p>
       <w:pPr>
         <w:pStyle w:val="Bibliography"/>
@@ -28001,7 +28890,7 @@
       <w:r>
         <w:t xml:space="preserve"> </w:t>
       </w:r>
-      <w:hyperlink r:id="rId111">
+      <w:hyperlink r:id="rId119">
         <w:r>
           <w:rPr>
             <w:rStyle w:val="Hyperlink"/>
@@ -28856,8 +29745,8 @@
         </w:r>
       </w:hyperlink>
     </w:p>
-    <w:bookmarkEnd w:id="112"/>
-    <w:bookmarkStart w:id="113" w:name="ref-ipcc_summary_2022"/>
+    <w:bookmarkEnd w:id="120"/>
+    <w:bookmarkStart w:id="121" w:name="ref-ipcc_summary_2022"/>
     <w:p>
       <w:pPr>
         <w:pStyle w:val="Bibliography"/>
@@ -29632,8 +30521,8 @@
         <w:t xml:space="preserve">. Doi: 10.1017/9781009157926.001.</w:t>
       </w:r>
     </w:p>
-    <w:bookmarkEnd w:id="113"/>
-    <w:bookmarkStart w:id="115" w:name="ref-jian_restructured_2021"/>
+    <w:bookmarkEnd w:id="121"/>
+    <w:bookmarkStart w:id="123" w:name="ref-jian_restructured_2021"/>
     <w:p>
       <w:pPr>
         <w:pStyle w:val="Bibliography"/>
@@ -29893,7 +30782,7 @@
       <w:r>
         <w:t xml:space="preserve"> </w:t>
       </w:r>
-      <w:hyperlink r:id="rId114">
+      <w:hyperlink r:id="rId122">
         <w:r>
           <w:rPr>
             <w:rStyle w:val="Hyperlink"/>
@@ -29940,8 +30829,8 @@
         <w:t xml:space="preserve">: 255–267.</w:t>
       </w:r>
     </w:p>
-    <w:bookmarkEnd w:id="115"/>
-    <w:bookmarkStart w:id="117" w:name="ref-labrière_forest_2023"/>
+    <w:bookmarkEnd w:id="123"/>
+    <w:bookmarkStart w:id="125" w:name="ref-labrière_forest_2023"/>
     <w:p>
       <w:pPr>
         <w:pStyle w:val="Bibliography"/>
@@ -30201,7 +31090,7 @@
       <w:r>
         <w:t xml:space="preserve"> </w:t>
       </w:r>
-      <w:hyperlink r:id="rId116">
+      <w:hyperlink r:id="rId124">
         <w:r>
           <w:rPr>
             <w:rStyle w:val="Hyperlink"/>
@@ -30236,8 +31125,8 @@
         <w:t xml:space="preserve">.</w:t>
       </w:r>
     </w:p>
-    <w:bookmarkEnd w:id="117"/>
-    <w:bookmarkStart w:id="119" w:name="ref-mcdowell_pervasive_2020"/>
+    <w:bookmarkEnd w:id="125"/>
+    <w:bookmarkStart w:id="127" w:name="ref-mcdowell_pervasive_2020"/>
     <w:p>
       <w:pPr>
         <w:pStyle w:val="Bibliography"/>
@@ -30497,7 +31386,7 @@
       <w:r>
         <w:t xml:space="preserve"> </w:t>
       </w:r>
-      <w:hyperlink r:id="rId118">
+      <w:hyperlink r:id="rId126">
         <w:r>
           <w:rPr>
             <w:rStyle w:val="Hyperlink"/>
@@ -30532,8 +31421,8 @@
         <w:t xml:space="preserve">.</w:t>
       </w:r>
     </w:p>
-    <w:bookmarkEnd w:id="119"/>
-    <w:bookmarkStart w:id="121" w:name="ref-mokany_critical_2006"/>
+    <w:bookmarkEnd w:id="127"/>
+    <w:bookmarkStart w:id="129" w:name="ref-mokany_critical_2006"/>
     <w:p>
       <w:pPr>
         <w:pStyle w:val="Bibliography"/>
@@ -30612,7 +31501,7 @@
       <w:r>
         <w:t xml:space="preserve"> </w:t>
       </w:r>
-      <w:hyperlink r:id="rId120">
+      <w:hyperlink r:id="rId128">
         <w:r>
           <w:rPr>
             <w:rStyle w:val="Hyperlink"/>
@@ -30647,8 +31536,8 @@
         <w:t xml:space="preserve">: 84–96.</w:t>
       </w:r>
     </w:p>
-    <w:bookmarkEnd w:id="121"/>
-    <w:bookmarkStart w:id="122" w:name="ref-nisar_nasaisro_2018"/>
+    <w:bookmarkEnd w:id="129"/>
+    <w:bookmarkStart w:id="130" w:name="ref-nisar_nasaisro_2018"/>
     <w:p>
       <w:pPr>
         <w:pStyle w:val="Bibliography"/>
@@ -30764,8 +31653,8 @@
         <w:t xml:space="preserve">.</w:t>
       </w:r>
     </w:p>
-    <w:bookmarkEnd w:id="122"/>
-    <w:bookmarkStart w:id="124" w:name="ref-ogle_delineating_2018"/>
+    <w:bookmarkEnd w:id="130"/>
+    <w:bookmarkStart w:id="132" w:name="ref-ogle_delineating_2018"/>
     <w:p>
       <w:pPr>
         <w:pStyle w:val="Bibliography"/>
@@ -30982,7 +31871,7 @@
       <w:r>
         <w:t xml:space="preserve"> </w:t>
       </w:r>
-      <w:hyperlink r:id="rId123">
+      <w:hyperlink r:id="rId131">
         <w:r>
           <w:rPr>
             <w:rStyle w:val="Hyperlink"/>
@@ -31041,8 +31930,8 @@
         <w:t xml:space="preserve">: 9.</w:t>
       </w:r>
     </w:p>
-    <w:bookmarkEnd w:id="124"/>
-    <w:bookmarkStart w:id="125" w:name="ref-pan_large_2011"/>
+    <w:bookmarkEnd w:id="132"/>
+    <w:bookmarkStart w:id="133" w:name="ref-pan_large_2011"/>
     <w:p>
       <w:pPr>
         <w:pStyle w:val="Bibliography"/>
@@ -31365,8 +32254,8 @@
         <w:t xml:space="preserve">: 988–993.</w:t>
       </w:r>
     </w:p>
-    <w:bookmarkEnd w:id="125"/>
-    <w:bookmarkStart w:id="127" w:name="ref-piponiot_distribution_2022"/>
+    <w:bookmarkEnd w:id="133"/>
+    <w:bookmarkStart w:id="135" w:name="ref-piponiot_distribution_2022"/>
     <w:p>
       <w:pPr>
         <w:pStyle w:val="Bibliography"/>
@@ -31626,7 +32515,7 @@
       <w:r>
         <w:t xml:space="preserve"> </w:t>
       </w:r>
-      <w:hyperlink r:id="rId126">
+      <w:hyperlink r:id="rId134">
         <w:r>
           <w:rPr>
             <w:rStyle w:val="Hyperlink"/>
@@ -31661,8 +32550,8 @@
         <w:t xml:space="preserve">.</w:t>
       </w:r>
     </w:p>
-    <w:bookmarkEnd w:id="127"/>
-    <w:bookmarkStart w:id="129" w:name="ref-quegan_european_2019"/>
+    <w:bookmarkEnd w:id="135"/>
+    <w:bookmarkStart w:id="137" w:name="ref-quegan_european_2019"/>
     <w:p>
       <w:pPr>
         <w:pStyle w:val="Bibliography"/>
@@ -31922,7 +32811,7 @@
       <w:r>
         <w:t xml:space="preserve"> </w:t>
       </w:r>
-      <w:hyperlink r:id="rId128">
+      <w:hyperlink r:id="rId136">
         <w:r>
           <w:rPr>
             <w:rStyle w:val="Hyperlink"/>
@@ -32005,8 +32894,8 @@
         <w:t xml:space="preserve">: 44–60.</w:t>
       </w:r>
     </w:p>
-    <w:bookmarkEnd w:id="129"/>
-    <w:bookmarkStart w:id="131" w:name="ref-rejou-mechain_biomass_2017"/>
+    <w:bookmarkEnd w:id="137"/>
+    <w:bookmarkStart w:id="139" w:name="ref-rejou-mechain_biomass_2017"/>
     <w:p>
       <w:pPr>
         <w:pStyle w:val="Bibliography"/>
@@ -32131,7 +33020,7 @@
       <w:r>
         <w:t xml:space="preserve"> </w:t>
       </w:r>
-      <w:hyperlink r:id="rId130">
+      <w:hyperlink r:id="rId138">
         <w:r>
           <w:rPr>
             <w:rStyle w:val="Hyperlink"/>
@@ -32166,8 +33055,8 @@
         <w:t xml:space="preserve">: 1163–1167.</w:t>
       </w:r>
     </w:p>
-    <w:bookmarkEnd w:id="131"/>
-    <w:bookmarkStart w:id="133" w:name="ref-requenasuarez_estimating_2019"/>
+    <w:bookmarkEnd w:id="139"/>
+    <w:bookmarkStart w:id="141" w:name="ref-requenasuarez_estimating_2019"/>
     <w:p>
       <w:pPr>
         <w:pStyle w:val="Bibliography"/>
@@ -32427,7 +33316,7 @@
       <w:r>
         <w:t xml:space="preserve"> </w:t>
       </w:r>
-      <w:hyperlink r:id="rId132">
+      <w:hyperlink r:id="rId140">
         <w:r>
           <w:rPr>
             <w:rStyle w:val="Hyperlink"/>
@@ -32510,8 +33399,8 @@
         <w:t xml:space="preserve">: 3609–3624.</w:t>
       </w:r>
     </w:p>
-    <w:bookmarkEnd w:id="133"/>
-    <w:bookmarkStart w:id="135" w:name="ref-roe_landbased_2021"/>
+    <w:bookmarkEnd w:id="141"/>
+    <w:bookmarkStart w:id="143" w:name="ref-roe_landbased_2021"/>
     <w:p>
       <w:pPr>
         <w:pStyle w:val="Bibliography"/>
@@ -32771,7 +33660,7 @@
       <w:r>
         <w:t xml:space="preserve"> </w:t>
       </w:r>
-      <w:hyperlink r:id="rId134">
+      <w:hyperlink r:id="rId142">
         <w:r>
           <w:rPr>
             <w:rStyle w:val="Hyperlink"/>
@@ -32830,8 +33719,8 @@
         <w:t xml:space="preserve">: 6025–6058.</w:t>
       </w:r>
     </w:p>
-    <w:bookmarkEnd w:id="135"/>
-    <w:bookmarkStart w:id="137" w:name="ref-rozendaal_aboveground_2022"/>
+    <w:bookmarkEnd w:id="143"/>
+    <w:bookmarkStart w:id="145" w:name="ref-rozendaal_aboveground_2022"/>
     <w:p>
       <w:pPr>
         <w:pStyle w:val="Bibliography"/>
@@ -33091,7 +33980,7 @@
       <w:r>
         <w:t xml:space="preserve"> </w:t>
       </w:r>
-      <w:hyperlink r:id="rId136">
+      <w:hyperlink r:id="rId144">
         <w:r>
           <w:rPr>
             <w:rStyle w:val="Hyperlink"/>
@@ -33150,8 +34039,8 @@
         <w:t xml:space="preserve">: 014047.</w:t>
       </w:r>
     </w:p>
-    <w:bookmarkEnd w:id="137"/>
-    <w:bookmarkStart w:id="139" w:name="ref-sanderman_soil_2017"/>
+    <w:bookmarkEnd w:id="145"/>
+    <w:bookmarkStart w:id="147" w:name="ref-sanderman_soil_2017"/>
     <w:p>
       <w:pPr>
         <w:pStyle w:val="Bibliography"/>
@@ -33230,7 +34119,7 @@
       <w:r>
         <w:t xml:space="preserve"> </w:t>
       </w:r>
-      <w:hyperlink r:id="rId138">
+      <w:hyperlink r:id="rId146">
         <w:r>
           <w:rPr>
             <w:rStyle w:val="Hyperlink"/>
@@ -33265,8 +34154,8 @@
         <w:t xml:space="preserve">: 9575–9580.</w:t>
       </w:r>
     </w:p>
-    <w:bookmarkEnd w:id="139"/>
-    <w:bookmarkStart w:id="141" w:name="ref-tifafi_large_2018"/>
+    <w:bookmarkEnd w:id="147"/>
+    <w:bookmarkStart w:id="149" w:name="ref-stall_make_2019"/>
     <w:p>
       <w:pPr>
         <w:pStyle w:val="Bibliography"/>
@@ -33278,6 +34167,271 @@
           <w:bCs/>
           <w:b/>
         </w:rPr>
+        <w:t xml:space="preserve">Stall S</w:t>
+      </w:r>
+      <w:r>
+        <w:rPr>
+          <w:bCs/>
+          <w:b/>
+        </w:rPr>
+        <w:t xml:space="preserve">,</w:t>
+      </w:r>
+      <w:r>
+        <w:rPr>
+          <w:bCs/>
+          <w:b/>
+        </w:rPr>
+        <w:t xml:space="preserve"> </w:t>
+      </w:r>
+      <w:r>
+        <w:rPr>
+          <w:bCs/>
+          <w:b/>
+          <w:bCs/>
+          <w:b/>
+        </w:rPr>
+        <w:t xml:space="preserve">Yarmey L</w:t>
+      </w:r>
+      <w:r>
+        <w:rPr>
+          <w:bCs/>
+          <w:b/>
+        </w:rPr>
+        <w:t xml:space="preserve">,</w:t>
+      </w:r>
+      <w:r>
+        <w:rPr>
+          <w:bCs/>
+          <w:b/>
+        </w:rPr>
+        <w:t xml:space="preserve"> </w:t>
+      </w:r>
+      <w:r>
+        <w:rPr>
+          <w:bCs/>
+          <w:b/>
+          <w:bCs/>
+          <w:b/>
+        </w:rPr>
+        <w:t xml:space="preserve">Cutcher-Gershenfeld J</w:t>
+      </w:r>
+      <w:r>
+        <w:rPr>
+          <w:bCs/>
+          <w:b/>
+        </w:rPr>
+        <w:t xml:space="preserve">,</w:t>
+      </w:r>
+      <w:r>
+        <w:rPr>
+          <w:bCs/>
+          <w:b/>
+        </w:rPr>
+        <w:t xml:space="preserve"> </w:t>
+      </w:r>
+      <w:r>
+        <w:rPr>
+          <w:bCs/>
+          <w:b/>
+          <w:bCs/>
+          <w:b/>
+        </w:rPr>
+        <w:t xml:space="preserve">Hanson B</w:t>
+      </w:r>
+      <w:r>
+        <w:rPr>
+          <w:bCs/>
+          <w:b/>
+        </w:rPr>
+        <w:t xml:space="preserve">,</w:t>
+      </w:r>
+      <w:r>
+        <w:rPr>
+          <w:bCs/>
+          <w:b/>
+        </w:rPr>
+        <w:t xml:space="preserve"> </w:t>
+      </w:r>
+      <w:r>
+        <w:rPr>
+          <w:bCs/>
+          <w:b/>
+          <w:bCs/>
+          <w:b/>
+        </w:rPr>
+        <w:t xml:space="preserve">Lehnert K</w:t>
+      </w:r>
+      <w:r>
+        <w:rPr>
+          <w:bCs/>
+          <w:b/>
+        </w:rPr>
+        <w:t xml:space="preserve">,</w:t>
+      </w:r>
+      <w:r>
+        <w:rPr>
+          <w:bCs/>
+          <w:b/>
+        </w:rPr>
+        <w:t xml:space="preserve"> </w:t>
+      </w:r>
+      <w:r>
+        <w:rPr>
+          <w:bCs/>
+          <w:b/>
+          <w:bCs/>
+          <w:b/>
+        </w:rPr>
+        <w:t xml:space="preserve">Nosek B</w:t>
+      </w:r>
+      <w:r>
+        <w:rPr>
+          <w:bCs/>
+          <w:b/>
+        </w:rPr>
+        <w:t xml:space="preserve">,</w:t>
+      </w:r>
+      <w:r>
+        <w:rPr>
+          <w:bCs/>
+          <w:b/>
+        </w:rPr>
+        <w:t xml:space="preserve"> </w:t>
+      </w:r>
+      <w:r>
+        <w:rPr>
+          <w:bCs/>
+          <w:b/>
+          <w:bCs/>
+          <w:b/>
+        </w:rPr>
+        <w:t xml:space="preserve">Parsons M</w:t>
+      </w:r>
+      <w:r>
+        <w:rPr>
+          <w:bCs/>
+          <w:b/>
+        </w:rPr>
+        <w:t xml:space="preserve">,</w:t>
+      </w:r>
+      <w:r>
+        <w:rPr>
+          <w:bCs/>
+          <w:b/>
+        </w:rPr>
+        <w:t xml:space="preserve"> </w:t>
+      </w:r>
+      <w:r>
+        <w:rPr>
+          <w:bCs/>
+          <w:b/>
+          <w:bCs/>
+          <w:b/>
+        </w:rPr>
+        <w:t xml:space="preserve">Robinson E</w:t>
+      </w:r>
+      <w:r>
+        <w:rPr>
+          <w:bCs/>
+          <w:b/>
+        </w:rPr>
+        <w:t xml:space="preserve">,</w:t>
+      </w:r>
+      <w:r>
+        <w:rPr>
+          <w:bCs/>
+          <w:b/>
+        </w:rPr>
+        <w:t xml:space="preserve"> </w:t>
+      </w:r>
+      <w:r>
+        <w:rPr>
+          <w:bCs/>
+          <w:b/>
+          <w:bCs/>
+          <w:b/>
+        </w:rPr>
+        <w:t xml:space="preserve">Wyborn L</w:t>
+      </w:r>
+      <w:r>
+        <w:t xml:space="preserve">.</w:t>
+      </w:r>
+      <w:r>
+        <w:t xml:space="preserve"> </w:t>
+      </w:r>
+      <w:r>
+        <w:rPr>
+          <w:bCs/>
+          <w:b/>
+        </w:rPr>
+        <w:t xml:space="preserve">2019</w:t>
+      </w:r>
+      <w:r>
+        <w:t xml:space="preserve">.</w:t>
+      </w:r>
+      <w:r>
+        <w:t xml:space="preserve"> </w:t>
+      </w:r>
+      <w:hyperlink r:id="rId148">
+        <w:r>
+          <w:rPr>
+            <w:rStyle w:val="Hyperlink"/>
+          </w:rPr>
+          <w:t xml:space="preserve">Make scientific data</w:t>
+        </w:r>
+        <w:r>
+          <w:rPr>
+            <w:rStyle w:val="Hyperlink"/>
+          </w:rPr>
+          <w:t xml:space="preserve"> </w:t>
+        </w:r>
+        <w:r>
+          <w:rPr>
+            <w:rStyle w:val="Hyperlink"/>
+          </w:rPr>
+          <w:t xml:space="preserve">FAIR</w:t>
+        </w:r>
+      </w:hyperlink>
+      <w:r>
+        <w:t xml:space="preserve">.</w:t>
+      </w:r>
+      <w:r>
+        <w:t xml:space="preserve"> </w:t>
+      </w:r>
+      <w:r>
+        <w:rPr>
+          <w:iCs/>
+          <w:i/>
+        </w:rPr>
+        <w:t xml:space="preserve">Nature</w:t>
+      </w:r>
+      <w:r>
+        <w:t xml:space="preserve"> </w:t>
+      </w:r>
+      <w:r>
+        <w:rPr>
+          <w:bCs/>
+          <w:b/>
+        </w:rPr>
+        <w:t xml:space="preserve">570</w:t>
+      </w:r>
+      <w:r>
+        <w:t xml:space="preserve">: 27–29.</w:t>
+      </w:r>
+    </w:p>
+    <w:bookmarkEnd w:id="149"/>
+    <w:bookmarkStart w:id="151" w:name="ref-tifafi_large_2018"/>
+    <w:p>
+      <w:pPr>
+        <w:pStyle w:val="Bibliography"/>
+      </w:pPr>
+      <w:r>
+        <w:rPr>
+          <w:bCs/>
+          <w:b/>
+          <w:bCs/>
+          <w:b/>
+        </w:rPr>
         <w:t xml:space="preserve">Tifafi M</w:t>
       </w:r>
       <w:r>
@@ -33345,7 +34499,7 @@
       <w:r>
         <w:t xml:space="preserve"> </w:t>
       </w:r>
-      <w:hyperlink r:id="rId140">
+      <w:hyperlink r:id="rId150">
         <w:r>
           <w:rPr>
             <w:rStyle w:val="Hyperlink"/>
@@ -33620,8 +34774,8 @@
         <w:t xml:space="preserve">: 42–56.</w:t>
       </w:r>
     </w:p>
-    <w:bookmarkEnd w:id="141"/>
-    <w:bookmarkStart w:id="142" w:name="ref-unfccc_adoption_2015"/>
+    <w:bookmarkEnd w:id="151"/>
+    <w:bookmarkStart w:id="152" w:name="ref-unfccc_adoption_2015"/>
     <w:p>
       <w:pPr>
         <w:pStyle w:val="Bibliography"/>
@@ -33661,8 +34815,8 @@
         <w:t xml:space="preserve">. : 31.</w:t>
       </w:r>
     </w:p>
-    <w:bookmarkEnd w:id="142"/>
-    <w:bookmarkStart w:id="144" w:name="ref-waring_overlooking_2017"/>
+    <w:bookmarkEnd w:id="152"/>
+    <w:bookmarkStart w:id="154" w:name="ref-waring_overlooking_2017"/>
     <w:p>
       <w:pPr>
         <w:pStyle w:val="Bibliography"/>
@@ -33718,7 +34872,7 @@
       <w:r>
         <w:t xml:space="preserve"> </w:t>
       </w:r>
-      <w:hyperlink r:id="rId143">
+      <w:hyperlink r:id="rId153">
         <w:r>
           <w:rPr>
             <w:rStyle w:val="Hyperlink"/>
@@ -33771,8 +34925,8 @@
         <w:t xml:space="preserve">: 10–15.</w:t>
       </w:r>
     </w:p>
-    <w:bookmarkEnd w:id="144"/>
-    <w:bookmarkStart w:id="146" w:name="ref-warner_higher_2022"/>
+    <w:bookmarkEnd w:id="154"/>
+    <w:bookmarkStart w:id="156" w:name="ref-warner_higher_2022"/>
     <w:p>
       <w:pPr>
         <w:pStyle w:val="Bibliography"/>
@@ -34032,7 +35186,7 @@
       <w:r>
         <w:t xml:space="preserve"> </w:t>
       </w:r>
-      <w:hyperlink r:id="rId145">
+      <w:hyperlink r:id="rId155">
         <w:r>
           <w:rPr>
             <w:rStyle w:val="Hyperlink"/>
@@ -34062,8 +35216,8 @@
         <w:t xml:space="preserve">. : 2022.01.17.476441.</w:t>
       </w:r>
     </w:p>
-    <w:bookmarkEnd w:id="146"/>
-    <w:bookmarkStart w:id="148" w:name="ref-xu_changes_2021"/>
+    <w:bookmarkEnd w:id="156"/>
+    <w:bookmarkStart w:id="158" w:name="ref-xu_changes_2021"/>
     <w:p>
       <w:pPr>
         <w:pStyle w:val="Bibliography"/>
@@ -34323,7 +35477,7 @@
       <w:r>
         <w:t xml:space="preserve"> </w:t>
       </w:r>
-      <w:hyperlink r:id="rId147">
+      <w:hyperlink r:id="rId157">
         <w:r>
           <w:rPr>
             <w:rStyle w:val="Hyperlink"/>
@@ -34358,9 +35512,9 @@
         <w:t xml:space="preserve">: eabe9829.</w:t>
       </w:r>
     </w:p>
-    <w:bookmarkEnd w:id="148"/>
-    <w:bookmarkEnd w:id="149"/>
-    <w:bookmarkEnd w:id="150"/>
+    <w:bookmarkEnd w:id="158"/>
+    <w:bookmarkEnd w:id="159"/>
+    <w:bookmarkEnd w:id="160"/>
     <w:sectPr>
       <w:footerReference r:id="rId10" w:type="even"/>
       <w:footerReference r:id="rId9" w:type="default"/>

</xml_diff>

<commit_message>
knit in @bpbond's changes
</commit_message>
<xml_diff>
--- a/doc/manuscript/ForC-EFDB-manuscript.docx
+++ b/doc/manuscript/ForC-EFDB-manuscript.docx
@@ -290,7 +290,7 @@
         <w:pStyle w:val="Compact"/>
       </w:pPr>
       <w:r>
-        <w:t xml:space="preserve">As of February 2024, ForC contained ~19316 independent records relevant to EFDB, 1068 of which had been submitted and posted to EFDB.</w:t>
+        <w:t xml:space="preserve">As of February 2024, ForC contained ~19316 independent records relevant to EFDB, 1068 of which had been submitted and posted to EFDB. These represent 19% of the total EFDB records for forest land.</w:t>
       </w:r>
       <w:r>
         <w:t xml:space="preserve"> </w:t>
@@ -323,7 +323,7 @@
         <w:t xml:space="preserve"> </w:t>
       </w:r>
       <w:r>
-        <w:t xml:space="preserve">Given that climate change is rapidly impacting the world’s forests, timely reporting of recent estimates will be especially critical to accurate forest C inventories.</w:t>
+        <w:t xml:space="preserve">Given that climate change is rapidly impacting the world’s forests, timely reporting of recent estimates will be critical to accurate forest C inventories.</w:t>
       </w:r>
     </w:p>
     <w:p>
@@ -364,7 +364,7 @@
         <w:pStyle w:val="FirstParagraph"/>
       </w:pPr>
       <w:r>
-        <w:t xml:space="preserve">Human interactions with forests have shaped Earth’s climate for &gt;12,000 years and will continue to do so as we target net-zero emissions.</w:t>
+        <w:t xml:space="preserve">Human interactions with forests have shaped Earth’s climate for millenia and will continue to do so as we target net-zero emission goals.</w:t>
       </w:r>
       <w:r>
         <w:t xml:space="preserve"> </w:t>
@@ -498,7 +498,7 @@
         <w:t xml:space="preserve"> </w:t>
       </w:r>
       <w:r>
-        <w:t xml:space="preserve">Yet at the same time, CO</w:t>
+        <w:t xml:space="preserve">At the same time, CO</w:t>
       </w:r>
       <w:r>
         <w:rPr>
@@ -510,7 +510,7 @@
         <w:t xml:space="preserve"> </w:t>
       </w:r>
       <w:r>
-        <w:t xml:space="preserve">uptake by remaining forests, woodlands, and savannas has exceeded releases from deforestation and other severe disturbances, resulting in a net carbon CO</w:t>
+        <w:t xml:space="preserve">uptake by remaining and regrowing forests, woodlands, and savannas has exceeded releases from deforestation and other severe disturbances, resulting in a net carbon CO</w:t>
       </w:r>
       <w:r>
         <w:rPr>
@@ -681,6 +681,9 @@
       </w:r>
       <w:r>
         <w:t xml:space="preserve">.</w:t>
+      </w:r>
+      <w:r>
+        <w:t xml:space="preserve"> </w:t>
       </w:r>
     </w:p>
     <w:p>
@@ -688,7 +691,7 @@
         <w:pStyle w:val="BodyText"/>
       </w:pPr>
       <w:r>
-        <w:t xml:space="preserve">In recognition of their important role in climate regulation, forests play a substantial role in international plans for climate change mitigation under the Paris Agreement</w:t>
+        <w:t xml:space="preserve">Accordingly, forests play a substantial role in international plans for climate change mitigation under the Paris Agreement</w:t>
       </w:r>
       <w:r>
         <w:t xml:space="preserve"> </w:t>
@@ -753,7 +756,7 @@
         <w:t xml:space="preserve"> </w:t>
       </w:r>
       <w:r>
-        <w:t xml:space="preserve">Yet, envisioned forest-based climate change mitigation initiatives do not always correspond to actual emission reductions through on-the-ground implementation</w:t>
+        <w:t xml:space="preserve">However, these envisioned forest-based climate change mitigation initiatives do not always correspond to actual emission reductions implemented on the ground</w:t>
       </w:r>
       <w:r>
         <w:t xml:space="preserve"> </w:t>
@@ -811,7 +814,7 @@
         <w:pStyle w:val="BodyText"/>
       </w:pPr>
       <w:r>
-        <w:t xml:space="preserve">The International Panel on Climate Change (IPCC) provides guidance for national greenhouse gas inventories for reporting to the United Nations Framework Convention on Climate Change (UNFCCC)</w:t>
+        <w:t xml:space="preserve">To this end, the International Panel on Climate Change (IPCC) provides guidance for national greenhouse gas inventories for reporting to the United Nations Framework Convention on Climate Change (UNFCCC)</w:t>
       </w:r>
       <w:r>
         <w:t xml:space="preserve"> </w:t>
@@ -931,7 +934,7 @@
         <w:t xml:space="preserve"> </w:t>
       </w:r>
       <w:r>
-        <w:t xml:space="preserve">Tier 1 values have improved over the years as more of the relevant underlying data has become available</w:t>
+        <w:t xml:space="preserve">Tier 1 values have improved over the years as more data have become available</w:t>
       </w:r>
       <w:r>
         <w:t xml:space="preserve"> </w:t>
@@ -966,7 +969,7 @@
         <w:t xml:space="preserve">, 2022)</w:t>
       </w:r>
       <w:r>
-        <w:t xml:space="preserve">, but there remains room for improvement as datasets grow and become more widely accessible.</w:t>
+        <w:t xml:space="preserve">, but there remains room for improvement.</w:t>
       </w:r>
       <w:r>
         <w:t xml:space="preserve"> </w:t>
@@ -1025,51 +1028,51 @@
         <w:t xml:space="preserve"> </w:t>
       </w:r>
       <w:r>
+        <w:t xml:space="preserve">High variability of forest C cycling within ecozones</w:t>
+      </w:r>
+      <w:r>
+        <w:t xml:space="preserve"> </w:t>
+      </w:r>
+      <w:r>
+        <w:t xml:space="preserve">(e.g., Cook-Patton</w:t>
+      </w:r>
+      <w:r>
+        <w:t xml:space="preserve"> </w:t>
+      </w:r>
+      <w:r>
+        <w:rPr>
+          <w:iCs/>
+          <w:i/>
+        </w:rPr>
+        <w:t xml:space="preserve">et al.</w:t>
+      </w:r>
+      <w:r>
+        <w:t xml:space="preserve">, 2020; Cuni-Sanchez</w:t>
+      </w:r>
+      <w:r>
+        <w:t xml:space="preserve"> </w:t>
+      </w:r>
+      <w:r>
+        <w:rPr>
+          <w:iCs/>
+          <w:i/>
+        </w:rPr>
+        <w:t xml:space="preserve">et al.</w:t>
+      </w:r>
+      <w:r>
+        <w:t xml:space="preserve">, 2021)</w:t>
+      </w:r>
+      <w:r>
+        <w:t xml:space="preserve"> </w:t>
+      </w:r>
+      <w:r>
+        <w:t xml:space="preserve">means that it is crucial for practitioners to have access to locally-specific information, when available.</w:t>
+      </w:r>
+      <w:r>
+        <w:t xml:space="preserve"> </w:t>
+      </w:r>
+      <w:r>
         <w:t xml:space="preserve">This rapid evolution of scientific information on C cycling in forests is valuable for informing climate change mitigation efforts but requires improved mechanisms for communicating the latest information from scientific researchers to the practitioners who need reliable estimates for greenhouse gas mitigation planning.</w:t>
-      </w:r>
-      <w:r>
-        <w:t xml:space="preserve"> </w:t>
-      </w:r>
-      <w:r>
-        <w:t xml:space="preserve">Moreover, high variability of forest C cycling within ecozones</w:t>
-      </w:r>
-      <w:r>
-        <w:t xml:space="preserve"> </w:t>
-      </w:r>
-      <w:r>
-        <w:t xml:space="preserve">(e.g., Cook-Patton</w:t>
-      </w:r>
-      <w:r>
-        <w:t xml:space="preserve"> </w:t>
-      </w:r>
-      <w:r>
-        <w:rPr>
-          <w:iCs/>
-          <w:i/>
-        </w:rPr>
-        <w:t xml:space="preserve">et al.</w:t>
-      </w:r>
-      <w:r>
-        <w:t xml:space="preserve">, 2020; Cuni-Sanchez</w:t>
-      </w:r>
-      <w:r>
-        <w:t xml:space="preserve"> </w:t>
-      </w:r>
-      <w:r>
-        <w:rPr>
-          <w:iCs/>
-          <w:i/>
-        </w:rPr>
-        <w:t xml:space="preserve">et al.</w:t>
-      </w:r>
-      <w:r>
-        <w:t xml:space="preserve">, 2021)</w:t>
-      </w:r>
-      <w:r>
-        <w:t xml:space="preserve"> </w:t>
-      </w:r>
-      <w:r>
-        <w:t xml:space="preserve">implies that it is useful for practitioners to have access to locally-specific information, when available.</w:t>
       </w:r>
     </w:p>
     <w:p>
@@ -1135,7 +1138,7 @@
         <w:pStyle w:val="BodyText"/>
       </w:pPr>
       <w:r>
-        <w:t xml:space="preserve">The goal of this publication is to facilitate submission of forest C estimates from scientific studies to EFDB.</w:t>
+        <w:t xml:space="preserve">Our goal is to facilitate submission of forest C estimates from scientific studies to EFDB.</w:t>
       </w:r>
       <w:r>
         <w:t xml:space="preserve"> </w:t>
@@ -1293,12 +1296,6 @@
       <w:r>
         <w:t xml:space="preserve">(3) submitting data to EFDB.</w:t>
       </w:r>
-      <w:r>
-        <w:t xml:space="preserve"> </w:t>
-      </w:r>
-      <w:r>
-        <w:t xml:space="preserve">These steps are detailed below.</w:t>
-      </w:r>
     </w:p>
     <w:bookmarkStart w:id="32" w:name="mapping-forc-to-efdb"/>
     <w:p>
@@ -1356,33 +1353,7 @@
         <w:t xml:space="preserve"> </w:t>
       </w:r>
       <w:r>
-        <w:t xml:space="preserve">There were two cases in which more complex mapping was required: (1) mapping of C cycle variables (detailed below in</w:t>
-      </w:r>
-      <w:r>
-        <w:t xml:space="preserve"> </w:t>
-      </w:r>
-      <w:r>
-        <w:rPr>
-          <w:bCs/>
-          <w:b/>
-        </w:rPr>
-        <w:t xml:space="preserve">Carbon cycle variables</w:t>
-      </w:r>
-      <w:r>
-        <w:t xml:space="preserve">) and (2) land classification (detailed below in</w:t>
-      </w:r>
-      <w:r>
-        <w:t xml:space="preserve"> </w:t>
-      </w:r>
-      <w:r>
-        <w:rPr>
-          <w:bCs/>
-          <w:b/>
-        </w:rPr>
-        <w:t xml:space="preserve">Land classification</w:t>
-      </w:r>
-      <w:r>
-        <w:t xml:space="preserve">).</w:t>
+        <w:t xml:space="preserve">There were two cases in which more complex mapping was required: (1) mapping of C cycle variables and (2) land classification.</w:t>
       </w:r>
     </w:p>
     <w:bookmarkStart w:id="30" w:name="carbon-cycle-variables"/>
@@ -1462,7 +1433,7 @@
         <w:t xml:space="preserve"> </w:t>
       </w:r>
       <w:r>
-        <w:t xml:space="preserve">Details on the mapping of ForC variables to EFDB are documented in the file ForC_variables_mapping.csv in the GitHub repository associated with this publication IPCC-EFDB-integration repository in ForC-db organization (</w:t>
+        <w:t xml:space="preserve">Details on the mapping of ForC variables to EFDB are documented in the GitHub repository associated with this publication (</w:t>
       </w:r>
       <w:hyperlink r:id="rId26">
         <w:r>
@@ -4346,7 +4317,7 @@
         <w:pStyle w:val="BodyText"/>
       </w:pPr>
       <w:r>
-        <w:t xml:space="preserve">Classification into sub-categories was dependent upon stand age and site history.</w:t>
+        <w:t xml:space="preserve">Classification into EFDB sub-categories was dependent upon stand age and site history.</w:t>
       </w:r>
       <w:r>
         <w:t xml:space="preserve"> </w:t>
@@ -4660,7 +4631,7 @@
         <w:pStyle w:val="FirstParagraph"/>
       </w:pPr>
       <w:r>
-        <w:t xml:space="preserve">As of February 02, 2024</w:t>
+        <w:t xml:space="preserve">As of February 13, 2024</w:t>
       </w:r>
       <w:r>
         <w:t xml:space="preserve">, ForC (v4.0) contained 32686 independent records (39848 total), 19316 of which were for the 42 variables relevant to EFDB (Fig. 1).</w:t>
@@ -4675,7 +4646,7 @@
         <w:t xml:space="preserve"> </w:t>
       </w:r>
       <w:r>
-        <w:t xml:space="preserve">The 37% attenuation between records we reviewed and those submitted to EFDB was attributable to the presence of digitized records and records where a variable’s value had been calculated as the sum or difference of related variables rather than presented directly in the text.</w:t>
+        <w:t xml:space="preserve">The 37% attenuation between records we reviewed and those submitted to EFDB was due to the presence of digitized records and records where a variable’s value had been calculated as the sum or difference of related variables rather than presented directly in the text.</w:t>
       </w:r>
       <w:r>
         <w:t xml:space="preserve"> </w:t>
@@ -4687,7 +4658,7 @@
         <w:t xml:space="preserve"> </w:t>
       </w:r>
       <w:r>
-        <w:t xml:space="preserve">As of February 02, 2024, the 1438 ForC records posted in EFDB represented 19% of the total EFDB records for forest land.</w:t>
+        <w:t xml:space="preserve">As of February 13, 2024, the 1438 ForC records posted in EFDB represented 19% of the total EFDB records for forest land.</w:t>
       </w:r>
     </w:p>
     <w:p>
@@ -4799,7 +4770,7 @@
         <w:t xml:space="preserve"> </w:t>
       </w:r>
       <w:r>
-        <w:t xml:space="preserve">In terms of dominant vegetation, by far the most records came from needleleaf evergreen forests, followed by broadleaf deciduous and broadleaf evergreen (Fig. 3b).</w:t>
+        <w:t xml:space="preserve">By far the most records came from needleleaf evergreen forests, followed by broadleaf deciduous and broadleaf evergreen (Fig. 3b).</w:t>
       </w:r>
       <w:r>
         <w:t xml:space="preserve"> </w:t>
@@ -4998,7 +4969,7 @@
         <w:t xml:space="preserve"> </w:t>
       </w:r>
       <w:r>
-        <w:t xml:space="preserve">As of February 02, 2024, 1068 ForC records have been posted to EFDB, which represents just 6% of potentially relevant records in ForC v4.0, but currently comprises 19% of the total EFDB records for forest land.</w:t>
+        <w:t xml:space="preserve">As of February 13, 2024, 1068 ForC records have been posted to EFDB, which represents just 6% of potentially relevant records in ForC v4.0, but currently comprises 19% of the total EFDB records for forest land.</w:t>
       </w:r>
       <w:r>
         <w:t xml:space="preserve"> </w:t>
@@ -5041,13 +5012,13 @@
         <w:t xml:space="preserve"> </w:t>
       </w:r>
       <w:r>
-        <w:t xml:space="preserve">Although this process requires manual review of records, the submission of new records to EFDB is hugely facilitated by the fact that most pertinent information for each record is already entered in ForC and can be easily prepared for submission to EFDB using the system developed here.</w:t>
-      </w:r>
-      <w:r>
-        <w:t xml:space="preserve"> </w:t>
-      </w:r>
-      <w:r>
-        <w:t xml:space="preserve">Future efforts to review studies for submission should optimize for representation across geographic regions, forest types, and variables, giving priority to those from currently under-represented regions and forest types (Figs. 2-3, Table S3), to records from countries relying on existing data for their greenhouse gas inventories (Tier 1 or 2 methodology), to the variables most needed by EFDB users, and to the more contemporary records.</w:t>
+        <w:t xml:space="preserve">Although this process requires manual review of records, the submission of new records to EFDB is greatly facilitated by the fact that most pertinent information for each record is already entered in ForC and can be easily prepared for submission to EFDB using the system developed here.</w:t>
+      </w:r>
+      <w:r>
+        <w:t xml:space="preserve"> </w:t>
+      </w:r>
+      <w:r>
+        <w:t xml:space="preserve">Future efforts to review studies for submission should optimize for representation across geographic regions, forest types, and variables, giving priority to those from currently under-represented regions and forest types (Figs. 2-3, Table S3). Other categories of records to prioritize include those from countries relying on existing data for their greenhouse gas inventories (Tier 1 or 2 methodology), the variables most needed by EFDB users, and the most up-to-date records.</w:t>
       </w:r>
     </w:p>
     <w:p>
@@ -5055,19 +5026,19 @@
         <w:pStyle w:val="BodyText"/>
       </w:pPr>
       <w:r>
-        <w:t xml:space="preserve">In addition to the large potential to expand EFDB using records already in ForC, there are innumerous published EFDB-relevant forest C data that are not currently included in ForC, with more being published on a nearly daily basis.</w:t>
-      </w:r>
-      <w:r>
-        <w:t xml:space="preserve"> </w:t>
-      </w:r>
-      <w:r>
-        <w:t xml:space="preserve">Coverage of particular variables or regions could be vastly improved through systematic review of the literature.</w:t>
-      </w:r>
-      <w:r>
-        <w:t xml:space="preserve"> </w:t>
-      </w:r>
-      <w:r>
-        <w:t xml:space="preserve">Indeed, recent efforts have compiled large databases of relevant data from monoculture plantation forests</w:t>
+        <w:t xml:space="preserve">In addition to the large potential to expand EFDB using records already in ForC, there are extensive EFDB-relevant forest C data that are not currently included in ForC, with more being published on a nearly daily basis.</w:t>
+      </w:r>
+      <w:r>
+        <w:t xml:space="preserve"> </w:t>
+      </w:r>
+      <w:r>
+        <w:t xml:space="preserve">Coverage of particular variables or regions could be vastly improved through systematic review of the literature, although this requires focused and extensive manual effort.</w:t>
+      </w:r>
+      <w:r>
+        <w:t xml:space="preserve"> </w:t>
+      </w:r>
+      <w:r>
+        <w:t xml:space="preserve">Recent efforts have compiled large databases of relevant data from monoculture plantation forests</w:t>
       </w:r>
       <w:r>
         <w:t xml:space="preserve"> </w:t>
@@ -5233,7 +5204,7 @@
         <w:t xml:space="preserve"> </w:t>
       </w:r>
       <w:r>
-        <w:t xml:space="preserve">Other pools and variables remain very poorly quantified and highly uncertain for many parts of the world</w:t>
+        <w:t xml:space="preserve">Other pools and variables remain poorly quantified and highly uncertain for many parts of the world</w:t>
       </w:r>
       <w:r>
         <w:t xml:space="preserve"> </w:t>
@@ -5338,6 +5309,12 @@
       </w:r>
       <w:r>
         <w:t xml:space="preserve">.</w:t>
+      </w:r>
+      <w:r>
+        <w:t xml:space="preserve"> </w:t>
+      </w:r>
+      <w:r>
+        <w:t xml:space="preserve">More generally, belowground C measurements remain sparse globally.</w:t>
       </w:r>
       <w:r>
         <w:t xml:space="preserve"> </w:t>
@@ -5559,19 +5536,19 @@
         <w:pStyle w:val="FirstParagraph"/>
       </w:pPr>
       <w:r>
-        <w:t xml:space="preserve">We recommend that, in order to make research valuable to estimate C stock changes according to methods provided in the IPCC guidelines, researchers calculate and report results according to IPCC good practice (Table 2).</w:t>
-      </w:r>
-      <w:r>
-        <w:t xml:space="preserve"> </w:t>
-      </w:r>
-      <w:r>
-        <w:t xml:space="preserve">It is particularly noteworthy that simple decisions on the presentation of results will determine whether the records meet the criteria for inclusion in EFDB.</w:t>
-      </w:r>
-      <w:r>
-        <w:t xml:space="preserve"> </w:t>
-      </w:r>
-      <w:r>
-        <w:t xml:space="preserve">Some examples are as follows:</w:t>
+        <w:t xml:space="preserve">We recommend that, in order to make research most useful for estimating C stock changes following IPCC guidelines, researchers calculate and report results according to IPCC good practice (Table 2).</w:t>
+      </w:r>
+      <w:r>
+        <w:t xml:space="preserve"> </w:t>
+      </w:r>
+      <w:r>
+        <w:t xml:space="preserve">Importantly, simple decisions on the presentation of results will determine whether the records meet the criteria for inclusion in EFDB.</w:t>
+      </w:r>
+      <w:r>
+        <w:t xml:space="preserve"> </w:t>
+      </w:r>
+      <w:r>
+        <w:t xml:space="preserve">For example:</w:t>
       </w:r>
       <w:r>
         <w:t xml:space="preserve"> </w:t>

</xml_diff>

<commit_message>
worked on response to reviews
</commit_message>
<xml_diff>
--- a/doc/manuscript/ForC-EFDB-manuscript.docx
+++ b/doc/manuscript/ForC-EFDB-manuscript.docx
@@ -82,13 +82,19 @@
         <w:pStyle w:val="BodyText"/>
       </w:pPr>
       <w:r>
-        <w:t xml:space="preserve">Teagan Rogers</w:t>
+        <w:t xml:space="preserve">Teagan Tinuviel</w:t>
       </w:r>
       <w:r>
         <w:rPr>
           <w:vertAlign w:val="superscript"/>
         </w:rPr>
         <w:t xml:space="preserve">3</w:t>
+      </w:r>
+      <w:r>
+        <w:t xml:space="preserve"> </w:t>
+      </w:r>
+      <w:r>
+        <w:t xml:space="preserve">(ORCID: 0000-0002-8828-9640)</w:t>
       </w:r>
     </w:p>
     <w:p>
@@ -312,7 +318,7 @@
         <w:pStyle w:val="Compact"/>
       </w:pPr>
       <w:r>
-        <w:t xml:space="preserve">As of March 2024, ForC contained ~19316 independent records relevant to EFDB, 1068 of which had been submitted and posted to EFDB. These represented 19% of the total EFDB records for forest land.</w:t>
+        <w:t xml:space="preserve">As of July 2024, ForC contained ~19316 independent records relevant to EFDB, 1068 of which had been submitted and posted to EFDB. These represented 19% of the total EFDB records for forest land.</w:t>
       </w:r>
       <w:r>
         <w:t xml:space="preserve"> </w:t>
@@ -1345,7 +1351,7 @@
         <w:pStyle w:val="FirstParagraph"/>
       </w:pPr>
       <w:r>
-        <w:t xml:space="preserve">With input from the IPCC’s Technical Support Unit and referencing IPCC guidance</w:t>
+        <w:t xml:space="preserve">With input from the EFDB Technical Support Unit and referencing IPCC guidance</w:t>
       </w:r>
       <w:r>
         <w:t xml:space="preserve"> </w:t>
@@ -1404,7 +1410,16 @@
         <w:pStyle w:val="FirstParagraph"/>
       </w:pPr>
       <w:r>
-        <w:t xml:space="preserve">We identified ForC variables that were relevant to the IPCC methodology and EFDB (Notes S1).</w:t>
+        <w:t xml:space="preserve">Working in consultation with the EFDB Technical Support Unit and referencing IPCC guidance</w:t>
+      </w:r>
+      <w:r>
+        <w:t xml:space="preserve"> </w:t>
+      </w:r>
+      <w:r>
+        <w:t xml:space="preserve">(IPCC, 2003, 2019b; IPCC, 2006a)</w:t>
+      </w:r>
+      <w:r>
+        <w:t xml:space="preserve">, we identified ForC variables that were relevant to the IPCC methodology and EFDB (Fig. 1, Notes S1).</w:t>
       </w:r>
       <w:r>
         <w:t xml:space="preserve"> </w:t>
@@ -1522,8 +1537,8 @@
         <w:tc>
           <w:tcPr>
             <w:tcBorders>
-              <w:bottom w:val="single" w:sz="16" w:space="0" w:color="666666"/>
-              <w:top w:val="single" w:sz="16" w:space="0" w:color="666666"/>
+              <w:bottom w:val="single" w:sz="12" w:space="0" w:color="666666"/>
+              <w:top w:val="single" w:sz="12" w:space="0" w:color="666666"/>
               <w:left w:val="none" w:sz="0" w:space="0" w:color="000000"/>
               <w:right w:val="none" w:sz="0" w:space="0" w:color="000000"/>
             </w:tcBorders>
@@ -1547,7 +1562,7 @@
                 <w:right w:val="none" w:sz="0" w:space="0" w:color="000000"/>
               </w:pBdr>
               <w:spacing w:after="100" w:before="100" w:line="240"/>
-              <w:ind w:firstLine="0" w:left="100" w:right="100"/>
+              <w:ind w:left="100" w:right="100" w:firstLine="0" w:firstLineChars="0"/>
             </w:pPr>
             <w:r xmlns:w="http://schemas.openxmlformats.org/wordprocessingml/2006/main" xmlns:wp="http://schemas.openxmlformats.org/drawingml/2006/wordprocessingDrawing" xmlns:r="http://schemas.openxmlformats.org/officeDocument/2006/relationships" xmlns:w14="http://schemas.microsoft.com/office/word/2010/wordml">
               <w:rPr>
@@ -1566,8 +1581,8 @@
         <w:tc>
           <w:tcPr>
             <w:tcBorders>
-              <w:bottom w:val="single" w:sz="16" w:space="0" w:color="666666"/>
-              <w:top w:val="single" w:sz="16" w:space="0" w:color="666666"/>
+              <w:bottom w:val="single" w:sz="12" w:space="0" w:color="666666"/>
+              <w:top w:val="single" w:sz="12" w:space="0" w:color="666666"/>
               <w:left w:val="none" w:sz="0" w:space="0" w:color="000000"/>
               <w:right w:val="none" w:sz="0" w:space="0" w:color="000000"/>
             </w:tcBorders>
@@ -1591,7 +1606,7 @@
                 <w:right w:val="none" w:sz="0" w:space="0" w:color="000000"/>
               </w:pBdr>
               <w:spacing w:after="100" w:before="100" w:line="240"/>
-              <w:ind w:firstLine="0" w:left="100" w:right="100"/>
+              <w:ind w:left="100" w:right="100" w:firstLine="0" w:firstLineChars="0"/>
             </w:pPr>
             <w:r xmlns:w="http://schemas.openxmlformats.org/wordprocessingml/2006/main" xmlns:wp="http://schemas.openxmlformats.org/drawingml/2006/wordprocessingDrawing" xmlns:r="http://schemas.openxmlformats.org/officeDocument/2006/relationships" xmlns:w14="http://schemas.microsoft.com/office/word/2010/wordml">
               <w:rPr>
@@ -1610,8 +1625,8 @@
         <w:tc>
           <w:tcPr>
             <w:tcBorders>
-              <w:bottom w:val="single" w:sz="16" w:space="0" w:color="666666"/>
-              <w:top w:val="single" w:sz="16" w:space="0" w:color="666666"/>
+              <w:bottom w:val="single" w:sz="12" w:space="0" w:color="666666"/>
+              <w:top w:val="single" w:sz="12" w:space="0" w:color="666666"/>
               <w:left w:val="none" w:sz="0" w:space="0" w:color="000000"/>
               <w:right w:val="none" w:sz="0" w:space="0" w:color="000000"/>
             </w:tcBorders>
@@ -1635,7 +1650,7 @@
                 <w:right w:val="none" w:sz="0" w:space="0" w:color="000000"/>
               </w:pBdr>
               <w:spacing w:after="100" w:before="100" w:line="240"/>
-              <w:ind w:firstLine="0" w:left="100" w:right="100"/>
+              <w:ind w:left="100" w:right="100" w:firstLine="0" w:firstLineChars="0"/>
             </w:pPr>
             <w:r xmlns:w="http://schemas.openxmlformats.org/wordprocessingml/2006/main" xmlns:wp="http://schemas.openxmlformats.org/drawingml/2006/wordprocessingDrawing" xmlns:r="http://schemas.openxmlformats.org/officeDocument/2006/relationships" xmlns:w14="http://schemas.microsoft.com/office/word/2010/wordml">
               <w:rPr>
@@ -1654,8 +1669,8 @@
         <w:tc>
           <w:tcPr>
             <w:tcBorders>
-              <w:bottom w:val="single" w:sz="16" w:space="0" w:color="666666"/>
-              <w:top w:val="single" w:sz="16" w:space="0" w:color="666666"/>
+              <w:bottom w:val="single" w:sz="12" w:space="0" w:color="666666"/>
+              <w:top w:val="single" w:sz="12" w:space="0" w:color="666666"/>
               <w:left w:val="none" w:sz="0" w:space="0" w:color="000000"/>
               <w:right w:val="none" w:sz="0" w:space="0" w:color="000000"/>
             </w:tcBorders>
@@ -1679,7 +1694,7 @@
                 <w:right w:val="none" w:sz="0" w:space="0" w:color="000000"/>
               </w:pBdr>
               <w:spacing w:after="100" w:before="100" w:line="240"/>
-              <w:ind w:firstLine="0" w:left="100" w:right="100"/>
+              <w:ind w:left="100" w:right="100" w:firstLine="0" w:firstLineChars="0"/>
             </w:pPr>
             <w:r xmlns:w="http://schemas.openxmlformats.org/wordprocessingml/2006/main" xmlns:wp="http://schemas.openxmlformats.org/drawingml/2006/wordprocessingDrawing" xmlns:r="http://schemas.openxmlformats.org/officeDocument/2006/relationships" xmlns:w14="http://schemas.microsoft.com/office/word/2010/wordml">
               <w:rPr>
@@ -1705,7 +1720,7 @@
           <w:tcPr>
             <w:tcBorders>
               <w:bottom w:val="none" w:sz="0" w:space="0" w:color="000000"/>
-              <w:top w:val="single" w:sz="16" w:space="0" w:color="666666"/>
+              <w:top w:val="single" w:sz="12" w:space="0" w:color="666666"/>
               <w:left w:val="none" w:sz="0" w:space="0" w:color="000000"/>
               <w:right w:val="none" w:sz="0" w:space="0" w:color="000000"/>
             </w:tcBorders>
@@ -1729,7 +1744,7 @@
                 <w:right w:val="none" w:sz="0" w:space="0" w:color="000000"/>
               </w:pBdr>
               <w:spacing w:after="100" w:before="100" w:line="240"/>
-              <w:ind w:firstLine="0" w:left="100" w:right="100"/>
+              <w:ind w:left="100" w:right="100" w:firstLine="0" w:firstLineChars="0"/>
             </w:pPr>
             <w:r xmlns:w="http://schemas.openxmlformats.org/wordprocessingml/2006/main" xmlns:wp="http://schemas.openxmlformats.org/drawingml/2006/wordprocessingDrawing" xmlns:r="http://schemas.openxmlformats.org/officeDocument/2006/relationships" xmlns:w14="http://schemas.microsoft.com/office/word/2010/wordml">
               <w:rPr>
@@ -1749,7 +1764,7 @@
           <w:tcPr>
             <w:tcBorders>
               <w:bottom w:val="none" w:sz="0" w:space="0" w:color="000000"/>
-              <w:top w:val="single" w:sz="16" w:space="0" w:color="666666"/>
+              <w:top w:val="single" w:sz="12" w:space="0" w:color="666666"/>
               <w:left w:val="none" w:sz="0" w:space="0" w:color="000000"/>
               <w:right w:val="none" w:sz="0" w:space="0" w:color="000000"/>
             </w:tcBorders>
@@ -1773,7 +1788,7 @@
                 <w:right w:val="none" w:sz="0" w:space="0" w:color="000000"/>
               </w:pBdr>
               <w:spacing w:after="100" w:before="100" w:line="240"/>
-              <w:ind w:firstLine="0" w:left="100" w:right="100"/>
+              <w:ind w:left="100" w:right="100" w:firstLine="0" w:firstLineChars="0"/>
             </w:pPr>
             <w:r xmlns:w="http://schemas.openxmlformats.org/wordprocessingml/2006/main" xmlns:wp="http://schemas.openxmlformats.org/drawingml/2006/wordprocessingDrawing" xmlns:r="http://schemas.openxmlformats.org/officeDocument/2006/relationships" xmlns:w14="http://schemas.microsoft.com/office/word/2010/wordml">
               <w:rPr>
@@ -1793,7 +1808,7 @@
           <w:tcPr>
             <w:tcBorders>
               <w:bottom w:val="none" w:sz="0" w:space="0" w:color="000000"/>
-              <w:top w:val="single" w:sz="16" w:space="0" w:color="666666"/>
+              <w:top w:val="single" w:sz="12" w:space="0" w:color="666666"/>
               <w:left w:val="none" w:sz="0" w:space="0" w:color="000000"/>
               <w:right w:val="none" w:sz="0" w:space="0" w:color="000000"/>
             </w:tcBorders>
@@ -1817,7 +1832,7 @@
                 <w:right w:val="none" w:sz="0" w:space="0" w:color="000000"/>
               </w:pBdr>
               <w:spacing w:after="100" w:before="100" w:line="240"/>
-              <w:ind w:firstLine="0" w:left="100" w:right="100"/>
+              <w:ind w:left="100" w:right="100" w:firstLine="0" w:firstLineChars="0"/>
             </w:pPr>
             <w:r xmlns:w="http://schemas.openxmlformats.org/wordprocessingml/2006/main" xmlns:wp="http://schemas.openxmlformats.org/drawingml/2006/wordprocessingDrawing" xmlns:r="http://schemas.openxmlformats.org/officeDocument/2006/relationships" xmlns:w14="http://schemas.microsoft.com/office/word/2010/wordml">
               <w:rPr>
@@ -1837,7 +1852,7 @@
           <w:tcPr>
             <w:tcBorders>
               <w:bottom w:val="none" w:sz="0" w:space="0" w:color="000000"/>
-              <w:top w:val="single" w:sz="16" w:space="0" w:color="666666"/>
+              <w:top w:val="single" w:sz="12" w:space="0" w:color="666666"/>
               <w:left w:val="none" w:sz="0" w:space="0" w:color="000000"/>
               <w:right w:val="none" w:sz="0" w:space="0" w:color="000000"/>
             </w:tcBorders>
@@ -1861,7 +1876,7 @@
                 <w:right w:val="none" w:sz="0" w:space="0" w:color="000000"/>
               </w:pBdr>
               <w:spacing w:after="100" w:before="100" w:line="240"/>
-              <w:ind w:firstLine="0" w:left="100" w:right="100"/>
+              <w:ind w:left="100" w:right="100" w:firstLine="0" w:firstLineChars="0"/>
             </w:pPr>
             <w:r xmlns:w="http://schemas.openxmlformats.org/wordprocessingml/2006/main" xmlns:wp="http://schemas.openxmlformats.org/drawingml/2006/wordprocessingDrawing" xmlns:r="http://schemas.openxmlformats.org/officeDocument/2006/relationships" xmlns:w14="http://schemas.microsoft.com/office/word/2010/wordml">
               <w:rPr>
@@ -1911,7 +1926,7 @@
                 <w:right w:val="none" w:sz="0" w:space="0" w:color="000000"/>
               </w:pBdr>
               <w:spacing w:after="100" w:before="100" w:line="240"/>
-              <w:ind w:firstLine="0" w:left="100" w:right="100"/>
+              <w:ind w:left="100" w:right="100" w:firstLine="0" w:firstLineChars="0"/>
             </w:pPr>
             <w:r xmlns:w="http://schemas.openxmlformats.org/wordprocessingml/2006/main" xmlns:wp="http://schemas.openxmlformats.org/drawingml/2006/wordprocessingDrawing" xmlns:r="http://schemas.openxmlformats.org/officeDocument/2006/relationships" xmlns:w14="http://schemas.microsoft.com/office/word/2010/wordml">
               <w:rPr>
@@ -1955,7 +1970,7 @@
                 <w:right w:val="none" w:sz="0" w:space="0" w:color="000000"/>
               </w:pBdr>
               <w:spacing w:after="100" w:before="100" w:line="240"/>
-              <w:ind w:firstLine="0" w:left="100" w:right="100"/>
+              <w:ind w:left="100" w:right="100" w:firstLine="0" w:firstLineChars="0"/>
             </w:pPr>
             <w:r xmlns:w="http://schemas.openxmlformats.org/wordprocessingml/2006/main" xmlns:wp="http://schemas.openxmlformats.org/drawingml/2006/wordprocessingDrawing" xmlns:r="http://schemas.openxmlformats.org/officeDocument/2006/relationships" xmlns:w14="http://schemas.microsoft.com/office/word/2010/wordml">
               <w:rPr>
@@ -1999,7 +2014,7 @@
                 <w:right w:val="none" w:sz="0" w:space="0" w:color="000000"/>
               </w:pBdr>
               <w:spacing w:after="100" w:before="100" w:line="240"/>
-              <w:ind w:firstLine="0" w:left="100" w:right="100"/>
+              <w:ind w:left="100" w:right="100" w:firstLine="0" w:firstLineChars="0"/>
             </w:pPr>
             <w:r xmlns:w="http://schemas.openxmlformats.org/wordprocessingml/2006/main" xmlns:wp="http://schemas.openxmlformats.org/drawingml/2006/wordprocessingDrawing" xmlns:r="http://schemas.openxmlformats.org/officeDocument/2006/relationships" xmlns:w14="http://schemas.microsoft.com/office/word/2010/wordml">
               <w:rPr>
@@ -2043,7 +2058,7 @@
                 <w:right w:val="none" w:sz="0" w:space="0" w:color="000000"/>
               </w:pBdr>
               <w:spacing w:after="100" w:before="100" w:line="240"/>
-              <w:ind w:firstLine="0" w:left="100" w:right="100"/>
+              <w:ind w:left="100" w:right="100" w:firstLine="0" w:firstLineChars="0"/>
             </w:pPr>
             <w:r xmlns:w="http://schemas.openxmlformats.org/wordprocessingml/2006/main" xmlns:wp="http://schemas.openxmlformats.org/drawingml/2006/wordprocessingDrawing" xmlns:r="http://schemas.openxmlformats.org/officeDocument/2006/relationships" xmlns:w14="http://schemas.microsoft.com/office/word/2010/wordml">
               <w:rPr>
@@ -2093,7 +2108,7 @@
                 <w:right w:val="none" w:sz="0" w:space="0" w:color="000000"/>
               </w:pBdr>
               <w:spacing w:after="100" w:before="100" w:line="240"/>
-              <w:ind w:firstLine="0" w:left="100" w:right="100"/>
+              <w:ind w:left="100" w:right="100" w:firstLine="0" w:firstLineChars="0"/>
             </w:pPr>
             <w:r xmlns:w="http://schemas.openxmlformats.org/wordprocessingml/2006/main" xmlns:wp="http://schemas.openxmlformats.org/drawingml/2006/wordprocessingDrawing" xmlns:r="http://schemas.openxmlformats.org/officeDocument/2006/relationships" xmlns:w14="http://schemas.microsoft.com/office/word/2010/wordml">
               <w:rPr>
@@ -2137,7 +2152,7 @@
                 <w:right w:val="none" w:sz="0" w:space="0" w:color="000000"/>
               </w:pBdr>
               <w:spacing w:after="100" w:before="100" w:line="240"/>
-              <w:ind w:firstLine="0" w:left="100" w:right="100"/>
+              <w:ind w:left="100" w:right="100" w:firstLine="0" w:firstLineChars="0"/>
             </w:pPr>
             <w:r xmlns:w="http://schemas.openxmlformats.org/wordprocessingml/2006/main" xmlns:wp="http://schemas.openxmlformats.org/drawingml/2006/wordprocessingDrawing" xmlns:r="http://schemas.openxmlformats.org/officeDocument/2006/relationships" xmlns:w14="http://schemas.microsoft.com/office/word/2010/wordml">
               <w:rPr>
@@ -2181,7 +2196,7 @@
                 <w:right w:val="none" w:sz="0" w:space="0" w:color="000000"/>
               </w:pBdr>
               <w:spacing w:after="100" w:before="100" w:line="240"/>
-              <w:ind w:firstLine="0" w:left="100" w:right="100"/>
+              <w:ind w:left="100" w:right="100" w:firstLine="0" w:firstLineChars="0"/>
             </w:pPr>
             <w:r xmlns:w="http://schemas.openxmlformats.org/wordprocessingml/2006/main" xmlns:wp="http://schemas.openxmlformats.org/drawingml/2006/wordprocessingDrawing" xmlns:r="http://schemas.openxmlformats.org/officeDocument/2006/relationships" xmlns:w14="http://schemas.microsoft.com/office/word/2010/wordml">
               <w:rPr>
@@ -2225,7 +2240,7 @@
                 <w:right w:val="none" w:sz="0" w:space="0" w:color="000000"/>
               </w:pBdr>
               <w:spacing w:after="100" w:before="100" w:line="240"/>
-              <w:ind w:firstLine="0" w:left="100" w:right="100"/>
+              <w:ind w:left="100" w:right="100" w:firstLine="0" w:firstLineChars="0"/>
             </w:pPr>
             <w:r xmlns:w="http://schemas.openxmlformats.org/wordprocessingml/2006/main" xmlns:wp="http://schemas.openxmlformats.org/drawingml/2006/wordprocessingDrawing" xmlns:r="http://schemas.openxmlformats.org/officeDocument/2006/relationships" xmlns:w14="http://schemas.microsoft.com/office/word/2010/wordml">
               <w:rPr>
@@ -2275,7 +2290,7 @@
                 <w:right w:val="none" w:sz="0" w:space="0" w:color="000000"/>
               </w:pBdr>
               <w:spacing w:after="100" w:before="100" w:line="240"/>
-              <w:ind w:firstLine="0" w:left="100" w:right="100"/>
+              <w:ind w:left="100" w:right="100" w:firstLine="0" w:firstLineChars="0"/>
             </w:pPr>
             <w:r xmlns:w="http://schemas.openxmlformats.org/wordprocessingml/2006/main" xmlns:wp="http://schemas.openxmlformats.org/drawingml/2006/wordprocessingDrawing" xmlns:r="http://schemas.openxmlformats.org/officeDocument/2006/relationships" xmlns:w14="http://schemas.microsoft.com/office/word/2010/wordml">
               <w:rPr>
@@ -2319,7 +2334,7 @@
                 <w:right w:val="none" w:sz="0" w:space="0" w:color="000000"/>
               </w:pBdr>
               <w:spacing w:after="100" w:before="100" w:line="240"/>
-              <w:ind w:firstLine="0" w:left="100" w:right="100"/>
+              <w:ind w:left="100" w:right="100" w:firstLine="0" w:firstLineChars="0"/>
             </w:pPr>
             <w:r xmlns:w="http://schemas.openxmlformats.org/wordprocessingml/2006/main" xmlns:wp="http://schemas.openxmlformats.org/drawingml/2006/wordprocessingDrawing" xmlns:r="http://schemas.openxmlformats.org/officeDocument/2006/relationships" xmlns:w14="http://schemas.microsoft.com/office/word/2010/wordml">
               <w:rPr>
@@ -2363,7 +2378,7 @@
                 <w:right w:val="none" w:sz="0" w:space="0" w:color="000000"/>
               </w:pBdr>
               <w:spacing w:after="100" w:before="100" w:line="240"/>
-              <w:ind w:firstLine="0" w:left="100" w:right="100"/>
+              <w:ind w:left="100" w:right="100" w:firstLine="0" w:firstLineChars="0"/>
             </w:pPr>
             <w:r xmlns:w="http://schemas.openxmlformats.org/wordprocessingml/2006/main" xmlns:wp="http://schemas.openxmlformats.org/drawingml/2006/wordprocessingDrawing" xmlns:r="http://schemas.openxmlformats.org/officeDocument/2006/relationships" xmlns:w14="http://schemas.microsoft.com/office/word/2010/wordml">
               <w:rPr>
@@ -2407,7 +2422,7 @@
                 <w:right w:val="none" w:sz="0" w:space="0" w:color="000000"/>
               </w:pBdr>
               <w:spacing w:after="100" w:before="100" w:line="240"/>
-              <w:ind w:firstLine="0" w:left="100" w:right="100"/>
+              <w:ind w:left="100" w:right="100" w:firstLine="0" w:firstLineChars="0"/>
             </w:pPr>
             <w:r xmlns:w="http://schemas.openxmlformats.org/wordprocessingml/2006/main" xmlns:wp="http://schemas.openxmlformats.org/drawingml/2006/wordprocessingDrawing" xmlns:r="http://schemas.openxmlformats.org/officeDocument/2006/relationships" xmlns:w14="http://schemas.microsoft.com/office/word/2010/wordml">
               <w:rPr>
@@ -2457,7 +2472,7 @@
                 <w:right w:val="none" w:sz="0" w:space="0" w:color="000000"/>
               </w:pBdr>
               <w:spacing w:after="100" w:before="100" w:line="240"/>
-              <w:ind w:firstLine="0" w:left="100" w:right="100"/>
+              <w:ind w:left="100" w:right="100" w:firstLine="0" w:firstLineChars="0"/>
             </w:pPr>
             <w:r xmlns:w="http://schemas.openxmlformats.org/wordprocessingml/2006/main" xmlns:wp="http://schemas.openxmlformats.org/drawingml/2006/wordprocessingDrawing" xmlns:r="http://schemas.openxmlformats.org/officeDocument/2006/relationships" xmlns:w14="http://schemas.microsoft.com/office/word/2010/wordml">
               <w:rPr>
@@ -2501,7 +2516,7 @@
                 <w:right w:val="none" w:sz="0" w:space="0" w:color="000000"/>
               </w:pBdr>
               <w:spacing w:after="100" w:before="100" w:line="240"/>
-              <w:ind w:firstLine="0" w:left="100" w:right="100"/>
+              <w:ind w:left="100" w:right="100" w:firstLine="0" w:firstLineChars="0"/>
             </w:pPr>
             <w:r xmlns:w="http://schemas.openxmlformats.org/wordprocessingml/2006/main" xmlns:wp="http://schemas.openxmlformats.org/drawingml/2006/wordprocessingDrawing" xmlns:r="http://schemas.openxmlformats.org/officeDocument/2006/relationships" xmlns:w14="http://schemas.microsoft.com/office/word/2010/wordml">
               <w:rPr>
@@ -2545,7 +2560,7 @@
                 <w:right w:val="none" w:sz="0" w:space="0" w:color="000000"/>
               </w:pBdr>
               <w:spacing w:after="100" w:before="100" w:line="240"/>
-              <w:ind w:firstLine="0" w:left="100" w:right="100"/>
+              <w:ind w:left="100" w:right="100" w:firstLine="0" w:firstLineChars="0"/>
             </w:pPr>
             <w:r xmlns:w="http://schemas.openxmlformats.org/wordprocessingml/2006/main" xmlns:wp="http://schemas.openxmlformats.org/drawingml/2006/wordprocessingDrawing" xmlns:r="http://schemas.openxmlformats.org/officeDocument/2006/relationships" xmlns:w14="http://schemas.microsoft.com/office/word/2010/wordml">
               <w:rPr>
@@ -2589,7 +2604,7 @@
                 <w:right w:val="none" w:sz="0" w:space="0" w:color="000000"/>
               </w:pBdr>
               <w:spacing w:after="100" w:before="100" w:line="240"/>
-              <w:ind w:firstLine="0" w:left="100" w:right="100"/>
+              <w:ind w:left="100" w:right="100" w:firstLine="0" w:firstLineChars="0"/>
             </w:pPr>
             <w:r xmlns:w="http://schemas.openxmlformats.org/wordprocessingml/2006/main" xmlns:wp="http://schemas.openxmlformats.org/drawingml/2006/wordprocessingDrawing" xmlns:r="http://schemas.openxmlformats.org/officeDocument/2006/relationships" xmlns:w14="http://schemas.microsoft.com/office/word/2010/wordml">
               <w:rPr>
@@ -2639,7 +2654,7 @@
                 <w:right w:val="none" w:sz="0" w:space="0" w:color="000000"/>
               </w:pBdr>
               <w:spacing w:after="100" w:before="100" w:line="240"/>
-              <w:ind w:firstLine="0" w:left="100" w:right="100"/>
+              <w:ind w:left="100" w:right="100" w:firstLine="0" w:firstLineChars="0"/>
             </w:pPr>
             <w:r xmlns:w="http://schemas.openxmlformats.org/wordprocessingml/2006/main" xmlns:wp="http://schemas.openxmlformats.org/drawingml/2006/wordprocessingDrawing" xmlns:r="http://schemas.openxmlformats.org/officeDocument/2006/relationships" xmlns:w14="http://schemas.microsoft.com/office/word/2010/wordml">
               <w:rPr>
@@ -2683,7 +2698,7 @@
                 <w:right w:val="none" w:sz="0" w:space="0" w:color="000000"/>
               </w:pBdr>
               <w:spacing w:after="100" w:before="100" w:line="240"/>
-              <w:ind w:firstLine="0" w:left="100" w:right="100"/>
+              <w:ind w:left="100" w:right="100" w:firstLine="0" w:firstLineChars="0"/>
             </w:pPr>
             <w:r xmlns:w="http://schemas.openxmlformats.org/wordprocessingml/2006/main" xmlns:wp="http://schemas.openxmlformats.org/drawingml/2006/wordprocessingDrawing" xmlns:r="http://schemas.openxmlformats.org/officeDocument/2006/relationships" xmlns:w14="http://schemas.microsoft.com/office/word/2010/wordml">
               <w:rPr>
@@ -2727,7 +2742,7 @@
                 <w:right w:val="none" w:sz="0" w:space="0" w:color="000000"/>
               </w:pBdr>
               <w:spacing w:after="100" w:before="100" w:line="240"/>
-              <w:ind w:firstLine="0" w:left="100" w:right="100"/>
+              <w:ind w:left="100" w:right="100" w:firstLine="0" w:firstLineChars="0"/>
             </w:pPr>
             <w:r xmlns:w="http://schemas.openxmlformats.org/wordprocessingml/2006/main" xmlns:wp="http://schemas.openxmlformats.org/drawingml/2006/wordprocessingDrawing" xmlns:r="http://schemas.openxmlformats.org/officeDocument/2006/relationships" xmlns:w14="http://schemas.microsoft.com/office/word/2010/wordml">
               <w:rPr>
@@ -2771,7 +2786,7 @@
                 <w:right w:val="none" w:sz="0" w:space="0" w:color="000000"/>
               </w:pBdr>
               <w:spacing w:after="100" w:before="100" w:line="240"/>
-              <w:ind w:firstLine="0" w:left="100" w:right="100"/>
+              <w:ind w:left="100" w:right="100" w:firstLine="0" w:firstLineChars="0"/>
             </w:pPr>
             <w:r xmlns:w="http://schemas.openxmlformats.org/wordprocessingml/2006/main" xmlns:wp="http://schemas.openxmlformats.org/drawingml/2006/wordprocessingDrawing" xmlns:r="http://schemas.openxmlformats.org/officeDocument/2006/relationships" xmlns:w14="http://schemas.microsoft.com/office/word/2010/wordml">
               <w:rPr>
@@ -2821,7 +2836,7 @@
                 <w:right w:val="none" w:sz="0" w:space="0" w:color="000000"/>
               </w:pBdr>
               <w:spacing w:after="100" w:before="100" w:line="240"/>
-              <w:ind w:firstLine="0" w:left="100" w:right="100"/>
+              <w:ind w:left="100" w:right="100" w:firstLine="0" w:firstLineChars="0"/>
             </w:pPr>
             <w:r xmlns:w="http://schemas.openxmlformats.org/wordprocessingml/2006/main" xmlns:wp="http://schemas.openxmlformats.org/drawingml/2006/wordprocessingDrawing" xmlns:r="http://schemas.openxmlformats.org/officeDocument/2006/relationships" xmlns:w14="http://schemas.microsoft.com/office/word/2010/wordml">
               <w:rPr>
@@ -2865,7 +2880,7 @@
                 <w:right w:val="none" w:sz="0" w:space="0" w:color="000000"/>
               </w:pBdr>
               <w:spacing w:after="100" w:before="100" w:line="240"/>
-              <w:ind w:firstLine="0" w:left="100" w:right="100"/>
+              <w:ind w:left="100" w:right="100" w:firstLine="0" w:firstLineChars="0"/>
             </w:pPr>
             <w:r xmlns:w="http://schemas.openxmlformats.org/wordprocessingml/2006/main" xmlns:wp="http://schemas.openxmlformats.org/drawingml/2006/wordprocessingDrawing" xmlns:r="http://schemas.openxmlformats.org/officeDocument/2006/relationships" xmlns:w14="http://schemas.microsoft.com/office/word/2010/wordml">
               <w:rPr>
@@ -2909,7 +2924,7 @@
                 <w:right w:val="none" w:sz="0" w:space="0" w:color="000000"/>
               </w:pBdr>
               <w:spacing w:after="100" w:before="100" w:line="240"/>
-              <w:ind w:firstLine="0" w:left="100" w:right="100"/>
+              <w:ind w:left="100" w:right="100" w:firstLine="0" w:firstLineChars="0"/>
             </w:pPr>
             <w:r xmlns:w="http://schemas.openxmlformats.org/wordprocessingml/2006/main" xmlns:wp="http://schemas.openxmlformats.org/drawingml/2006/wordprocessingDrawing" xmlns:r="http://schemas.openxmlformats.org/officeDocument/2006/relationships" xmlns:w14="http://schemas.microsoft.com/office/word/2010/wordml">
               <w:rPr>
@@ -2953,7 +2968,7 @@
                 <w:right w:val="none" w:sz="0" w:space="0" w:color="000000"/>
               </w:pBdr>
               <w:spacing w:after="100" w:before="100" w:line="240"/>
-              <w:ind w:firstLine="0" w:left="100" w:right="100"/>
+              <w:ind w:left="100" w:right="100" w:firstLine="0" w:firstLineChars="0"/>
             </w:pPr>
             <w:r xmlns:w="http://schemas.openxmlformats.org/wordprocessingml/2006/main" xmlns:wp="http://schemas.openxmlformats.org/drawingml/2006/wordprocessingDrawing" xmlns:r="http://schemas.openxmlformats.org/officeDocument/2006/relationships" xmlns:w14="http://schemas.microsoft.com/office/word/2010/wordml">
               <w:rPr>
@@ -3003,7 +3018,7 @@
                 <w:right w:val="none" w:sz="0" w:space="0" w:color="000000"/>
               </w:pBdr>
               <w:spacing w:after="100" w:before="100" w:line="240"/>
-              <w:ind w:firstLine="0" w:left="100" w:right="100"/>
+              <w:ind w:left="100" w:right="100" w:firstLine="0" w:firstLineChars="0"/>
             </w:pPr>
             <w:r xmlns:w="http://schemas.openxmlformats.org/wordprocessingml/2006/main" xmlns:wp="http://schemas.openxmlformats.org/drawingml/2006/wordprocessingDrawing" xmlns:r="http://schemas.openxmlformats.org/officeDocument/2006/relationships" xmlns:w14="http://schemas.microsoft.com/office/word/2010/wordml">
               <w:rPr>
@@ -3047,7 +3062,7 @@
                 <w:right w:val="none" w:sz="0" w:space="0" w:color="000000"/>
               </w:pBdr>
               <w:spacing w:after="100" w:before="100" w:line="240"/>
-              <w:ind w:firstLine="0" w:left="100" w:right="100"/>
+              <w:ind w:left="100" w:right="100" w:firstLine="0" w:firstLineChars="0"/>
             </w:pPr>
             <w:r xmlns:w="http://schemas.openxmlformats.org/wordprocessingml/2006/main" xmlns:wp="http://schemas.openxmlformats.org/drawingml/2006/wordprocessingDrawing" xmlns:r="http://schemas.openxmlformats.org/officeDocument/2006/relationships" xmlns:w14="http://schemas.microsoft.com/office/word/2010/wordml">
               <w:rPr>
@@ -3091,7 +3106,7 @@
                 <w:right w:val="none" w:sz="0" w:space="0" w:color="000000"/>
               </w:pBdr>
               <w:spacing w:after="100" w:before="100" w:line="240"/>
-              <w:ind w:firstLine="0" w:left="100" w:right="100"/>
+              <w:ind w:left="100" w:right="100" w:firstLine="0" w:firstLineChars="0"/>
             </w:pPr>
             <w:r xmlns:w="http://schemas.openxmlformats.org/wordprocessingml/2006/main" xmlns:wp="http://schemas.openxmlformats.org/drawingml/2006/wordprocessingDrawing" xmlns:r="http://schemas.openxmlformats.org/officeDocument/2006/relationships" xmlns:w14="http://schemas.microsoft.com/office/word/2010/wordml">
               <w:rPr>
@@ -3135,7 +3150,7 @@
                 <w:right w:val="none" w:sz="0" w:space="0" w:color="000000"/>
               </w:pBdr>
               <w:spacing w:after="100" w:before="100" w:line="240"/>
-              <w:ind w:firstLine="0" w:left="100" w:right="100"/>
+              <w:ind w:left="100" w:right="100" w:firstLine="0" w:firstLineChars="0"/>
             </w:pPr>
             <w:r xmlns:w="http://schemas.openxmlformats.org/wordprocessingml/2006/main" xmlns:wp="http://schemas.openxmlformats.org/drawingml/2006/wordprocessingDrawing" xmlns:r="http://schemas.openxmlformats.org/officeDocument/2006/relationships" xmlns:w14="http://schemas.microsoft.com/office/word/2010/wordml">
               <w:rPr>
@@ -3185,7 +3200,7 @@
                 <w:right w:val="none" w:sz="0" w:space="0" w:color="000000"/>
               </w:pBdr>
               <w:spacing w:after="100" w:before="100" w:line="240"/>
-              <w:ind w:firstLine="0" w:left="100" w:right="100"/>
+              <w:ind w:left="100" w:right="100" w:firstLine="0" w:firstLineChars="0"/>
             </w:pPr>
             <w:r xmlns:w="http://schemas.openxmlformats.org/wordprocessingml/2006/main" xmlns:wp="http://schemas.openxmlformats.org/drawingml/2006/wordprocessingDrawing" xmlns:r="http://schemas.openxmlformats.org/officeDocument/2006/relationships" xmlns:w14="http://schemas.microsoft.com/office/word/2010/wordml">
               <w:rPr>
@@ -3229,7 +3244,7 @@
                 <w:right w:val="none" w:sz="0" w:space="0" w:color="000000"/>
               </w:pBdr>
               <w:spacing w:after="100" w:before="100" w:line="240"/>
-              <w:ind w:firstLine="0" w:left="100" w:right="100"/>
+              <w:ind w:left="100" w:right="100" w:firstLine="0" w:firstLineChars="0"/>
             </w:pPr>
             <w:r xmlns:w="http://schemas.openxmlformats.org/wordprocessingml/2006/main" xmlns:wp="http://schemas.openxmlformats.org/drawingml/2006/wordprocessingDrawing" xmlns:r="http://schemas.openxmlformats.org/officeDocument/2006/relationships" xmlns:w14="http://schemas.microsoft.com/office/word/2010/wordml">
               <w:rPr>
@@ -3273,7 +3288,7 @@
                 <w:right w:val="none" w:sz="0" w:space="0" w:color="000000"/>
               </w:pBdr>
               <w:spacing w:after="100" w:before="100" w:line="240"/>
-              <w:ind w:firstLine="0" w:left="100" w:right="100"/>
+              <w:ind w:left="100" w:right="100" w:firstLine="0" w:firstLineChars="0"/>
             </w:pPr>
             <w:r xmlns:w="http://schemas.openxmlformats.org/wordprocessingml/2006/main" xmlns:wp="http://schemas.openxmlformats.org/drawingml/2006/wordprocessingDrawing" xmlns:r="http://schemas.openxmlformats.org/officeDocument/2006/relationships" xmlns:w14="http://schemas.microsoft.com/office/word/2010/wordml">
               <w:rPr>
@@ -3317,7 +3332,7 @@
                 <w:right w:val="none" w:sz="0" w:space="0" w:color="000000"/>
               </w:pBdr>
               <w:spacing w:after="100" w:before="100" w:line="240"/>
-              <w:ind w:firstLine="0" w:left="100" w:right="100"/>
+              <w:ind w:left="100" w:right="100" w:firstLine="0" w:firstLineChars="0"/>
             </w:pPr>
             <w:r xmlns:w="http://schemas.openxmlformats.org/wordprocessingml/2006/main" xmlns:wp="http://schemas.openxmlformats.org/drawingml/2006/wordprocessingDrawing" xmlns:r="http://schemas.openxmlformats.org/officeDocument/2006/relationships" xmlns:w14="http://schemas.microsoft.com/office/word/2010/wordml">
               <w:rPr>
@@ -3367,7 +3382,7 @@
                 <w:right w:val="none" w:sz="0" w:space="0" w:color="000000"/>
               </w:pBdr>
               <w:spacing w:after="100" w:before="100" w:line="240"/>
-              <w:ind w:firstLine="0" w:left="100" w:right="100"/>
+              <w:ind w:left="100" w:right="100" w:firstLine="0" w:firstLineChars="0"/>
             </w:pPr>
             <w:r xmlns:w="http://schemas.openxmlformats.org/wordprocessingml/2006/main" xmlns:wp="http://schemas.openxmlformats.org/drawingml/2006/wordprocessingDrawing" xmlns:r="http://schemas.openxmlformats.org/officeDocument/2006/relationships" xmlns:w14="http://schemas.microsoft.com/office/word/2010/wordml">
               <w:rPr>
@@ -3411,7 +3426,7 @@
                 <w:right w:val="none" w:sz="0" w:space="0" w:color="000000"/>
               </w:pBdr>
               <w:spacing w:after="100" w:before="100" w:line="240"/>
-              <w:ind w:firstLine="0" w:left="100" w:right="100"/>
+              <w:ind w:left="100" w:right="100" w:firstLine="0" w:firstLineChars="0"/>
             </w:pPr>
             <w:r xmlns:w="http://schemas.openxmlformats.org/wordprocessingml/2006/main" xmlns:wp="http://schemas.openxmlformats.org/drawingml/2006/wordprocessingDrawing" xmlns:r="http://schemas.openxmlformats.org/officeDocument/2006/relationships" xmlns:w14="http://schemas.microsoft.com/office/word/2010/wordml">
               <w:rPr>
@@ -3455,7 +3470,7 @@
                 <w:right w:val="none" w:sz="0" w:space="0" w:color="000000"/>
               </w:pBdr>
               <w:spacing w:after="100" w:before="100" w:line="240"/>
-              <w:ind w:firstLine="0" w:left="100" w:right="100"/>
+              <w:ind w:left="100" w:right="100" w:firstLine="0" w:firstLineChars="0"/>
             </w:pPr>
             <w:r xmlns:w="http://schemas.openxmlformats.org/wordprocessingml/2006/main" xmlns:wp="http://schemas.openxmlformats.org/drawingml/2006/wordprocessingDrawing" xmlns:r="http://schemas.openxmlformats.org/officeDocument/2006/relationships" xmlns:w14="http://schemas.microsoft.com/office/word/2010/wordml">
               <w:rPr>
@@ -3499,7 +3514,7 @@
                 <w:right w:val="none" w:sz="0" w:space="0" w:color="000000"/>
               </w:pBdr>
               <w:spacing w:after="100" w:before="100" w:line="240"/>
-              <w:ind w:firstLine="0" w:left="100" w:right="100"/>
+              <w:ind w:left="100" w:right="100" w:firstLine="0" w:firstLineChars="0"/>
             </w:pPr>
             <w:r xmlns:w="http://schemas.openxmlformats.org/wordprocessingml/2006/main" xmlns:wp="http://schemas.openxmlformats.org/drawingml/2006/wordprocessingDrawing" xmlns:r="http://schemas.openxmlformats.org/officeDocument/2006/relationships" xmlns:w14="http://schemas.microsoft.com/office/word/2010/wordml">
               <w:rPr>
@@ -3549,7 +3564,7 @@
                 <w:right w:val="none" w:sz="0" w:space="0" w:color="000000"/>
               </w:pBdr>
               <w:spacing w:after="100" w:before="100" w:line="240"/>
-              <w:ind w:firstLine="0" w:left="100" w:right="100"/>
+              <w:ind w:left="100" w:right="100" w:firstLine="0" w:firstLineChars="0"/>
             </w:pPr>
             <w:r xmlns:w="http://schemas.openxmlformats.org/wordprocessingml/2006/main" xmlns:wp="http://schemas.openxmlformats.org/drawingml/2006/wordprocessingDrawing" xmlns:r="http://schemas.openxmlformats.org/officeDocument/2006/relationships" xmlns:w14="http://schemas.microsoft.com/office/word/2010/wordml">
               <w:rPr>
@@ -3593,7 +3608,7 @@
                 <w:right w:val="none" w:sz="0" w:space="0" w:color="000000"/>
               </w:pBdr>
               <w:spacing w:after="100" w:before="100" w:line="240"/>
-              <w:ind w:firstLine="0" w:left="100" w:right="100"/>
+              <w:ind w:left="100" w:right="100" w:firstLine="0" w:firstLineChars="0"/>
             </w:pPr>
             <w:r xmlns:w="http://schemas.openxmlformats.org/wordprocessingml/2006/main" xmlns:wp="http://schemas.openxmlformats.org/drawingml/2006/wordprocessingDrawing" xmlns:r="http://schemas.openxmlformats.org/officeDocument/2006/relationships" xmlns:w14="http://schemas.microsoft.com/office/word/2010/wordml">
               <w:rPr>
@@ -3637,7 +3652,7 @@
                 <w:right w:val="none" w:sz="0" w:space="0" w:color="000000"/>
               </w:pBdr>
               <w:spacing w:after="100" w:before="100" w:line="240"/>
-              <w:ind w:firstLine="0" w:left="100" w:right="100"/>
+              <w:ind w:left="100" w:right="100" w:firstLine="0" w:firstLineChars="0"/>
             </w:pPr>
             <w:r xmlns:w="http://schemas.openxmlformats.org/wordprocessingml/2006/main" xmlns:wp="http://schemas.openxmlformats.org/drawingml/2006/wordprocessingDrawing" xmlns:r="http://schemas.openxmlformats.org/officeDocument/2006/relationships" xmlns:w14="http://schemas.microsoft.com/office/word/2010/wordml">
               <w:rPr>
@@ -3681,7 +3696,7 @@
                 <w:right w:val="none" w:sz="0" w:space="0" w:color="000000"/>
               </w:pBdr>
               <w:spacing w:after="100" w:before="100" w:line="240"/>
-              <w:ind w:firstLine="0" w:left="100" w:right="100"/>
+              <w:ind w:left="100" w:right="100" w:firstLine="0" w:firstLineChars="0"/>
             </w:pPr>
             <w:r xmlns:w="http://schemas.openxmlformats.org/wordprocessingml/2006/main" xmlns:wp="http://schemas.openxmlformats.org/drawingml/2006/wordprocessingDrawing" xmlns:r="http://schemas.openxmlformats.org/officeDocument/2006/relationships" xmlns:w14="http://schemas.microsoft.com/office/word/2010/wordml">
               <w:rPr>
@@ -3731,7 +3746,7 @@
                 <w:right w:val="none" w:sz="0" w:space="0" w:color="000000"/>
               </w:pBdr>
               <w:spacing w:after="100" w:before="100" w:line="240"/>
-              <w:ind w:firstLine="0" w:left="100" w:right="100"/>
+              <w:ind w:left="100" w:right="100" w:firstLine="0" w:firstLineChars="0"/>
             </w:pPr>
             <w:r xmlns:w="http://schemas.openxmlformats.org/wordprocessingml/2006/main" xmlns:wp="http://schemas.openxmlformats.org/drawingml/2006/wordprocessingDrawing" xmlns:r="http://schemas.openxmlformats.org/officeDocument/2006/relationships" xmlns:w14="http://schemas.microsoft.com/office/word/2010/wordml">
               <w:rPr>
@@ -3775,7 +3790,7 @@
                 <w:right w:val="none" w:sz="0" w:space="0" w:color="000000"/>
               </w:pBdr>
               <w:spacing w:after="100" w:before="100" w:line="240"/>
-              <w:ind w:firstLine="0" w:left="100" w:right="100"/>
+              <w:ind w:left="100" w:right="100" w:firstLine="0" w:firstLineChars="0"/>
             </w:pPr>
             <w:r xmlns:w="http://schemas.openxmlformats.org/wordprocessingml/2006/main" xmlns:wp="http://schemas.openxmlformats.org/drawingml/2006/wordprocessingDrawing" xmlns:r="http://schemas.openxmlformats.org/officeDocument/2006/relationships" xmlns:w14="http://schemas.microsoft.com/office/word/2010/wordml">
               <w:rPr>
@@ -3819,7 +3834,7 @@
                 <w:right w:val="none" w:sz="0" w:space="0" w:color="000000"/>
               </w:pBdr>
               <w:spacing w:after="100" w:before="100" w:line="240"/>
-              <w:ind w:firstLine="0" w:left="100" w:right="100"/>
+              <w:ind w:left="100" w:right="100" w:firstLine="0" w:firstLineChars="0"/>
             </w:pPr>
             <w:r xmlns:w="http://schemas.openxmlformats.org/wordprocessingml/2006/main" xmlns:wp="http://schemas.openxmlformats.org/drawingml/2006/wordprocessingDrawing" xmlns:r="http://schemas.openxmlformats.org/officeDocument/2006/relationships" xmlns:w14="http://schemas.microsoft.com/office/word/2010/wordml">
               <w:rPr>
@@ -3863,7 +3878,7 @@
                 <w:right w:val="none" w:sz="0" w:space="0" w:color="000000"/>
               </w:pBdr>
               <w:spacing w:after="100" w:before="100" w:line="240"/>
-              <w:ind w:firstLine="0" w:left="100" w:right="100"/>
+              <w:ind w:left="100" w:right="100" w:firstLine="0" w:firstLineChars="0"/>
             </w:pPr>
             <w:r xmlns:w="http://schemas.openxmlformats.org/wordprocessingml/2006/main" xmlns:wp="http://schemas.openxmlformats.org/drawingml/2006/wordprocessingDrawing" xmlns:r="http://schemas.openxmlformats.org/officeDocument/2006/relationships" xmlns:w14="http://schemas.microsoft.com/office/word/2010/wordml">
               <w:rPr>
@@ -3913,7 +3928,7 @@
                 <w:right w:val="none" w:sz="0" w:space="0" w:color="000000"/>
               </w:pBdr>
               <w:spacing w:after="100" w:before="100" w:line="240"/>
-              <w:ind w:firstLine="0" w:left="100" w:right="100"/>
+              <w:ind w:left="100" w:right="100" w:firstLine="0" w:firstLineChars="0"/>
             </w:pPr>
             <w:r xmlns:w="http://schemas.openxmlformats.org/wordprocessingml/2006/main" xmlns:wp="http://schemas.openxmlformats.org/drawingml/2006/wordprocessingDrawing" xmlns:r="http://schemas.openxmlformats.org/officeDocument/2006/relationships" xmlns:w14="http://schemas.microsoft.com/office/word/2010/wordml">
               <w:rPr>
@@ -3957,7 +3972,7 @@
                 <w:right w:val="none" w:sz="0" w:space="0" w:color="000000"/>
               </w:pBdr>
               <w:spacing w:after="100" w:before="100" w:line="240"/>
-              <w:ind w:firstLine="0" w:left="100" w:right="100"/>
+              <w:ind w:left="100" w:right="100" w:firstLine="0" w:firstLineChars="0"/>
             </w:pPr>
             <w:r xmlns:w="http://schemas.openxmlformats.org/wordprocessingml/2006/main" xmlns:wp="http://schemas.openxmlformats.org/drawingml/2006/wordprocessingDrawing" xmlns:r="http://schemas.openxmlformats.org/officeDocument/2006/relationships" xmlns:w14="http://schemas.microsoft.com/office/word/2010/wordml">
               <w:rPr>
@@ -4001,7 +4016,7 @@
                 <w:right w:val="none" w:sz="0" w:space="0" w:color="000000"/>
               </w:pBdr>
               <w:spacing w:after="100" w:before="100" w:line="240"/>
-              <w:ind w:firstLine="0" w:left="100" w:right="100"/>
+              <w:ind w:left="100" w:right="100" w:firstLine="0" w:firstLineChars="0"/>
             </w:pPr>
             <w:r xmlns:w="http://schemas.openxmlformats.org/wordprocessingml/2006/main" xmlns:wp="http://schemas.openxmlformats.org/drawingml/2006/wordprocessingDrawing" xmlns:r="http://schemas.openxmlformats.org/officeDocument/2006/relationships" xmlns:w14="http://schemas.microsoft.com/office/word/2010/wordml">
               <w:rPr>
@@ -4045,7 +4060,7 @@
                 <w:right w:val="none" w:sz="0" w:space="0" w:color="000000"/>
               </w:pBdr>
               <w:spacing w:after="100" w:before="100" w:line="240"/>
-              <w:ind w:firstLine="0" w:left="100" w:right="100"/>
+              <w:ind w:left="100" w:right="100" w:firstLine="0" w:firstLineChars="0"/>
             </w:pPr>
             <w:r xmlns:w="http://schemas.openxmlformats.org/wordprocessingml/2006/main" xmlns:wp="http://schemas.openxmlformats.org/drawingml/2006/wordprocessingDrawing" xmlns:r="http://schemas.openxmlformats.org/officeDocument/2006/relationships" xmlns:w14="http://schemas.microsoft.com/office/word/2010/wordml">
               <w:rPr>
@@ -4070,7 +4085,7 @@
         <w:tc>
           <w:tcPr>
             <w:tcBorders>
-              <w:bottom w:val="single" w:sz="16" w:space="0" w:color="666666"/>
+              <w:bottom w:val="single" w:sz="12" w:space="0" w:color="666666"/>
               <w:top w:val="none" w:sz="0" w:space="0" w:color="000000"/>
               <w:left w:val="none" w:sz="0" w:space="0" w:color="000000"/>
               <w:right w:val="none" w:sz="0" w:space="0" w:color="000000"/>
@@ -4095,7 +4110,7 @@
                 <w:right w:val="none" w:sz="0" w:space="0" w:color="000000"/>
               </w:pBdr>
               <w:spacing w:after="100" w:before="100" w:line="240"/>
-              <w:ind w:firstLine="0" w:left="100" w:right="100"/>
+              <w:ind w:left="100" w:right="100" w:firstLine="0" w:firstLineChars="0"/>
             </w:pPr>
             <w:r xmlns:w="http://schemas.openxmlformats.org/wordprocessingml/2006/main" xmlns:wp="http://schemas.openxmlformats.org/drawingml/2006/wordprocessingDrawing" xmlns:r="http://schemas.openxmlformats.org/officeDocument/2006/relationships" xmlns:w14="http://schemas.microsoft.com/office/word/2010/wordml">
               <w:rPr>
@@ -4114,7 +4129,7 @@
         <w:tc>
           <w:tcPr>
             <w:tcBorders>
-              <w:bottom w:val="single" w:sz="16" w:space="0" w:color="666666"/>
+              <w:bottom w:val="single" w:sz="12" w:space="0" w:color="666666"/>
               <w:top w:val="none" w:sz="0" w:space="0" w:color="000000"/>
               <w:left w:val="none" w:sz="0" w:space="0" w:color="000000"/>
               <w:right w:val="none" w:sz="0" w:space="0" w:color="000000"/>
@@ -4139,7 +4154,7 @@
                 <w:right w:val="none" w:sz="0" w:space="0" w:color="000000"/>
               </w:pBdr>
               <w:spacing w:after="100" w:before="100" w:line="240"/>
-              <w:ind w:firstLine="0" w:left="100" w:right="100"/>
+              <w:ind w:left="100" w:right="100" w:firstLine="0" w:firstLineChars="0"/>
             </w:pPr>
             <w:r xmlns:w="http://schemas.openxmlformats.org/wordprocessingml/2006/main" xmlns:wp="http://schemas.openxmlformats.org/drawingml/2006/wordprocessingDrawing" xmlns:r="http://schemas.openxmlformats.org/officeDocument/2006/relationships" xmlns:w14="http://schemas.microsoft.com/office/word/2010/wordml">
               <w:rPr>
@@ -4158,7 +4173,7 @@
         <w:tc>
           <w:tcPr>
             <w:tcBorders>
-              <w:bottom w:val="single" w:sz="16" w:space="0" w:color="666666"/>
+              <w:bottom w:val="single" w:sz="12" w:space="0" w:color="666666"/>
               <w:top w:val="none" w:sz="0" w:space="0" w:color="000000"/>
               <w:left w:val="none" w:sz="0" w:space="0" w:color="000000"/>
               <w:right w:val="none" w:sz="0" w:space="0" w:color="000000"/>
@@ -4183,7 +4198,7 @@
                 <w:right w:val="none" w:sz="0" w:space="0" w:color="000000"/>
               </w:pBdr>
               <w:spacing w:after="100" w:before="100" w:line="240"/>
-              <w:ind w:firstLine="0" w:left="100" w:right="100"/>
+              <w:ind w:left="100" w:right="100" w:firstLine="0" w:firstLineChars="0"/>
             </w:pPr>
             <w:r xmlns:w="http://schemas.openxmlformats.org/wordprocessingml/2006/main" xmlns:wp="http://schemas.openxmlformats.org/drawingml/2006/wordprocessingDrawing" xmlns:r="http://schemas.openxmlformats.org/officeDocument/2006/relationships" xmlns:w14="http://schemas.microsoft.com/office/word/2010/wordml">
               <w:rPr>
@@ -4202,7 +4217,7 @@
         <w:tc>
           <w:tcPr>
             <w:tcBorders>
-              <w:bottom w:val="single" w:sz="16" w:space="0" w:color="666666"/>
+              <w:bottom w:val="single" w:sz="12" w:space="0" w:color="666666"/>
               <w:top w:val="none" w:sz="0" w:space="0" w:color="000000"/>
               <w:left w:val="none" w:sz="0" w:space="0" w:color="000000"/>
               <w:right w:val="none" w:sz="0" w:space="0" w:color="000000"/>
@@ -4227,7 +4242,7 @@
                 <w:right w:val="none" w:sz="0" w:space="0" w:color="000000"/>
               </w:pBdr>
               <w:spacing w:after="100" w:before="100" w:line="240"/>
-              <w:ind w:firstLine="0" w:left="100" w:right="100"/>
+              <w:ind w:left="100" w:right="100" w:firstLine="0" w:firstLineChars="0"/>
             </w:pPr>
             <w:r xmlns:w="http://schemas.openxmlformats.org/wordprocessingml/2006/main" xmlns:wp="http://schemas.openxmlformats.org/drawingml/2006/wordprocessingDrawing" xmlns:r="http://schemas.openxmlformats.org/officeDocument/2006/relationships" xmlns:w14="http://schemas.microsoft.com/office/word/2010/wordml">
               <w:rPr>
@@ -4610,7 +4625,20 @@
         <w:pStyle w:val="FirstParagraph"/>
       </w:pPr>
       <w:r>
-        <w:t xml:space="preserve">To submit complete, reviewed ForC records into EFDB, we created R scripts to restructure ForC records and populate EFDB’s bulk import form.</w:t>
+        <w:t xml:space="preserve">To submit complete, reviewed ForC records into EFDB, we created R scripts to restructure ForC records and populate EFDB’s bulk import form (publicly available; see</w:t>
+      </w:r>
+      <w:r>
+        <w:t xml:space="preserve"> </w:t>
+      </w:r>
+      <w:r>
+        <w:rPr>
+          <w:bCs/>
+          <w:b/>
+        </w:rPr>
+        <w:t xml:space="preserve">Data Availability Statement</w:t>
+      </w:r>
+      <w:r>
+        <w:t xml:space="preserve">).</w:t>
       </w:r>
       <w:r>
         <w:t xml:space="preserve"> </w:t>
@@ -4651,7 +4679,7 @@
     </w:p>
     <w:bookmarkEnd w:id="34"/>
     <w:bookmarkEnd w:id="35"/>
-    <w:bookmarkStart w:id="42" w:name="results"/>
+    <w:bookmarkStart w:id="46" w:name="results"/>
     <w:p>
       <w:pPr>
         <w:pStyle w:val="Heading1"/>
@@ -4665,7 +4693,7 @@
         <w:pStyle w:val="FirstParagraph"/>
       </w:pPr>
       <w:r>
-        <w:t xml:space="preserve">As of March 01, 2024</w:t>
+        <w:t xml:space="preserve">As of July 03, 2024</w:t>
       </w:r>
       <w:r>
         <w:t xml:space="preserve">, ForC (v4.0) contained 32686 independent records (39848 total), 19316 of which were for the 42 variables relevant to EFDB (Fig. 1).</w:t>
@@ -4680,7 +4708,7 @@
         <w:t xml:space="preserve"> </w:t>
       </w:r>
       <w:r>
-        <w:t xml:space="preserve">The 37% attenuation between records we reviewed and those submitted to EFDB was due to the presence of digitized records and records where a variable’s value had been calculated as the sum or difference of related variables rather than presented directly in the text.</w:t>
+        <w:t xml:space="preserve">The 37% discrepancy between records we reviewed and those submitted to EFDB was due to the presence of digitized records and records where a variable’s value had been calculated as the sum or difference of related variables rather than presented directly in the text.</w:t>
       </w:r>
       <w:r>
         <w:t xml:space="preserve"> </w:t>
@@ -4692,7 +4720,7 @@
         <w:t xml:space="preserve"> </w:t>
       </w:r>
       <w:r>
-        <w:t xml:space="preserve">As of March 01, 2024, the 1438 ForC records posted in EFDB represented 19% of the total EFDB records for forest land.</w:t>
+        <w:t xml:space="preserve">As of July 03, 2024, the 1438 ForC records posted in EFDB represented 19% of the total EFDB records for forest land.</w:t>
       </w:r>
     </w:p>
     <w:p>
@@ -4792,25 +4820,37 @@
         <w:pStyle w:val="BodyText"/>
       </w:pPr>
       <w:r>
-        <w:t xml:space="preserve">ForC v4.0 records and the subset submitted to EFDB were distributed across all forested continents, biomes, and forest types, albeit very unevenly (Figs. 2-3).</w:t>
-      </w:r>
-      <w:r>
-        <w:t xml:space="preserve"> </w:t>
-      </w:r>
-      <w:r>
-        <w:t xml:space="preserve">Among the records submitted to EFDB, the largest number came from North America, followed by Asia, South America, and Africa (Fig. 3c), with the most represented FAO ecozones being boreal coniferous forest, temperate continental forest, and temperate mountain systems, followed by tropical rain forests and moist deciduous forests (Fig. 3b).</w:t>
-      </w:r>
-      <w:r>
-        <w:t xml:space="preserve"> </w:t>
-      </w:r>
-      <w:r>
-        <w:t xml:space="preserve">By far the most records came from needleleaf evergreen forests, followed by broadleaf deciduous and broadleaf evergreen (Fig. 3b).</w:t>
-      </w:r>
-      <w:r>
-        <w:t xml:space="preserve"> </w:t>
-      </w:r>
-      <w:r>
-        <w:t xml:space="preserve">The largest number of records came from mature forests (&gt;100 years), followed by young and intermediate-aged stands (Fig. 3d).</w:t>
+        <w:t xml:space="preserve">ForC v4.0 records and the subset submitted to EFDB were distributed across all forested continents, biomes, and forest types, albeit very unevenly (Figs. 2-4).</w:t>
+      </w:r>
+      <w:r>
+        <w:t xml:space="preserve"> </w:t>
+      </w:r>
+      <w:r>
+        <w:t xml:space="preserve">Relative to forested area, submitted data under-represented the tropics and over-represented temperate and boreal biomes (Fig. 2).</w:t>
+      </w:r>
+      <w:r>
+        <w:t xml:space="preserve"> </w:t>
+      </w:r>
+      <w:r>
+        <w:t xml:space="preserve">Submitted data were concentrated in climates that are relatively common over Earth’s land area (Fig. 3).</w:t>
+      </w:r>
+      <w:r>
+        <w:t xml:space="preserve"> </w:t>
+      </w:r>
+      <w:r>
+        <w:t xml:space="preserve">Among the records submitted to EFDB, the largest number came from North America, followed by Asia, South America, and Africa (Fig. 4c), with the most represented FAO ecozones being boreal coniferous forest, temperate continental forest, and temperate mountain systems, followed by tropical rain forests and moist deciduous forests (Fig. 4b).</w:t>
+      </w:r>
+      <w:r>
+        <w:t xml:space="preserve"> </w:t>
+      </w:r>
+      <w:r>
+        <w:t xml:space="preserve">By far the most records came from needleleaf evergreen forests, followed by broadleaf deciduous and broadleaf evergreen (Fig. 4b).</w:t>
+      </w:r>
+      <w:r>
+        <w:t xml:space="preserve"> </w:t>
+      </w:r>
+      <w:r>
+        <w:t xml:space="preserve">The largest number of records came from mature forests (&gt;100 years), followed by young and intermediate-aged stands (Fig. 4d).</w:t>
       </w:r>
     </w:p>
     <w:p>
@@ -4822,7 +4862,7 @@
           <wp:inline>
             <wp:extent cx="5943600" cy="3516729"/>
             <wp:effectExtent b="0" l="0" r="0" t="0"/>
-            <wp:docPr descr="Figure 2. Map of sites in ForC shaded by number of independent records relevant to (circles) and submitted to (triangles) EFDB. Symbols are colored according to the number of records at each site. Underlying map shows FAO ecozones, which are coded as follows: Ba-Boreal coniferous forest, Bb-Boreal tundra woodland, BM-Boreal mountain systems, P-Polar, SBSh-Subtropical steppe, SBWh-Subtropical desert, SCf-Subtropical humid forest, SCs-Subtropical dry forest, SM-Subtropical mountain systems, TAr-Tropical rain forest, TAwa-Tropical moist deciduous forest, TAwb-Tropical dry forest, TBSh-Tropical shrubland, TBWh-Tropical desert, TeBSk-Temperate steppe, TeBWk-Temperate desert, TeDc-Temperate continental forest, TeDo-Temperate oceanic forest, TeM-Temperate mountain systems, TM-Tropical mountain systems." title="" id="37" name="Picture"/>
+            <wp:docPr descr="Figure 2. Map of sites in ForC shaded by number of independent records relevant (circles) and submitted (triangles) to EFDB. Underlying map shows FAO ecozones, and symbols are colored according to the number of records at each site. Inset stacked bar chart shows proportional representation by FAO ecozone for tree cover area (from SYNMAP,(jung_exploiting_2006?), relevant ForC records, and submitted records. FAO ecozones are coded as follows: Ba-Boreal coniferous forest, Bb-Boreal tundra woodland, BM-Boreal mountain systems, P-Polar, SBSh-Subtropical steppe, SBWh-Subtropical desert, SCf-Subtropical humid forest, SCs-Subtropical dry forest, SM-Subtropical mountain systems, TAr-Tropical rain forest, TAwa-Tropical moist deciduous forest, TAwb-Tropical dry forest, TBSh-Tropical shrubland, TBWh-Tropical desert, TeBSk-Temperate steppe, TeBWk-Temperate desert, TeDc-Temperate continental forest, TeDo-Temperate oceanic forest, TeM-Temperate mountain systems, TM-Tropical mountain systems." title="" id="37" name="Picture"/>
             <a:graphic>
               <a:graphicData uri="http://schemas.openxmlformats.org/drawingml/2006/picture">
                 <pic:pic>
@@ -4869,13 +4909,29 @@
           <w:bCs/>
           <w:b/>
         </w:rPr>
-        <w:t xml:space="preserve">Figure 2. Map of sites in ForC shaded by number of independent records relevant to (circles) and submitted to (triangles) EFDB.</w:t>
-      </w:r>
-      <w:r>
-        <w:t xml:space="preserve"> </w:t>
-      </w:r>
-      <w:r>
-        <w:t xml:space="preserve">Symbols are colored according to the number of records at each site. Underlying map shows FAO ecozones, which are coded as follows: Ba-Boreal coniferous forest, Bb-Boreal tundra woodland, BM-Boreal mountain systems, P-Polar, SBSh-Subtropical steppe, SBWh-Subtropical desert, SCf-Subtropical humid forest, SCs-Subtropical dry forest, SM-Subtropical mountain systems, TAr-Tropical rain forest, TAwa-Tropical moist deciduous forest, TAwb-Tropical dry forest, TBSh-Tropical shrubland, TBWh-Tropical desert, TeBSk-Temperate steppe, TeBWk-Temperate desert, TeDc-Temperate continental forest, TeDo-Temperate oceanic forest, TeM-Temperate mountain systems, TM-Tropical mountain systems.</w:t>
+        <w:t xml:space="preserve">Figure 2. Map of sites in ForC shaded by number of independent records relevant (circles) and submitted (triangles) to EFDB.</w:t>
+      </w:r>
+      <w:r>
+        <w:t xml:space="preserve"> </w:t>
+      </w:r>
+      <w:r>
+        <w:t xml:space="preserve">Underlying map shows FAO ecozones, and symbols are colored according to the number of records at each site. Inset stacked bar chart shows proportional representation by FAO ecozone for tree cover area (from SYNMAP,</w:t>
+      </w:r>
+      <w:r>
+        <w:t xml:space="preserve">(</w:t>
+      </w:r>
+      <w:r>
+        <w:rPr>
+          <w:bCs/>
+          <w:b/>
+        </w:rPr>
+        <w:t xml:space="preserve">jung_exploiting_2006?</w:t>
+      </w:r>
+      <w:r>
+        <w:t xml:space="preserve">)</w:t>
+      </w:r>
+      <w:r>
+        <w:t xml:space="preserve">, relevant ForC records, and submitted records. FAO ecozones are coded as follows: Ba-Boreal coniferous forest, Bb-Boreal tundra woodland, BM-Boreal mountain systems, P-Polar, SBSh-Subtropical steppe, SBWh-Subtropical desert, SCf-Subtropical humid forest, SCs-Subtropical dry forest, SM-Subtropical mountain systems, TAr-Tropical rain forest, TAwa-Tropical moist deciduous forest, TAwb-Tropical dry forest, TBSh-Tropical shrubland, TBWh-Tropical desert, TeBSk-Temperate steppe, TeBWk-Temperate desert, TeDc-Temperate continental forest, TeDo-Temperate oceanic forest, TeM-Temperate mountain systems, TM-Tropical mountain systems.</w:t>
       </w:r>
     </w:p>
     <w:p>
@@ -4885,20 +4941,106 @@
       <w:r>
         <w:drawing>
           <wp:inline>
-            <wp:extent cx="5943600" cy="6686549"/>
+            <wp:extent cx="5943600" cy="4457699"/>
             <wp:effectExtent b="0" l="0" r="0" t="0"/>
-            <wp:docPr descr="Figure 3. Histograms of number of independent records in ForC relevant to (grey) and submitted to (black) EFDB, organized by (a) dominant vegetation type, (b) FAO ecozone, (c) continent, and (d) stand age. For dominant vegetation (a), ‘Other’ includes deciduous needleleaf, mixed broadleaf- needleleaf, non-woody vegetation (e.g., early successional), and incompletely classified or mixed forest types. For FAO ecozones (b), codes are as listed in the caption of Figure 2." title="" id="40" name="Picture"/>
+            <wp:docPr descr="Figure 3. Distribution of ForC records relevant (dots) and submitted (triangles) to EFDB within the global climate space of mean annual temperature (MAT) and mean annual precipitation (MAP). Climate data are from WorldClim 2 (0.5 resolution, Fick &amp; Hijmans, 2017. Background colors indicate the global land area with each MAT-MAP combination. GitHub issue 61:https://onlinelibrary-wiley-com.smithsonian.idm.oclc.org/doi/full/10.1111/gcb.15353" title="" id="40" name="Picture"/>
             <a:graphic>
               <a:graphicData uri="http://schemas.openxmlformats.org/drawingml/2006/picture">
                 <pic:pic>
                   <pic:nvPicPr>
-                    <pic:cNvPr descr="figures_tables/Histogram_n_Relevant_and_Transferred_Records.png" id="41" name="Picture"/>
+                    <pic:cNvPr descr="figures_tables/Climate_of_forC_sites_IPCC.png" id="41" name="Picture"/>
                     <pic:cNvPicPr>
                       <a:picLocks noChangeArrowheads="1" noChangeAspect="1"/>
                     </pic:cNvPicPr>
                   </pic:nvPicPr>
                   <pic:blipFill>
                     <a:blip r:embed="rId39"/>
+                    <a:stretch>
+                      <a:fillRect/>
+                    </a:stretch>
+                  </pic:blipFill>
+                  <pic:spPr bwMode="auto">
+                    <a:xfrm>
+                      <a:off x="0" y="0"/>
+                      <a:ext cx="5943600" cy="4457699"/>
+                    </a:xfrm>
+                    <a:prstGeom prst="rect">
+                      <a:avLst/>
+                    </a:prstGeom>
+                    <a:noFill/>
+                    <a:ln w="9525">
+                      <a:noFill/>
+                      <a:headEnd/>
+                      <a:tailEnd/>
+                    </a:ln>
+                  </pic:spPr>
+                </pic:pic>
+              </a:graphicData>
+            </a:graphic>
+          </wp:inline>
+        </w:drawing>
+      </w:r>
+    </w:p>
+    <w:p>
+      <w:pPr>
+        <w:pStyle w:val="ImageCaption"/>
+      </w:pPr>
+      <w:r>
+        <w:rPr>
+          <w:bCs/>
+          <w:b/>
+        </w:rPr>
+        <w:t xml:space="preserve">Figure 3. Distribution of ForC records relevant (dots) and submitted (triangles) to EFDB within the global climate space of mean annual temperature (MAT) and mean annual precipitation (MAP).</w:t>
+      </w:r>
+      <w:r>
+        <w:t xml:space="preserve"> </w:t>
+      </w:r>
+      <w:r>
+        <w:t xml:space="preserve">Climate data are from</w:t>
+      </w:r>
+      <w:r>
+        <w:t xml:space="preserve"> </w:t>
+      </w:r>
+      <w:r>
+        <w:rPr>
+          <w:iCs/>
+          <w:i/>
+        </w:rPr>
+        <w:t xml:space="preserve">WorldClim 2 (0.5 resolution, Fick &amp; Hijmans, 2017</w:t>
+      </w:r>
+      <w:r>
+        <w:t xml:space="preserve">. Background colors indicate the global land area with each MAT-MAP combination. GitHub issue 61:</w:t>
+      </w:r>
+      <w:hyperlink r:id="rId42">
+        <w:r>
+          <w:rPr>
+            <w:rStyle w:val="Hyperlink"/>
+          </w:rPr>
+          <w:t xml:space="preserve">https://onlinelibrary-wiley-com.smithsonian.idm.oclc.org/doi/full/10.1111/gcb.15353</w:t>
+        </w:r>
+      </w:hyperlink>
+    </w:p>
+    <w:p>
+      <w:pPr>
+        <w:pStyle w:val="CaptionedFigure"/>
+      </w:pPr>
+      <w:r>
+        <w:drawing>
+          <wp:inline>
+            <wp:extent cx="5943600" cy="6686549"/>
+            <wp:effectExtent b="0" l="0" r="0" t="0"/>
+            <wp:docPr descr="Figure 4. Histograms of number of independent records in ForC relevant to (grey) and submitted to (black) EFDB, organized by (a) dominant vegetation type, (b) FAO ecozone, (c) continent, and (d) stand age. For dominant vegetation (a), ‘Other’ includes deciduous needleleaf, mixed broadleaf- needleleaf, non-woody vegetation (e.g., early successional), and incompletely classified or mixed forest types. For FAO ecozones (b), codes are as listed in the caption of Figure 2." title="" id="44" name="Picture"/>
+            <a:graphic>
+              <a:graphicData uri="http://schemas.openxmlformats.org/drawingml/2006/picture">
+                <pic:pic>
+                  <pic:nvPicPr>
+                    <pic:cNvPr descr="figures_tables/Histogram_n_Relevant_and_Transferred_Records.png" id="45" name="Picture"/>
+                    <pic:cNvPicPr>
+                      <a:picLocks noChangeArrowheads="1" noChangeAspect="1"/>
+                    </pic:cNvPicPr>
+                  </pic:nvPicPr>
+                  <pic:blipFill>
+                    <a:blip r:embed="rId43"/>
                     <a:stretch>
                       <a:fillRect/>
                     </a:stretch>
@@ -4934,7 +5076,7 @@
           <w:bCs/>
           <w:b/>
         </w:rPr>
-        <w:t xml:space="preserve">Figure 3. Histograms of number of independent records in ForC relevant to (grey) and submitted to (black) EFDB, organized by (a) dominant vegetation type, (b) FAO ecozone, (c) continent, and (d) stand age.</w:t>
+        <w:t xml:space="preserve">Figure 4. Histograms of number of independent records in ForC relevant to (grey) and submitted to (black) EFDB, organized by (a) dominant vegetation type, (b) FAO ecozone, (c) continent, and (d) stand age.</w:t>
       </w:r>
       <w:r>
         <w:t xml:space="preserve"> </w:t>
@@ -4961,8 +5103,8 @@
         <w:t xml:space="preserve">includes deciduous needleleaf, mixed broadleaf- needleleaf, non-woody vegetation (e.g., early successional), and incompletely classified or mixed forest types. For FAO ecozones (b), codes are as listed in the caption of Figure 2.</w:t>
       </w:r>
     </w:p>
-    <w:bookmarkEnd w:id="42"/>
-    <w:bookmarkStart w:id="46" w:name="discussion"/>
+    <w:bookmarkEnd w:id="46"/>
+    <w:bookmarkStart w:id="50" w:name="discussion"/>
     <w:p>
       <w:pPr>
         <w:pStyle w:val="Heading1"/>
@@ -5003,13 +5145,13 @@
         <w:t xml:space="preserve"> </w:t>
       </w:r>
       <w:r>
-        <w:t xml:space="preserve">As of March 01, 2024, 1068 ForC records have been posted to EFDB, which represents just 6% of potentially relevant records in ForC v4.0, but currently comprises 19% of the total EFDB records for forest land.</w:t>
-      </w:r>
-      <w:r>
-        <w:t xml:space="preserve"> </w:t>
-      </w:r>
-      <w:r>
-        <w:t xml:space="preserve">The records present in ForC and submitted to EFDB are very unevenly distributed across variables, regions, and forest types (Figs. 2-3, Table S3), reflecting broader patterns in allocation of research effort and pointing to scientific research and reporting needs.</w:t>
+        <w:t xml:space="preserve">As of July 03, 2024, 1068 ForC records have been posted to EFDB, which represents just 6% of potentially relevant records in ForC v4.0, but currently comprises 19% of the total EFDB records for forest land.</w:t>
+      </w:r>
+      <w:r>
+        <w:t xml:space="preserve"> </w:t>
+      </w:r>
+      <w:r>
+        <w:t xml:space="preserve">The records present in ForC and submitted to EFDB are very unevenly distributed across variables, regions, and forest types (Figs. 2-4, Table S3), reflecting broader patterns in allocation of research effort and pointing to scientific research and reporting needs.</w:t>
       </w:r>
     </w:p>
     <w:p>
@@ -5020,7 +5162,7 @@
         <w:t xml:space="preserve">Based on our experience contributing forest C data to EFDB via ForC, we make several recommendations as to how scientists can improve forest C records in EFDB through database work, new data collection and analysis, and reporting.</w:t>
       </w:r>
     </w:p>
-    <w:bookmarkStart w:id="43" w:name="database-needs"/>
+    <w:bookmarkStart w:id="47" w:name="database-needs"/>
     <w:p>
       <w:pPr>
         <w:pStyle w:val="Heading3"/>
@@ -5034,7 +5176,7 @@
         <w:pStyle w:val="FirstParagraph"/>
       </w:pPr>
       <w:r>
-        <w:t xml:space="preserve">There is vast potential to expand forest C data in EFDB by completing the process of reviewing and submitting data that are already in ForC (Figs. 2-3).</w:t>
+        <w:t xml:space="preserve">There is vast potential to expand forest C data in EFDB by completing the process of reviewing and submitting data that are already in ForC (Figs. 2-4).</w:t>
       </w:r>
       <w:r>
         <w:t xml:space="preserve"> </w:t>
@@ -5052,7 +5194,7 @@
         <w:t xml:space="preserve"> </w:t>
       </w:r>
       <w:r>
-        <w:t xml:space="preserve">Future efforts to review studies for submission should optimize for representation across geographic regions, forest types, and variables, giving priority to those from currently under-represented regions and forest types (Figs. 2-3, Table S3). Other categories of records to prioritize include those from countries relying on existing data for their greenhouse gas inventories (Tier 1 or 2 methodology), the variables most needed by EFDB users, and the most up-to-date records.</w:t>
+        <w:t xml:space="preserve">Future efforts to review studies for submission should optimize for representation across geographic regions, forest types, and variables, giving priority to those from currently under-represented regions and forest types (Figs. 2-4, Table S3). Other categories of records to prioritize include those from countries relying on existing data for their greenhouse gas inventories (Tier 1 or 2 methodology), the variables most needed by EFDB users, and the most up-to-date records.</w:t>
       </w:r>
     </w:p>
     <w:p>
@@ -5141,8 +5283,8 @@
         <w:t xml:space="preserve">Beyond expanding collections of relevant forest C records, such reviews are valuable for assessing the availability of published records and identifying variables and regions that require additional data collection and analysis.</w:t>
       </w:r>
     </w:p>
-    <w:bookmarkEnd w:id="43"/>
-    <w:bookmarkStart w:id="44" w:name="data-collection-and-analysis-needs"/>
+    <w:bookmarkEnd w:id="47"/>
+    <w:bookmarkStart w:id="48" w:name="data-collection-and-analysis-needs"/>
     <w:p>
       <w:pPr>
         <w:pStyle w:val="Heading3"/>
@@ -5314,7 +5456,7 @@
         <w:t xml:space="preserve"> </w:t>
       </w:r>
       <w:r>
-        <w:t xml:space="preserve">Furthermore, data distribution is very uneven across forest types and geographical regions (Figs. 2-3).</w:t>
+        <w:t xml:space="preserve">Furthermore, data distribution is very uneven across forest types and geographical regions (Figs. 2-4).</w:t>
       </w:r>
       <w:r>
         <w:t xml:space="preserve"> </w:t>
@@ -5555,8 +5697,8 @@
         <w:t xml:space="preserve">We recommend that, when possible, researchers calculate and report all EFDB-relevant variables.</w:t>
       </w:r>
     </w:p>
-    <w:bookmarkEnd w:id="44"/>
-    <w:bookmarkStart w:id="45" w:name="data-reporting-needs"/>
+    <w:bookmarkEnd w:id="48"/>
+    <w:bookmarkStart w:id="49" w:name="data-reporting-needs"/>
     <w:p>
       <w:pPr>
         <w:pStyle w:val="Heading3"/>
@@ -5713,8 +5855,8 @@
         <w:tc>
           <w:tcPr>
             <w:tcBorders>
-              <w:bottom w:val="single" w:sz="16" w:space="0" w:color="666666"/>
-              <w:top w:val="single" w:sz="16" w:space="0" w:color="666666"/>
+              <w:bottom w:val="single" w:sz="12" w:space="0" w:color="666666"/>
+              <w:top w:val="single" w:sz="12" w:space="0" w:color="666666"/>
               <w:left w:val="none" w:sz="0" w:space="0" w:color="000000"/>
               <w:right w:val="none" w:sz="0" w:space="0" w:color="000000"/>
             </w:tcBorders>
@@ -5738,7 +5880,7 @@
                 <w:right w:val="none" w:sz="0" w:space="0" w:color="000000"/>
               </w:pBdr>
               <w:spacing w:after="100" w:before="100" w:line="240"/>
-              <w:ind w:firstLine="0" w:left="100" w:right="100"/>
+              <w:ind w:left="100" w:right="100" w:firstLine="0" w:firstLineChars="0"/>
             </w:pPr>
             <w:r xmlns:w="http://schemas.openxmlformats.org/wordprocessingml/2006/main" xmlns:wp="http://schemas.openxmlformats.org/drawingml/2006/wordprocessingDrawing" xmlns:r="http://schemas.openxmlformats.org/officeDocument/2006/relationships" xmlns:w14="http://schemas.microsoft.com/office/word/2010/wordml">
               <w:rPr>
@@ -5757,8 +5899,8 @@
         <w:tc>
           <w:tcPr>
             <w:tcBorders>
-              <w:bottom w:val="single" w:sz="16" w:space="0" w:color="666666"/>
-              <w:top w:val="single" w:sz="16" w:space="0" w:color="666666"/>
+              <w:bottom w:val="single" w:sz="12" w:space="0" w:color="666666"/>
+              <w:top w:val="single" w:sz="12" w:space="0" w:color="666666"/>
               <w:left w:val="none" w:sz="0" w:space="0" w:color="000000"/>
               <w:right w:val="none" w:sz="0" w:space="0" w:color="000000"/>
             </w:tcBorders>
@@ -5782,7 +5924,7 @@
                 <w:right w:val="none" w:sz="0" w:space="0" w:color="000000"/>
               </w:pBdr>
               <w:spacing w:after="100" w:before="100" w:line="240"/>
-              <w:ind w:firstLine="0" w:left="100" w:right="100"/>
+              <w:ind w:left="100" w:right="100" w:firstLine="0" w:firstLineChars="0"/>
             </w:pPr>
             <w:r xmlns:w="http://schemas.openxmlformats.org/wordprocessingml/2006/main" xmlns:wp="http://schemas.openxmlformats.org/drawingml/2006/wordprocessingDrawing" xmlns:r="http://schemas.openxmlformats.org/officeDocument/2006/relationships" xmlns:w14="http://schemas.microsoft.com/office/word/2010/wordml">
               <w:rPr>
@@ -5801,8 +5943,8 @@
         <w:tc>
           <w:tcPr>
             <w:tcBorders>
-              <w:bottom w:val="single" w:sz="16" w:space="0" w:color="666666"/>
-              <w:top w:val="single" w:sz="16" w:space="0" w:color="666666"/>
+              <w:bottom w:val="single" w:sz="12" w:space="0" w:color="666666"/>
+              <w:top w:val="single" w:sz="12" w:space="0" w:color="666666"/>
               <w:left w:val="none" w:sz="0" w:space="0" w:color="000000"/>
               <w:right w:val="none" w:sz="0" w:space="0" w:color="000000"/>
             </w:tcBorders>
@@ -5826,7 +5968,7 @@
                 <w:right w:val="none" w:sz="0" w:space="0" w:color="000000"/>
               </w:pBdr>
               <w:spacing w:after="100" w:before="100" w:line="240"/>
-              <w:ind w:firstLine="0" w:left="100" w:right="100"/>
+              <w:ind w:left="100" w:right="100" w:firstLine="0" w:firstLineChars="0"/>
             </w:pPr>
             <w:r xmlns:w="http://schemas.openxmlformats.org/wordprocessingml/2006/main" xmlns:wp="http://schemas.openxmlformats.org/drawingml/2006/wordprocessingDrawing" xmlns:r="http://schemas.openxmlformats.org/officeDocument/2006/relationships" xmlns:w14="http://schemas.microsoft.com/office/word/2010/wordml">
               <w:rPr>
@@ -5852,7 +5994,7 @@
           <w:tcPr>
             <w:tcBorders>
               <w:bottom w:val="none" w:sz="0" w:space="0" w:color="000000"/>
-              <w:top w:val="single" w:sz="16" w:space="0" w:color="666666"/>
+              <w:top w:val="single" w:sz="12" w:space="0" w:color="666666"/>
               <w:left w:val="none" w:sz="0" w:space="0" w:color="000000"/>
               <w:right w:val="none" w:sz="0" w:space="0" w:color="000000"/>
             </w:tcBorders>
@@ -5876,7 +6018,7 @@
                 <w:right w:val="none" w:sz="0" w:space="0" w:color="000000"/>
               </w:pBdr>
               <w:spacing w:after="100" w:before="100" w:line="240"/>
-              <w:ind w:firstLine="0" w:left="100" w:right="100"/>
+              <w:ind w:left="100" w:right="100" w:firstLine="0" w:firstLineChars="0"/>
             </w:pPr>
             <w:r xmlns:w="http://schemas.openxmlformats.org/wordprocessingml/2006/main" xmlns:wp="http://schemas.openxmlformats.org/drawingml/2006/wordprocessingDrawing" xmlns:r="http://schemas.openxmlformats.org/officeDocument/2006/relationships" xmlns:w14="http://schemas.microsoft.com/office/word/2010/wordml">
               <w:rPr>
@@ -5896,7 +6038,7 @@
           <w:tcPr>
             <w:tcBorders>
               <w:bottom w:val="none" w:sz="0" w:space="0" w:color="000000"/>
-              <w:top w:val="single" w:sz="16" w:space="0" w:color="666666"/>
+              <w:top w:val="single" w:sz="12" w:space="0" w:color="666666"/>
               <w:left w:val="none" w:sz="0" w:space="0" w:color="000000"/>
               <w:right w:val="none" w:sz="0" w:space="0" w:color="000000"/>
             </w:tcBorders>
@@ -5920,7 +6062,7 @@
                 <w:right w:val="none" w:sz="0" w:space="0" w:color="000000"/>
               </w:pBdr>
               <w:spacing w:after="100" w:before="100" w:line="240"/>
-              <w:ind w:firstLine="0" w:left="100" w:right="100"/>
+              <w:ind w:left="100" w:right="100" w:firstLine="0" w:firstLineChars="0"/>
             </w:pPr>
             <w:r xmlns:w="http://schemas.openxmlformats.org/wordprocessingml/2006/main" xmlns:wp="http://schemas.openxmlformats.org/drawingml/2006/wordprocessingDrawing" xmlns:r="http://schemas.openxmlformats.org/officeDocument/2006/relationships" xmlns:w14="http://schemas.microsoft.com/office/word/2010/wordml">
               <w:rPr>
@@ -5940,7 +6082,7 @@
           <w:tcPr>
             <w:tcBorders>
               <w:bottom w:val="none" w:sz="0" w:space="0" w:color="000000"/>
-              <w:top w:val="single" w:sz="16" w:space="0" w:color="666666"/>
+              <w:top w:val="single" w:sz="12" w:space="0" w:color="666666"/>
               <w:left w:val="none" w:sz="0" w:space="0" w:color="000000"/>
               <w:right w:val="none" w:sz="0" w:space="0" w:color="000000"/>
             </w:tcBorders>
@@ -5964,7 +6106,7 @@
                 <w:right w:val="none" w:sz="0" w:space="0" w:color="000000"/>
               </w:pBdr>
               <w:spacing w:after="100" w:before="100" w:line="240"/>
-              <w:ind w:firstLine="0" w:left="100" w:right="100"/>
+              <w:ind w:left="100" w:right="100" w:firstLine="0" w:firstLineChars="0"/>
             </w:pPr>
             <w:r xmlns:w="http://schemas.openxmlformats.org/wordprocessingml/2006/main" xmlns:wp="http://schemas.openxmlformats.org/drawingml/2006/wordprocessingDrawing" xmlns:r="http://schemas.openxmlformats.org/officeDocument/2006/relationships" xmlns:w14="http://schemas.microsoft.com/office/word/2010/wordml">
               <w:rPr>
@@ -6014,7 +6156,7 @@
                 <w:right w:val="none" w:sz="0" w:space="0" w:color="000000"/>
               </w:pBdr>
               <w:spacing w:after="100" w:before="100" w:line="240"/>
-              <w:ind w:firstLine="0" w:left="100" w:right="100"/>
+              <w:ind w:left="100" w:right="100" w:firstLine="0" w:firstLineChars="0"/>
             </w:pPr>
             <w:r xmlns:w="http://schemas.openxmlformats.org/wordprocessingml/2006/main" xmlns:wp="http://schemas.openxmlformats.org/drawingml/2006/wordprocessingDrawing" xmlns:r="http://schemas.openxmlformats.org/officeDocument/2006/relationships" xmlns:w14="http://schemas.microsoft.com/office/word/2010/wordml">
               <w:rPr>
@@ -6058,7 +6200,7 @@
                 <w:right w:val="none" w:sz="0" w:space="0" w:color="000000"/>
               </w:pBdr>
               <w:spacing w:after="100" w:before="100" w:line="240"/>
-              <w:ind w:firstLine="0" w:left="100" w:right="100"/>
+              <w:ind w:left="100" w:right="100" w:firstLine="0" w:firstLineChars="0"/>
             </w:pPr>
             <w:r xmlns:w="http://schemas.openxmlformats.org/wordprocessingml/2006/main" xmlns:wp="http://schemas.openxmlformats.org/drawingml/2006/wordprocessingDrawing" xmlns:r="http://schemas.openxmlformats.org/officeDocument/2006/relationships" xmlns:w14="http://schemas.microsoft.com/office/word/2010/wordml">
               <w:rPr>
@@ -6102,7 +6244,7 @@
                 <w:right w:val="none" w:sz="0" w:space="0" w:color="000000"/>
               </w:pBdr>
               <w:spacing w:after="100" w:before="100" w:line="240"/>
-              <w:ind w:firstLine="0" w:left="100" w:right="100"/>
+              <w:ind w:left="100" w:right="100" w:firstLine="0" w:firstLineChars="0"/>
             </w:pPr>
             <w:r xmlns:w="http://schemas.openxmlformats.org/wordprocessingml/2006/main" xmlns:wp="http://schemas.openxmlformats.org/drawingml/2006/wordprocessingDrawing" xmlns:r="http://schemas.openxmlformats.org/officeDocument/2006/relationships" xmlns:w14="http://schemas.microsoft.com/office/word/2010/wordml">
               <w:rPr>
@@ -6152,7 +6294,7 @@
                 <w:right w:val="none" w:sz="0" w:space="0" w:color="000000"/>
               </w:pBdr>
               <w:spacing w:after="100" w:before="100" w:line="240"/>
-              <w:ind w:firstLine="0" w:left="100" w:right="100"/>
+              <w:ind w:left="100" w:right="100" w:firstLine="0" w:firstLineChars="0"/>
             </w:pPr>
             <w:r xmlns:w="http://schemas.openxmlformats.org/wordprocessingml/2006/main" xmlns:wp="http://schemas.openxmlformats.org/drawingml/2006/wordprocessingDrawing" xmlns:r="http://schemas.openxmlformats.org/officeDocument/2006/relationships" xmlns:w14="http://schemas.microsoft.com/office/word/2010/wordml">
               <w:rPr>
@@ -6196,7 +6338,7 @@
                 <w:right w:val="none" w:sz="0" w:space="0" w:color="000000"/>
               </w:pBdr>
               <w:spacing w:after="100" w:before="100" w:line="240"/>
-              <w:ind w:firstLine="0" w:left="100" w:right="100"/>
+              <w:ind w:left="100" w:right="100" w:firstLine="0" w:firstLineChars="0"/>
             </w:pPr>
             <w:r xmlns:w="http://schemas.openxmlformats.org/wordprocessingml/2006/main" xmlns:wp="http://schemas.openxmlformats.org/drawingml/2006/wordprocessingDrawing" xmlns:r="http://schemas.openxmlformats.org/officeDocument/2006/relationships" xmlns:w14="http://schemas.microsoft.com/office/word/2010/wordml">
               <w:rPr>
@@ -6240,7 +6382,7 @@
                 <w:right w:val="none" w:sz="0" w:space="0" w:color="000000"/>
               </w:pBdr>
               <w:spacing w:after="100" w:before="100" w:line="240"/>
-              <w:ind w:firstLine="0" w:left="100" w:right="100"/>
+              <w:ind w:left="100" w:right="100" w:firstLine="0" w:firstLineChars="0"/>
             </w:pPr>
             <w:r xmlns:w="http://schemas.openxmlformats.org/wordprocessingml/2006/main" xmlns:wp="http://schemas.openxmlformats.org/drawingml/2006/wordprocessingDrawing" xmlns:r="http://schemas.openxmlformats.org/officeDocument/2006/relationships" xmlns:w14="http://schemas.microsoft.com/office/word/2010/wordml">
               <w:rPr>
@@ -6290,7 +6432,7 @@
                 <w:right w:val="none" w:sz="0" w:space="0" w:color="000000"/>
               </w:pBdr>
               <w:spacing w:after="100" w:before="100" w:line="240"/>
-              <w:ind w:firstLine="0" w:left="100" w:right="100"/>
+              <w:ind w:left="100" w:right="100" w:firstLine="0" w:firstLineChars="0"/>
             </w:pPr>
             <w:r xmlns:w="http://schemas.openxmlformats.org/wordprocessingml/2006/main" xmlns:wp="http://schemas.openxmlformats.org/drawingml/2006/wordprocessingDrawing" xmlns:r="http://schemas.openxmlformats.org/officeDocument/2006/relationships" xmlns:w14="http://schemas.microsoft.com/office/word/2010/wordml">
               <w:rPr>
@@ -6334,7 +6476,7 @@
                 <w:right w:val="none" w:sz="0" w:space="0" w:color="000000"/>
               </w:pBdr>
               <w:spacing w:after="100" w:before="100" w:line="240"/>
-              <w:ind w:firstLine="0" w:left="100" w:right="100"/>
+              <w:ind w:left="100" w:right="100" w:firstLine="0" w:firstLineChars="0"/>
             </w:pPr>
             <w:r xmlns:w="http://schemas.openxmlformats.org/wordprocessingml/2006/main" xmlns:wp="http://schemas.openxmlformats.org/drawingml/2006/wordprocessingDrawing" xmlns:r="http://schemas.openxmlformats.org/officeDocument/2006/relationships" xmlns:w14="http://schemas.microsoft.com/office/word/2010/wordml">
               <w:rPr>
@@ -6378,7 +6520,7 @@
                 <w:right w:val="none" w:sz="0" w:space="0" w:color="000000"/>
               </w:pBdr>
               <w:spacing w:after="100" w:before="100" w:line="240"/>
-              <w:ind w:firstLine="0" w:left="100" w:right="100"/>
+              <w:ind w:left="100" w:right="100" w:firstLine="0" w:firstLineChars="0"/>
             </w:pPr>
             <w:r xmlns:w="http://schemas.openxmlformats.org/wordprocessingml/2006/main" xmlns:wp="http://schemas.openxmlformats.org/drawingml/2006/wordprocessingDrawing" xmlns:r="http://schemas.openxmlformats.org/officeDocument/2006/relationships" xmlns:w14="http://schemas.microsoft.com/office/word/2010/wordml">
               <w:rPr>
@@ -6428,7 +6570,7 @@
                 <w:right w:val="none" w:sz="0" w:space="0" w:color="000000"/>
               </w:pBdr>
               <w:spacing w:after="100" w:before="100" w:line="240"/>
-              <w:ind w:firstLine="0" w:left="100" w:right="100"/>
+              <w:ind w:left="100" w:right="100" w:firstLine="0" w:firstLineChars="0"/>
             </w:pPr>
             <w:r xmlns:w="http://schemas.openxmlformats.org/wordprocessingml/2006/main" xmlns:wp="http://schemas.openxmlformats.org/drawingml/2006/wordprocessingDrawing" xmlns:r="http://schemas.openxmlformats.org/officeDocument/2006/relationships" xmlns:w14="http://schemas.microsoft.com/office/word/2010/wordml">
               <w:rPr>
@@ -6472,7 +6614,7 @@
                 <w:right w:val="none" w:sz="0" w:space="0" w:color="000000"/>
               </w:pBdr>
               <w:spacing w:after="100" w:before="100" w:line="240"/>
-              <w:ind w:firstLine="0" w:left="100" w:right="100"/>
+              <w:ind w:left="100" w:right="100" w:firstLine="0" w:firstLineChars="0"/>
             </w:pPr>
             <w:r xmlns:w="http://schemas.openxmlformats.org/wordprocessingml/2006/main" xmlns:wp="http://schemas.openxmlformats.org/drawingml/2006/wordprocessingDrawing" xmlns:r="http://schemas.openxmlformats.org/officeDocument/2006/relationships" xmlns:w14="http://schemas.microsoft.com/office/word/2010/wordml">
               <w:rPr>
@@ -6516,7 +6658,7 @@
                 <w:right w:val="none" w:sz="0" w:space="0" w:color="000000"/>
               </w:pBdr>
               <w:spacing w:after="100" w:before="100" w:line="240"/>
-              <w:ind w:firstLine="0" w:left="100" w:right="100"/>
+              <w:ind w:left="100" w:right="100" w:firstLine="0" w:firstLineChars="0"/>
             </w:pPr>
             <w:r xmlns:w="http://schemas.openxmlformats.org/wordprocessingml/2006/main" xmlns:wp="http://schemas.openxmlformats.org/drawingml/2006/wordprocessingDrawing" xmlns:r="http://schemas.openxmlformats.org/officeDocument/2006/relationships" xmlns:w14="http://schemas.microsoft.com/office/word/2010/wordml">
               <w:rPr>
@@ -6566,7 +6708,7 @@
                 <w:right w:val="none" w:sz="0" w:space="0" w:color="000000"/>
               </w:pBdr>
               <w:spacing w:after="100" w:before="100" w:line="240"/>
-              <w:ind w:firstLine="0" w:left="100" w:right="100"/>
+              <w:ind w:left="100" w:right="100" w:firstLine="0" w:firstLineChars="0"/>
             </w:pPr>
             <w:r xmlns:w="http://schemas.openxmlformats.org/wordprocessingml/2006/main" xmlns:wp="http://schemas.openxmlformats.org/drawingml/2006/wordprocessingDrawing" xmlns:r="http://schemas.openxmlformats.org/officeDocument/2006/relationships" xmlns:w14="http://schemas.microsoft.com/office/word/2010/wordml">
               <w:rPr>
@@ -6610,7 +6752,7 @@
                 <w:right w:val="none" w:sz="0" w:space="0" w:color="000000"/>
               </w:pBdr>
               <w:spacing w:after="100" w:before="100" w:line="240"/>
-              <w:ind w:firstLine="0" w:left="100" w:right="100"/>
+              <w:ind w:left="100" w:right="100" w:firstLine="0" w:firstLineChars="0"/>
             </w:pPr>
             <w:r xmlns:w="http://schemas.openxmlformats.org/wordprocessingml/2006/main" xmlns:wp="http://schemas.openxmlformats.org/drawingml/2006/wordprocessingDrawing" xmlns:r="http://schemas.openxmlformats.org/officeDocument/2006/relationships" xmlns:w14="http://schemas.microsoft.com/office/word/2010/wordml">
               <w:rPr>
@@ -6654,7 +6796,7 @@
                 <w:right w:val="none" w:sz="0" w:space="0" w:color="000000"/>
               </w:pBdr>
               <w:spacing w:after="100" w:before="100" w:line="240"/>
-              <w:ind w:firstLine="0" w:left="100" w:right="100"/>
+              <w:ind w:left="100" w:right="100" w:firstLine="0" w:firstLineChars="0"/>
             </w:pPr>
             <w:r xmlns:w="http://schemas.openxmlformats.org/wordprocessingml/2006/main" xmlns:wp="http://schemas.openxmlformats.org/drawingml/2006/wordprocessingDrawing" xmlns:r="http://schemas.openxmlformats.org/officeDocument/2006/relationships" xmlns:w14="http://schemas.microsoft.com/office/word/2010/wordml">
               <w:rPr>
@@ -6704,7 +6846,7 @@
                 <w:right w:val="none" w:sz="0" w:space="0" w:color="000000"/>
               </w:pBdr>
               <w:spacing w:after="100" w:before="100" w:line="240"/>
-              <w:ind w:firstLine="0" w:left="100" w:right="100"/>
+              <w:ind w:left="100" w:right="100" w:firstLine="0" w:firstLineChars="0"/>
             </w:pPr>
             <w:r xmlns:w="http://schemas.openxmlformats.org/wordprocessingml/2006/main" xmlns:wp="http://schemas.openxmlformats.org/drawingml/2006/wordprocessingDrawing" xmlns:r="http://schemas.openxmlformats.org/officeDocument/2006/relationships" xmlns:w14="http://schemas.microsoft.com/office/word/2010/wordml">
               <w:rPr>
@@ -6748,7 +6890,7 @@
                 <w:right w:val="none" w:sz="0" w:space="0" w:color="000000"/>
               </w:pBdr>
               <w:spacing w:after="100" w:before="100" w:line="240"/>
-              <w:ind w:firstLine="0" w:left="100" w:right="100"/>
+              <w:ind w:left="100" w:right="100" w:firstLine="0" w:firstLineChars="0"/>
             </w:pPr>
             <w:r xmlns:w="http://schemas.openxmlformats.org/wordprocessingml/2006/main" xmlns:wp="http://schemas.openxmlformats.org/drawingml/2006/wordprocessingDrawing" xmlns:r="http://schemas.openxmlformats.org/officeDocument/2006/relationships" xmlns:w14="http://schemas.microsoft.com/office/word/2010/wordml">
               <w:rPr>
@@ -6792,7 +6934,7 @@
                 <w:right w:val="none" w:sz="0" w:space="0" w:color="000000"/>
               </w:pBdr>
               <w:spacing w:after="100" w:before="100" w:line="240"/>
-              <w:ind w:firstLine="0" w:left="100" w:right="100"/>
+              <w:ind w:left="100" w:right="100" w:firstLine="0" w:firstLineChars="0"/>
             </w:pPr>
             <w:r xmlns:w="http://schemas.openxmlformats.org/wordprocessingml/2006/main" xmlns:wp="http://schemas.openxmlformats.org/drawingml/2006/wordprocessingDrawing" xmlns:r="http://schemas.openxmlformats.org/officeDocument/2006/relationships" xmlns:w14="http://schemas.microsoft.com/office/word/2010/wordml">
               <w:rPr>
@@ -6817,7 +6959,7 @@
         <w:tc>
           <w:tcPr>
             <w:tcBorders>
-              <w:bottom w:val="single" w:sz="16" w:space="0" w:color="666666"/>
+              <w:bottom w:val="single" w:sz="12" w:space="0" w:color="666666"/>
               <w:top w:val="none" w:sz="0" w:space="0" w:color="000000"/>
               <w:left w:val="none" w:sz="0" w:space="0" w:color="000000"/>
               <w:right w:val="none" w:sz="0" w:space="0" w:color="000000"/>
@@ -6842,7 +6984,7 @@
                 <w:right w:val="none" w:sz="0" w:space="0" w:color="000000"/>
               </w:pBdr>
               <w:spacing w:after="100" w:before="100" w:line="240"/>
-              <w:ind w:firstLine="0" w:left="100" w:right="100"/>
+              <w:ind w:left="100" w:right="100" w:firstLine="0" w:firstLineChars="0"/>
             </w:pPr>
             <w:r xmlns:w="http://schemas.openxmlformats.org/wordprocessingml/2006/main" xmlns:wp="http://schemas.openxmlformats.org/drawingml/2006/wordprocessingDrawing" xmlns:r="http://schemas.openxmlformats.org/officeDocument/2006/relationships" xmlns:w14="http://schemas.microsoft.com/office/word/2010/wordml">
               <w:rPr>
@@ -6861,7 +7003,7 @@
         <w:tc>
           <w:tcPr>
             <w:tcBorders>
-              <w:bottom w:val="single" w:sz="16" w:space="0" w:color="666666"/>
+              <w:bottom w:val="single" w:sz="12" w:space="0" w:color="666666"/>
               <w:top w:val="none" w:sz="0" w:space="0" w:color="000000"/>
               <w:left w:val="none" w:sz="0" w:space="0" w:color="000000"/>
               <w:right w:val="none" w:sz="0" w:space="0" w:color="000000"/>
@@ -6886,7 +7028,7 @@
                 <w:right w:val="none" w:sz="0" w:space="0" w:color="000000"/>
               </w:pBdr>
               <w:spacing w:after="100" w:before="100" w:line="240"/>
-              <w:ind w:firstLine="0" w:left="100" w:right="100"/>
+              <w:ind w:left="100" w:right="100" w:firstLine="0" w:firstLineChars="0"/>
             </w:pPr>
             <w:r xmlns:w="http://schemas.openxmlformats.org/wordprocessingml/2006/main" xmlns:wp="http://schemas.openxmlformats.org/drawingml/2006/wordprocessingDrawing" xmlns:r="http://schemas.openxmlformats.org/officeDocument/2006/relationships" xmlns:w14="http://schemas.microsoft.com/office/word/2010/wordml">
               <w:rPr>
@@ -6905,7 +7047,7 @@
         <w:tc>
           <w:tcPr>
             <w:tcBorders>
-              <w:bottom w:val="single" w:sz="16" w:space="0" w:color="666666"/>
+              <w:bottom w:val="single" w:sz="12" w:space="0" w:color="666666"/>
               <w:top w:val="none" w:sz="0" w:space="0" w:color="000000"/>
               <w:left w:val="none" w:sz="0" w:space="0" w:color="000000"/>
               <w:right w:val="none" w:sz="0" w:space="0" w:color="000000"/>
@@ -6930,7 +7072,7 @@
                 <w:right w:val="none" w:sz="0" w:space="0" w:color="000000"/>
               </w:pBdr>
               <w:spacing w:after="100" w:before="100" w:line="240"/>
-              <w:ind w:firstLine="0" w:left="100" w:right="100"/>
+              <w:ind w:left="100" w:right="100" w:firstLine="0" w:firstLineChars="0"/>
             </w:pPr>
             <w:r xmlns:w="http://schemas.openxmlformats.org/wordprocessingml/2006/main" xmlns:wp="http://schemas.openxmlformats.org/drawingml/2006/wordprocessingDrawing" xmlns:r="http://schemas.openxmlformats.org/officeDocument/2006/relationships" xmlns:w14="http://schemas.microsoft.com/office/word/2010/wordml">
               <w:rPr>
@@ -6971,9 +7113,9 @@
         <w:t xml:space="preserve">The significant effort required to map a database into EFDB has been accomplished here (Table S2), and we hope that it will prove useful as a model for other efforts.</w:t>
       </w:r>
     </w:p>
-    <w:bookmarkEnd w:id="45"/>
-    <w:bookmarkEnd w:id="46"/>
-    <w:bookmarkStart w:id="47" w:name="conclusions"/>
+    <w:bookmarkEnd w:id="49"/>
+    <w:bookmarkEnd w:id="50"/>
+    <w:bookmarkStart w:id="51" w:name="conclusions"/>
     <w:p>
       <w:pPr>
         <w:pStyle w:val="Heading1"/>
@@ -7048,8 +7190,8 @@
         <w:t xml:space="preserve">We view the system developed here for submitting ForC data to the IPCC EFDB as one important step towards that goal.</w:t>
       </w:r>
     </w:p>
-    <w:bookmarkEnd w:id="47"/>
-    <w:bookmarkStart w:id="48" w:name="acknowledgements"/>
+    <w:bookmarkEnd w:id="51"/>
+    <w:bookmarkStart w:id="52" w:name="acknowledgements"/>
     <w:p>
       <w:pPr>
         <w:pStyle w:val="Heading1"/>
@@ -7084,8 +7226,8 @@
         <w:t xml:space="preserve">Funding for this study was provided by the Smithsonian (Forest Global Earth Observatory, Smithsonian Working Land and Seascapes); a Bezos Earth Fund grant to the Nature Conservancy, with a sub-grant to NZCBI; and the Institute for Global Environmental Strategies.</w:t>
       </w:r>
     </w:p>
-    <w:bookmarkEnd w:id="48"/>
-    <w:bookmarkStart w:id="49" w:name="author-contribution"/>
+    <w:bookmarkEnd w:id="52"/>
+    <w:bookmarkStart w:id="53" w:name="author-contribution"/>
     <w:p>
       <w:pPr>
         <w:pStyle w:val="Heading1"/>
@@ -7102,8 +7244,8 @@
         <w:t xml:space="preserve">KAT and VH conceived and designed the project; VH wrote the scripts for database management, data submission to EFDB, and the analyses presented here; MW, TR, and RBM added and reviewed ForC data, BBL and SCP contributed large databases to ForC (EFDB and GROA, respectively); CP provided methodological expertise; KAT, VH, and MW prepared the first draft of the manuscript; all authors reviewed the results and approved the final version of the manuscript.</w:t>
       </w:r>
     </w:p>
-    <w:bookmarkEnd w:id="49"/>
-    <w:bookmarkStart w:id="51" w:name="data-availability-statement"/>
+    <w:bookmarkEnd w:id="53"/>
+    <w:bookmarkStart w:id="55" w:name="data-availability-statement"/>
     <w:p>
       <w:pPr>
         <w:pStyle w:val="Heading1"/>
@@ -7119,7 +7261,7 @@
       <w:r>
         <w:t xml:space="preserve">All code and data are openly available. The ForC database and associated code are available via the ForC repository within the ForC-db organization on GitHub (</w:t>
       </w:r>
-      <w:hyperlink r:id="rId50">
+      <w:hyperlink r:id="rId54">
         <w:r>
           <w:rPr>
             <w:rStyle w:val="Hyperlink"/>
@@ -7164,8 +7306,8 @@
         <w:t xml:space="preserve">) and archived in Zenodo (DOI: 10.5281/zenodo.8021474).</w:t>
       </w:r>
     </w:p>
-    <w:bookmarkEnd w:id="51"/>
-    <w:bookmarkStart w:id="52" w:name="supplementary-information"/>
+    <w:bookmarkEnd w:id="55"/>
+    <w:bookmarkStart w:id="56" w:name="supplementary-information"/>
     <w:p>
       <w:pPr>
         <w:pStyle w:val="Heading1"/>
@@ -7214,8 +7356,8 @@
         <w:t xml:space="preserve">Methods S1. Updates to ForC (ForC v4.0)</w:t>
       </w:r>
     </w:p>
-    <w:bookmarkEnd w:id="52"/>
-    <w:bookmarkStart w:id="147" w:name="references"/>
+    <w:bookmarkEnd w:id="56"/>
+    <w:bookmarkStart w:id="151" w:name="references"/>
     <w:p>
       <w:pPr>
         <w:pStyle w:val="Heading1"/>
@@ -7224,8 +7366,8 @@
         <w:t xml:space="preserve">References</w:t>
       </w:r>
     </w:p>
-    <w:bookmarkStart w:id="146" w:name="refs"/>
-    <w:bookmarkStart w:id="54" w:name="ref-anderson-teixeira_effective_2022"/>
+    <w:bookmarkStart w:id="150" w:name="refs"/>
+    <w:bookmarkStart w:id="58" w:name="ref-anderson-teixeira_effective_2022"/>
     <w:p>
       <w:pPr>
         <w:pStyle w:val="Bibliography"/>
@@ -7281,7 +7423,7 @@
       <w:r>
         <w:t xml:space="preserve"> </w:t>
       </w:r>
-      <w:hyperlink r:id="rId53">
+      <w:hyperlink r:id="rId57">
         <w:r>
           <w:rPr>
             <w:rStyle w:val="Hyperlink"/>
@@ -7316,8 +7458,8 @@
         <w:t xml:space="preserve">: 1200–1203.</w:t>
       </w:r>
     </w:p>
-    <w:bookmarkEnd w:id="54"/>
-    <w:bookmarkStart w:id="56" w:name="ref-anderson-teixeira_forcdb_2023"/>
+    <w:bookmarkEnd w:id="58"/>
+    <w:bookmarkStart w:id="60" w:name="ref-anderson-teixeira_forcdb_2023"/>
     <w:p>
       <w:pPr>
         <w:pStyle w:val="Bibliography"/>
@@ -7577,7 +7719,7 @@
       <w:r>
         <w:t xml:space="preserve"> </w:t>
       </w:r>
-      <w:hyperlink r:id="rId55">
+      <w:hyperlink r:id="rId59">
         <w:r>
           <w:rPr>
             <w:rStyle w:val="Hyperlink"/>
@@ -7625,8 +7767,8 @@
         <w:t xml:space="preserve">.</w:t>
       </w:r>
     </w:p>
-    <w:bookmarkEnd w:id="56"/>
-    <w:bookmarkStart w:id="58" w:name="ref-anderson-teixeira_carbon_2021"/>
+    <w:bookmarkEnd w:id="60"/>
+    <w:bookmarkStart w:id="62" w:name="ref-anderson-teixeira_carbon_2021"/>
     <w:p>
       <w:pPr>
         <w:pStyle w:val="Bibliography"/>
@@ -7820,7 +7962,7 @@
       <w:r>
         <w:t xml:space="preserve"> </w:t>
       </w:r>
-      <w:hyperlink r:id="rId57">
+      <w:hyperlink r:id="rId61">
         <w:r>
           <w:rPr>
             <w:rStyle w:val="Hyperlink"/>
@@ -7855,8 +7997,8 @@
         <w:t xml:space="preserve">: 053009.</w:t>
       </w:r>
     </w:p>
-    <w:bookmarkEnd w:id="58"/>
-    <w:bookmarkStart w:id="60" w:name="ref-anderson-teixeira_forc_2018"/>
+    <w:bookmarkEnd w:id="62"/>
+    <w:bookmarkStart w:id="64" w:name="ref-anderson-teixeira_forc_2018"/>
     <w:p>
       <w:pPr>
         <w:pStyle w:val="Bibliography"/>
@@ -8027,7 +8169,7 @@
       <w:r>
         <w:t xml:space="preserve"> </w:t>
       </w:r>
-      <w:hyperlink r:id="rId59">
+      <w:hyperlink r:id="rId63">
         <w:r>
           <w:rPr>
             <w:rStyle w:val="Hyperlink"/>
@@ -8068,8 +8210,8 @@
         <w:t xml:space="preserve">: 1507–1507.</w:t>
       </w:r>
     </w:p>
-    <w:bookmarkEnd w:id="60"/>
-    <w:bookmarkStart w:id="62" w:name="ref-anderson-teixeira_carbon_2016"/>
+    <w:bookmarkEnd w:id="64"/>
+    <w:bookmarkStart w:id="66" w:name="ref-anderson-teixeira_carbon_2016"/>
     <w:p>
       <w:pPr>
         <w:pStyle w:val="Bibliography"/>
@@ -8171,7 +8313,7 @@
       <w:r>
         <w:t xml:space="preserve"> </w:t>
       </w:r>
-      <w:hyperlink r:id="rId61">
+      <w:hyperlink r:id="rId65">
         <w:r>
           <w:rPr>
             <w:rStyle w:val="Hyperlink"/>
@@ -8218,8 +8360,8 @@
         <w:t xml:space="preserve">: 1690–1709.</w:t>
       </w:r>
     </w:p>
-    <w:bookmarkEnd w:id="62"/>
-    <w:bookmarkStart w:id="64" w:name="ref-araza_decade_2023"/>
+    <w:bookmarkEnd w:id="66"/>
+    <w:bookmarkStart w:id="68" w:name="ref-araza_decade_2023"/>
     <w:p>
       <w:pPr>
         <w:pStyle w:val="Bibliography"/>
@@ -8479,7 +8621,7 @@
       <w:r>
         <w:t xml:space="preserve"> </w:t>
       </w:r>
-      <w:hyperlink r:id="rId63">
+      <w:hyperlink r:id="rId67">
         <w:r>
           <w:rPr>
             <w:rStyle w:val="Hyperlink"/>
@@ -8514,8 +8656,8 @@
         <w:t xml:space="preserve">: 103274.</w:t>
       </w:r>
     </w:p>
-    <w:bookmarkEnd w:id="64"/>
-    <w:bookmarkStart w:id="66" w:name="ref-badgley_systematic_2022"/>
+    <w:bookmarkEnd w:id="68"/>
+    <w:bookmarkStart w:id="70" w:name="ref-badgley_systematic_2022"/>
     <w:p>
       <w:pPr>
         <w:pStyle w:val="Bibliography"/>
@@ -8686,7 +8828,7 @@
       <w:r>
         <w:t xml:space="preserve"> </w:t>
       </w:r>
-      <w:hyperlink r:id="rId65">
+      <w:hyperlink r:id="rId69">
         <w:r>
           <w:rPr>
             <w:rStyle w:val="Hyperlink"/>
@@ -8739,8 +8881,8 @@
         <w:t xml:space="preserve">: 1433–1445.</w:t>
       </w:r>
     </w:p>
-    <w:bookmarkEnd w:id="66"/>
-    <w:bookmarkStart w:id="68" w:name="ref-bonan_forests_2016"/>
+    <w:bookmarkEnd w:id="70"/>
+    <w:bookmarkStart w:id="72" w:name="ref-bonan_forests_2016"/>
     <w:p>
       <w:pPr>
         <w:pStyle w:val="Bibliography"/>
@@ -8773,7 +8915,7 @@
       <w:r>
         <w:t xml:space="preserve"> </w:t>
       </w:r>
-      <w:hyperlink r:id="rId67">
+      <w:hyperlink r:id="rId71">
         <w:r>
           <w:rPr>
             <w:rStyle w:val="Hyperlink"/>
@@ -8874,8 +9016,8 @@
         <w:t xml:space="preserve">: 97–121.</w:t>
       </w:r>
     </w:p>
-    <w:bookmarkEnd w:id="68"/>
-    <w:bookmarkStart w:id="70" w:name="ref-bond-lamberty_global_2010"/>
+    <w:bookmarkEnd w:id="72"/>
+    <w:bookmarkStart w:id="74" w:name="ref-bond-lamberty_global_2010"/>
     <w:p>
       <w:pPr>
         <w:pStyle w:val="Bibliography"/>
@@ -8931,7 +9073,7 @@
       <w:r>
         <w:t xml:space="preserve"> </w:t>
       </w:r>
-      <w:hyperlink r:id="rId69">
+      <w:hyperlink r:id="rId73">
         <w:r>
           <w:rPr>
             <w:rStyle w:val="Hyperlink"/>
@@ -8966,8 +9108,8 @@
         <w:t xml:space="preserve">: 1915–1926.</w:t>
       </w:r>
     </w:p>
-    <w:bookmarkEnd w:id="70"/>
-    <w:bookmarkStart w:id="72" w:name="ref-brassard_coarse_2011"/>
+    <w:bookmarkEnd w:id="74"/>
+    <w:bookmarkStart w:id="76" w:name="ref-brassard_coarse_2011"/>
     <w:p>
       <w:pPr>
         <w:pStyle w:val="Bibliography"/>
@@ -9069,7 +9211,7 @@
       <w:r>
         <w:t xml:space="preserve"> </w:t>
       </w:r>
-      <w:hyperlink r:id="rId71">
+      <w:hyperlink r:id="rId75">
         <w:r>
           <w:rPr>
             <w:rStyle w:val="Hyperlink"/>
@@ -9230,8 +9372,8 @@
         <w:t xml:space="preserve">: 4189–4196.</w:t>
       </w:r>
     </w:p>
-    <w:bookmarkEnd w:id="72"/>
-    <w:bookmarkStart w:id="74" w:name="ref-bukoski_rates_2022"/>
+    <w:bookmarkEnd w:id="76"/>
+    <w:bookmarkStart w:id="78" w:name="ref-bukoski_rates_2022"/>
     <w:p>
       <w:pPr>
         <w:pStyle w:val="Bibliography"/>
@@ -9425,7 +9567,7 @@
       <w:r>
         <w:t xml:space="preserve"> </w:t>
       </w:r>
-      <w:hyperlink r:id="rId73">
+      <w:hyperlink r:id="rId77">
         <w:r>
           <w:rPr>
             <w:rStyle w:val="Hyperlink"/>
@@ -9460,8 +9602,8 @@
         <w:t xml:space="preserve">: 1–13.</w:t>
       </w:r>
     </w:p>
-    <w:bookmarkEnd w:id="74"/>
-    <w:bookmarkStart w:id="76" w:name="ref-chave_improved_2014"/>
+    <w:bookmarkEnd w:id="78"/>
+    <w:bookmarkStart w:id="80" w:name="ref-chave_improved_2014"/>
     <w:p>
       <w:pPr>
         <w:pStyle w:val="Bibliography"/>
@@ -9721,7 +9863,7 @@
       <w:r>
         <w:t xml:space="preserve"> </w:t>
       </w:r>
-      <w:hyperlink r:id="rId75">
+      <w:hyperlink r:id="rId79">
         <w:r>
           <w:rPr>
             <w:rStyle w:val="Hyperlink"/>
@@ -9756,8 +9898,8 @@
         <w:t xml:space="preserve">: 3177–3190.</w:t>
       </w:r>
     </w:p>
-    <w:bookmarkEnd w:id="76"/>
-    <w:bookmarkStart w:id="78" w:name="ref-chojnacky_updated_2014"/>
+    <w:bookmarkEnd w:id="80"/>
+    <w:bookmarkStart w:id="82" w:name="ref-chojnacky_updated_2014"/>
     <w:p>
       <w:pPr>
         <w:pStyle w:val="Bibliography"/>
@@ -9836,7 +9978,7 @@
       <w:r>
         <w:t xml:space="preserve"> </w:t>
       </w:r>
-      <w:hyperlink r:id="rId77">
+      <w:hyperlink r:id="rId81">
         <w:r>
           <w:rPr>
             <w:rStyle w:val="Hyperlink"/>
@@ -9895,8 +10037,8 @@
         <w:t xml:space="preserve">: 129–151.</w:t>
       </w:r>
     </w:p>
-    <w:bookmarkEnd w:id="78"/>
-    <w:bookmarkStart w:id="80" w:name="ref-cook-patton_mapping_2020"/>
+    <w:bookmarkEnd w:id="82"/>
+    <w:bookmarkStart w:id="84" w:name="ref-cook-patton_mapping_2020"/>
     <w:p>
       <w:pPr>
         <w:pStyle w:val="Bibliography"/>
@@ -10156,7 +10298,7 @@
       <w:r>
         <w:t xml:space="preserve"> </w:t>
       </w:r>
-      <w:hyperlink r:id="rId79">
+      <w:hyperlink r:id="rId83">
         <w:r>
           <w:rPr>
             <w:rStyle w:val="Hyperlink"/>
@@ -10191,8 +10333,8 @@
         <w:t xml:space="preserve">: 545–550.</w:t>
       </w:r>
     </w:p>
-    <w:bookmarkEnd w:id="80"/>
-    <w:bookmarkStart w:id="82" w:name="ref-cuni-sanchez_high_2021"/>
+    <w:bookmarkEnd w:id="84"/>
+    <w:bookmarkStart w:id="86" w:name="ref-cuni-sanchez_high_2021"/>
     <w:p>
       <w:pPr>
         <w:pStyle w:val="Bibliography"/>
@@ -10452,7 +10594,7 @@
       <w:r>
         <w:t xml:space="preserve"> </w:t>
       </w:r>
-      <w:hyperlink r:id="rId81">
+      <w:hyperlink r:id="rId85">
         <w:r>
           <w:rPr>
             <w:rStyle w:val="Hyperlink"/>
@@ -10511,8 +10653,8 @@
         <w:t xml:space="preserve">: 536–542.</w:t>
       </w:r>
     </w:p>
-    <w:bookmarkEnd w:id="82"/>
-    <w:bookmarkStart w:id="84" w:name="ref-delima_making_2022"/>
+    <w:bookmarkEnd w:id="86"/>
+    <w:bookmarkStart w:id="88" w:name="ref-delima_making_2022"/>
     <w:p>
       <w:pPr>
         <w:pStyle w:val="Bibliography"/>
@@ -10772,7 +10914,7 @@
       <w:r>
         <w:t xml:space="preserve"> </w:t>
       </w:r>
-      <w:hyperlink r:id="rId83">
+      <w:hyperlink r:id="rId87">
         <w:r>
           <w:rPr>
             <w:rStyle w:val="Hyperlink"/>
@@ -10797,8 +10939,8 @@
         <w:t xml:space="preserve">.</w:t>
       </w:r>
     </w:p>
-    <w:bookmarkEnd w:id="84"/>
-    <w:bookmarkStart w:id="86" w:name="ref-deng_comparing_2021"/>
+    <w:bookmarkEnd w:id="88"/>
+    <w:bookmarkStart w:id="90" w:name="ref-deng_comparing_2021"/>
     <w:p>
       <w:pPr>
         <w:pStyle w:val="Bibliography"/>
@@ -11058,7 +11200,7 @@
       <w:r>
         <w:t xml:space="preserve"> </w:t>
       </w:r>
-      <w:hyperlink r:id="rId85">
+      <w:hyperlink r:id="rId89">
         <w:r>
           <w:rPr>
             <w:rStyle w:val="Hyperlink"/>
@@ -11107,8 +11249,8 @@
         <w:t xml:space="preserve">: 1–59.</w:t>
       </w:r>
     </w:p>
-    <w:bookmarkEnd w:id="86"/>
-    <w:bookmarkStart w:id="88" w:name="ref-dubayah_global_2020"/>
+    <w:bookmarkEnd w:id="90"/>
+    <w:bookmarkStart w:id="92" w:name="ref-dubayah_global_2020"/>
     <w:p>
       <w:pPr>
         <w:pStyle w:val="Bibliography"/>
@@ -11368,7 +11510,7 @@
       <w:r>
         <w:t xml:space="preserve"> </w:t>
       </w:r>
-      <w:hyperlink r:id="rId87">
+      <w:hyperlink r:id="rId91">
         <w:r>
           <w:rPr>
             <w:rStyle w:val="Hyperlink"/>
@@ -11463,8 +11605,8 @@
         <w:t xml:space="preserve">: 100002.</w:t>
       </w:r>
     </w:p>
-    <w:bookmarkEnd w:id="88"/>
-    <w:bookmarkStart w:id="90" w:name="ref-ellis_people_2021"/>
+    <w:bookmarkEnd w:id="92"/>
+    <w:bookmarkStart w:id="94" w:name="ref-ellis_people_2021"/>
     <w:p>
       <w:pPr>
         <w:pStyle w:val="Bibliography"/>
@@ -11724,7 +11866,7 @@
       <w:r>
         <w:t xml:space="preserve"> </w:t>
       </w:r>
-      <w:hyperlink r:id="rId89">
+      <w:hyperlink r:id="rId93">
         <w:r>
           <w:rPr>
             <w:rStyle w:val="Hyperlink"/>
@@ -11759,8 +11901,8 @@
         <w:t xml:space="preserve">: e2023483118.</w:t>
       </w:r>
     </w:p>
-    <w:bookmarkEnd w:id="90"/>
-    <w:bookmarkStart w:id="92" w:name="ref-ellis_anthropogenic_2010"/>
+    <w:bookmarkEnd w:id="94"/>
+    <w:bookmarkStart w:id="96" w:name="ref-ellis_anthropogenic_2010"/>
     <w:p>
       <w:pPr>
         <w:pStyle w:val="Bibliography"/>
@@ -11885,7 +12027,7 @@
       <w:r>
         <w:t xml:space="preserve"> </w:t>
       </w:r>
-      <w:hyperlink r:id="rId91">
+      <w:hyperlink r:id="rId95">
         <w:r>
           <w:rPr>
             <w:rStyle w:val="Hyperlink"/>
@@ -11920,8 +12062,8 @@
         <w:t xml:space="preserve">: 589–606.</w:t>
       </w:r>
     </w:p>
-    <w:bookmarkEnd w:id="92"/>
-    <w:bookmarkStart w:id="94" w:name="ref-feng_multispecies_2022"/>
+    <w:bookmarkEnd w:id="96"/>
+    <w:bookmarkStart w:id="98" w:name="ref-feng_multispecies_2022"/>
     <w:p>
       <w:pPr>
         <w:pStyle w:val="Bibliography"/>
@@ -12181,7 +12323,7 @@
       <w:r>
         <w:t xml:space="preserve"> </w:t>
       </w:r>
-      <w:hyperlink r:id="rId93">
+      <w:hyperlink r:id="rId97">
         <w:r>
           <w:rPr>
             <w:rStyle w:val="Hyperlink"/>
@@ -12216,8 +12358,8 @@
         <w:t xml:space="preserve">: 865–868.</w:t>
       </w:r>
     </w:p>
-    <w:bookmarkEnd w:id="94"/>
-    <w:bookmarkStart w:id="96" w:name="ref-friedlingstein_global_2022"/>
+    <w:bookmarkEnd w:id="98"/>
+    <w:bookmarkStart w:id="100" w:name="ref-friedlingstein_global_2022"/>
     <w:p>
       <w:pPr>
         <w:pStyle w:val="Bibliography"/>
@@ -12477,7 +12619,7 @@
       <w:r>
         <w:t xml:space="preserve"> </w:t>
       </w:r>
-      <w:hyperlink r:id="rId95">
+      <w:hyperlink r:id="rId99">
         <w:r>
           <w:rPr>
             <w:rStyle w:val="Hyperlink"/>
@@ -12536,8 +12678,8 @@
         <w:t xml:space="preserve">: 4811–4900.</w:t>
       </w:r>
     </w:p>
-    <w:bookmarkEnd w:id="96"/>
-    <w:bookmarkStart w:id="98" w:name="ref-gonzalez-akre_allodb_2022"/>
+    <w:bookmarkEnd w:id="100"/>
+    <w:bookmarkStart w:id="102" w:name="ref-gonzalez-akre_allodb_2022"/>
     <w:p>
       <w:pPr>
         <w:pStyle w:val="Bibliography"/>
@@ -12797,7 +12939,7 @@
       <w:r>
         <w:t xml:space="preserve"> </w:t>
       </w:r>
-      <w:hyperlink r:id="rId97">
+      <w:hyperlink r:id="rId101">
         <w:r>
           <w:rPr>
             <w:rStyle w:val="Hyperlink"/>
@@ -12856,8 +12998,8 @@
         <w:t xml:space="preserve">: 330–338.</w:t>
       </w:r>
     </w:p>
-    <w:bookmarkEnd w:id="98"/>
-    <w:bookmarkStart w:id="100" w:name="ref-grassi_key_2017"/>
+    <w:bookmarkEnd w:id="102"/>
+    <w:bookmarkStart w:id="104" w:name="ref-grassi_key_2017"/>
     <w:p>
       <w:pPr>
         <w:pStyle w:val="Bibliography"/>
@@ -13005,7 +13147,7 @@
       <w:r>
         <w:t xml:space="preserve"> </w:t>
       </w:r>
-      <w:hyperlink r:id="rId99">
+      <w:hyperlink r:id="rId103">
         <w:r>
           <w:rPr>
             <w:rStyle w:val="Hyperlink"/>
@@ -13040,8 +13182,8 @@
         <w:t xml:space="preserve">: 220–226.</w:t>
       </w:r>
     </w:p>
-    <w:bookmarkEnd w:id="100"/>
-    <w:bookmarkStart w:id="102" w:name="ref-harris_global_2021"/>
+    <w:bookmarkEnd w:id="104"/>
+    <w:bookmarkStart w:id="106" w:name="ref-harris_global_2021"/>
     <w:p>
       <w:pPr>
         <w:pStyle w:val="Bibliography"/>
@@ -13301,7 +13443,7 @@
       <w:r>
         <w:t xml:space="preserve"> </w:t>
       </w:r>
-      <w:hyperlink r:id="rId101">
+      <w:hyperlink r:id="rId105">
         <w:r>
           <w:rPr>
             <w:rStyle w:val="Hyperlink"/>
@@ -13326,8 +13468,8 @@
         <w:t xml:space="preserve">: 1–7.</w:t>
       </w:r>
     </w:p>
-    <w:bookmarkEnd w:id="102"/>
-    <w:bookmarkStart w:id="103" w:name="ref-ipcc_good_2003"/>
+    <w:bookmarkEnd w:id="106"/>
+    <w:bookmarkStart w:id="107" w:name="ref-ipcc_good_2003"/>
     <w:p>
       <w:pPr>
         <w:pStyle w:val="Bibliography"/>
@@ -13475,29 +13617,11 @@
         <w:t xml:space="preserve">et al.</w:t>
       </w:r>
       <w:r>
-        <w:t xml:space="preserve">, Eds.).</w:t>
-      </w:r>
-      <w:r>
-        <w:t xml:space="preserve"> </w:t>
-      </w:r>
-      <w:r>
-        <w:t xml:space="preserve">Hayama, Japan</w:t>
-      </w:r>
-      <w:r>
-        <w:t xml:space="preserve">:</w:t>
-      </w:r>
-      <w:r>
-        <w:t xml:space="preserve"> </w:t>
-      </w:r>
-      <w:r>
-        <w:t xml:space="preserve">Institute for Global Environmental Strategies</w:t>
-      </w:r>
-      <w:r>
-        <w:t xml:space="preserve">.</w:t>
+        <w:t xml:space="preserve">, Eds.). Hayama, Japan: Institute for Global Environmental Strategies.</w:t>
       </w:r>
     </w:p>
-    <w:bookmarkEnd w:id="103"/>
-    <w:bookmarkStart w:id="104" w:name="ref-ipcc_2006_2006"/>
+    <w:bookmarkEnd w:id="107"/>
+    <w:bookmarkStart w:id="108" w:name="ref-ipcc_2006_2006"/>
     <w:p>
       <w:pPr>
         <w:pStyle w:val="Bibliography"/>
@@ -13755,26 +13879,11 @@
         <w:t xml:space="preserve">. (eds).</w:t>
       </w:r>
       <w:r>
-        <w:t xml:space="preserve"> </w:t>
-      </w:r>
-      <w:r>
-        <w:t xml:space="preserve">Japan</w:t>
-      </w:r>
-      <w:r>
-        <w:t xml:space="preserve">:</w:t>
-      </w:r>
-      <w:r>
-        <w:t xml:space="preserve"> </w:t>
-      </w:r>
-      <w:r>
-        <w:t xml:space="preserve">IGES</w:t>
-      </w:r>
-      <w:r>
-        <w:t xml:space="preserve">.</w:t>
+        <w:t xml:space="preserve"> Japan: IGES.</w:t>
       </w:r>
     </w:p>
-    <w:bookmarkEnd w:id="104"/>
-    <w:bookmarkStart w:id="105" w:name="ref-ipcc_agriculture_2006"/>
+    <w:bookmarkEnd w:id="108"/>
+    <w:bookmarkStart w:id="109" w:name="ref-ipcc_agriculture_2006"/>
     <w:p>
       <w:pPr>
         <w:pStyle w:val="Bibliography"/>
@@ -13841,29 +13950,11 @@
         <w:t xml:space="preserve">National Greenhouse Gas Inventories</w:t>
       </w:r>
       <w:r>
-        <w:t xml:space="preserve">.</w:t>
-      </w:r>
-      <w:r>
-        <w:t xml:space="preserve"> </w:t>
-      </w:r>
-      <w:r>
-        <w:t xml:space="preserve">Hayama, Japan</w:t>
-      </w:r>
-      <w:r>
-        <w:t xml:space="preserve">:</w:t>
-      </w:r>
-      <w:r>
-        <w:t xml:space="preserve"> </w:t>
-      </w:r>
-      <w:r>
-        <w:t xml:space="preserve">Institute for Global Environmental Strategies</w:t>
-      </w:r>
-      <w:r>
-        <w:t xml:space="preserve">.</w:t>
+        <w:t xml:space="preserve">. Hayama, Japan: Institute for Global Environmental Strategies.</w:t>
       </w:r>
     </w:p>
-    <w:bookmarkEnd w:id="105"/>
-    <w:bookmarkStart w:id="106" w:name="ref-ipcc_2019_2019"/>
+    <w:bookmarkEnd w:id="109"/>
+    <w:bookmarkStart w:id="110" w:name="ref-ipcc_2019_2019"/>
     <w:p>
       <w:pPr>
         <w:pStyle w:val="Bibliography"/>
@@ -13948,29 +14039,11 @@
         <w:t xml:space="preserve">Inventories</w:t>
       </w:r>
       <w:r>
-        <w:t xml:space="preserve">. In: Calvo Buendia E, Tanabe K, Baasansuren J, Fukuda M, Ngarize S, Osako A, Pyrozhenko Y, Shermanau P, Federici S, eds.</w:t>
-      </w:r>
-      <w:r>
-        <w:t xml:space="preserve"> </w:t>
-      </w:r>
-      <w:r>
-        <w:t xml:space="preserve">Switzerland</w:t>
-      </w:r>
-      <w:r>
-        <w:t xml:space="preserve">:</w:t>
-      </w:r>
-      <w:r>
-        <w:t xml:space="preserve"> </w:t>
-      </w:r>
-      <w:r>
-        <w:t xml:space="preserve">IPCC</w:t>
-      </w:r>
-      <w:r>
-        <w:t xml:space="preserve">.</w:t>
+        <w:t xml:space="preserve">. In: Calvo Buendia E, Tanabe K, Baasansuren J, Fukuda M, Ngarize S, Osako A, Pyrozhenko Y, Shermanau P, Federici S, eds. Switzerland: IPCC.</w:t>
       </w:r>
     </w:p>
-    <w:bookmarkEnd w:id="106"/>
-    <w:bookmarkStart w:id="107" w:name="ref-ipcc_climate_2019"/>
+    <w:bookmarkEnd w:id="110"/>
+    <w:bookmarkStart w:id="111" w:name="ref-ipcc_climate_2019"/>
     <w:p>
       <w:pPr>
         <w:pStyle w:val="Bibliography"/>
@@ -15078,8 +15151,8 @@
         <w:t xml:space="preserve">.</w:t>
       </w:r>
     </w:p>
-    <w:bookmarkEnd w:id="107"/>
-    <w:bookmarkStart w:id="109" w:name="ref-ipcc_climate_2022"/>
+    <w:bookmarkEnd w:id="111"/>
+    <w:bookmarkStart w:id="113" w:name="ref-ipcc_climate_2022"/>
     <w:p>
       <w:pPr>
         <w:pStyle w:val="Bibliography"/>
@@ -15112,7 +15185,7 @@
       <w:r>
         <w:t xml:space="preserve"> </w:t>
       </w:r>
-      <w:hyperlink r:id="rId108">
+      <w:hyperlink r:id="rId112">
         <w:r>
           <w:rPr>
             <w:rStyle w:val="Hyperlink"/>
@@ -15967,8 +16040,8 @@
         </w:r>
       </w:hyperlink>
     </w:p>
-    <w:bookmarkEnd w:id="109"/>
-    <w:bookmarkStart w:id="110" w:name="ref-ipcc_summary_2022"/>
+    <w:bookmarkEnd w:id="113"/>
+    <w:bookmarkStart w:id="114" w:name="ref-ipcc_summary_2022"/>
     <w:p>
       <w:pPr>
         <w:pStyle w:val="Bibliography"/>
@@ -16743,8 +16816,8 @@
         <w:t xml:space="preserve">. Doi: 10.1017/9781009157926.001.</w:t>
       </w:r>
     </w:p>
-    <w:bookmarkEnd w:id="110"/>
-    <w:bookmarkStart w:id="112" w:name="ref-jian_restructured_2021"/>
+    <w:bookmarkEnd w:id="114"/>
+    <w:bookmarkStart w:id="116" w:name="ref-jian_restructured_2021"/>
     <w:p>
       <w:pPr>
         <w:pStyle w:val="Bibliography"/>
@@ -17004,7 +17077,7 @@
       <w:r>
         <w:t xml:space="preserve"> </w:t>
       </w:r>
-      <w:hyperlink r:id="rId111">
+      <w:hyperlink r:id="rId115">
         <w:r>
           <w:rPr>
             <w:rStyle w:val="Hyperlink"/>
@@ -17051,8 +17124,8 @@
         <w:t xml:space="preserve">: 255–267.</w:t>
       </w:r>
     </w:p>
-    <w:bookmarkEnd w:id="112"/>
-    <w:bookmarkStart w:id="114" w:name="ref-labrière_forest_2023"/>
+    <w:bookmarkEnd w:id="116"/>
+    <w:bookmarkStart w:id="118" w:name="ref-labrière_forest_2023"/>
     <w:p>
       <w:pPr>
         <w:pStyle w:val="Bibliography"/>
@@ -17312,7 +17385,7 @@
       <w:r>
         <w:t xml:space="preserve"> </w:t>
       </w:r>
-      <w:hyperlink r:id="rId113">
+      <w:hyperlink r:id="rId117">
         <w:r>
           <w:rPr>
             <w:rStyle w:val="Hyperlink"/>
@@ -17347,8 +17420,8 @@
         <w:t xml:space="preserve">.</w:t>
       </w:r>
     </w:p>
-    <w:bookmarkEnd w:id="114"/>
-    <w:bookmarkStart w:id="116" w:name="ref-mcdowell_pervasive_2020"/>
+    <w:bookmarkEnd w:id="118"/>
+    <w:bookmarkStart w:id="120" w:name="ref-mcdowell_pervasive_2020"/>
     <w:p>
       <w:pPr>
         <w:pStyle w:val="Bibliography"/>
@@ -17608,7 +17681,7 @@
       <w:r>
         <w:t xml:space="preserve"> </w:t>
       </w:r>
-      <w:hyperlink r:id="rId115">
+      <w:hyperlink r:id="rId119">
         <w:r>
           <w:rPr>
             <w:rStyle w:val="Hyperlink"/>
@@ -17643,8 +17716,8 @@
         <w:t xml:space="preserve">.</w:t>
       </w:r>
     </w:p>
-    <w:bookmarkEnd w:id="116"/>
-    <w:bookmarkStart w:id="118" w:name="ref-mokany_critical_2006"/>
+    <w:bookmarkEnd w:id="120"/>
+    <w:bookmarkStart w:id="122" w:name="ref-mokany_critical_2006"/>
     <w:p>
       <w:pPr>
         <w:pStyle w:val="Bibliography"/>
@@ -17723,7 +17796,7 @@
       <w:r>
         <w:t xml:space="preserve"> </w:t>
       </w:r>
-      <w:hyperlink r:id="rId117">
+      <w:hyperlink r:id="rId121">
         <w:r>
           <w:rPr>
             <w:rStyle w:val="Hyperlink"/>
@@ -17758,8 +17831,8 @@
         <w:t xml:space="preserve">: 84–96.</w:t>
       </w:r>
     </w:p>
-    <w:bookmarkEnd w:id="118"/>
-    <w:bookmarkStart w:id="119" w:name="ref-nisar_nasaisro_2018"/>
+    <w:bookmarkEnd w:id="122"/>
+    <w:bookmarkStart w:id="123" w:name="ref-nisar_nasaisro_2018"/>
     <w:p>
       <w:pPr>
         <w:pStyle w:val="Bibliography"/>
@@ -17863,20 +17936,11 @@
         <w:t xml:space="preserve">Handbook</w:t>
       </w:r>
       <w:r>
-        <w:t xml:space="preserve">.</w:t>
-      </w:r>
-      <w:r>
-        <w:t xml:space="preserve"> </w:t>
-      </w:r>
-      <w:r>
-        <w:t xml:space="preserve">NASA Jet Propulsion Laboratory</w:t>
-      </w:r>
-      <w:r>
-        <w:t xml:space="preserve">.</w:t>
+        <w:t xml:space="preserve">. NASA Jet Propulsion Laboratory.</w:t>
       </w:r>
     </w:p>
-    <w:bookmarkEnd w:id="119"/>
-    <w:bookmarkStart w:id="121" w:name="ref-ogle_delineating_2018"/>
+    <w:bookmarkEnd w:id="123"/>
+    <w:bookmarkStart w:id="125" w:name="ref-ogle_delineating_2018"/>
     <w:p>
       <w:pPr>
         <w:pStyle w:val="Bibliography"/>
@@ -18093,7 +18157,7 @@
       <w:r>
         <w:t xml:space="preserve"> </w:t>
       </w:r>
-      <w:hyperlink r:id="rId120">
+      <w:hyperlink r:id="rId124">
         <w:r>
           <w:rPr>
             <w:rStyle w:val="Hyperlink"/>
@@ -18152,8 +18216,8 @@
         <w:t xml:space="preserve">: 9.</w:t>
       </w:r>
     </w:p>
-    <w:bookmarkEnd w:id="121"/>
-    <w:bookmarkStart w:id="122" w:name="ref-pan_large_2011"/>
+    <w:bookmarkEnd w:id="125"/>
+    <w:bookmarkStart w:id="126" w:name="ref-pan_large_2011"/>
     <w:p>
       <w:pPr>
         <w:pStyle w:val="Bibliography"/>
@@ -18476,8 +18540,8 @@
         <w:t xml:space="preserve">: 988–993.</w:t>
       </w:r>
     </w:p>
-    <w:bookmarkEnd w:id="122"/>
-    <w:bookmarkStart w:id="124" w:name="ref-quegan_european_2019"/>
+    <w:bookmarkEnd w:id="126"/>
+    <w:bookmarkStart w:id="128" w:name="ref-quegan_european_2019"/>
     <w:p>
       <w:pPr>
         <w:pStyle w:val="Bibliography"/>
@@ -18737,7 +18801,7 @@
       <w:r>
         <w:t xml:space="preserve"> </w:t>
       </w:r>
-      <w:hyperlink r:id="rId123">
+      <w:hyperlink r:id="rId127">
         <w:r>
           <w:rPr>
             <w:rStyle w:val="Hyperlink"/>
@@ -18820,8 +18884,8 @@
         <w:t xml:space="preserve">: 44–60.</w:t>
       </w:r>
     </w:p>
-    <w:bookmarkEnd w:id="124"/>
-    <w:bookmarkStart w:id="126" w:name="ref-rejou-mechain_biomass_2017"/>
+    <w:bookmarkEnd w:id="128"/>
+    <w:bookmarkStart w:id="130" w:name="ref-rejou-mechain_biomass_2017"/>
     <w:p>
       <w:pPr>
         <w:pStyle w:val="Bibliography"/>
@@ -18946,7 +19010,7 @@
       <w:r>
         <w:t xml:space="preserve"> </w:t>
       </w:r>
-      <w:hyperlink r:id="rId125">
+      <w:hyperlink r:id="rId129">
         <w:r>
           <w:rPr>
             <w:rStyle w:val="Hyperlink"/>
@@ -18981,8 +19045,8 @@
         <w:t xml:space="preserve">: 1163–1167.</w:t>
       </w:r>
     </w:p>
-    <w:bookmarkEnd w:id="126"/>
-    <w:bookmarkStart w:id="128" w:name="ref-requenasuarez_estimating_2019"/>
+    <w:bookmarkEnd w:id="130"/>
+    <w:bookmarkStart w:id="132" w:name="ref-requenasuarez_estimating_2019"/>
     <w:p>
       <w:pPr>
         <w:pStyle w:val="Bibliography"/>
@@ -19242,7 +19306,7 @@
       <w:r>
         <w:t xml:space="preserve"> </w:t>
       </w:r>
-      <w:hyperlink r:id="rId127">
+      <w:hyperlink r:id="rId131">
         <w:r>
           <w:rPr>
             <w:rStyle w:val="Hyperlink"/>
@@ -19325,8 +19389,8 @@
         <w:t xml:space="preserve">: 3609–3624.</w:t>
       </w:r>
     </w:p>
-    <w:bookmarkEnd w:id="128"/>
-    <w:bookmarkStart w:id="130" w:name="ref-roe_landbased_2021"/>
+    <w:bookmarkEnd w:id="132"/>
+    <w:bookmarkStart w:id="134" w:name="ref-roe_landbased_2021"/>
     <w:p>
       <w:pPr>
         <w:pStyle w:val="Bibliography"/>
@@ -19586,7 +19650,7 @@
       <w:r>
         <w:t xml:space="preserve"> </w:t>
       </w:r>
-      <w:hyperlink r:id="rId129">
+      <w:hyperlink r:id="rId133">
         <w:r>
           <w:rPr>
             <w:rStyle w:val="Hyperlink"/>
@@ -19645,8 +19709,8 @@
         <w:t xml:space="preserve">: 6025–6058.</w:t>
       </w:r>
     </w:p>
-    <w:bookmarkEnd w:id="130"/>
-    <w:bookmarkStart w:id="132" w:name="ref-rozendaal_aboveground_2022"/>
+    <w:bookmarkEnd w:id="134"/>
+    <w:bookmarkStart w:id="136" w:name="ref-rozendaal_aboveground_2022"/>
     <w:p>
       <w:pPr>
         <w:pStyle w:val="Bibliography"/>
@@ -19906,7 +19970,7 @@
       <w:r>
         <w:t xml:space="preserve"> </w:t>
       </w:r>
-      <w:hyperlink r:id="rId131">
+      <w:hyperlink r:id="rId135">
         <w:r>
           <w:rPr>
             <w:rStyle w:val="Hyperlink"/>
@@ -19965,8 +20029,8 @@
         <w:t xml:space="preserve">: 014047.</w:t>
       </w:r>
     </w:p>
-    <w:bookmarkEnd w:id="132"/>
-    <w:bookmarkStart w:id="134" w:name="ref-sanderman_soil_2017"/>
+    <w:bookmarkEnd w:id="136"/>
+    <w:bookmarkStart w:id="138" w:name="ref-sanderman_soil_2017"/>
     <w:p>
       <w:pPr>
         <w:pStyle w:val="Bibliography"/>
@@ -20045,7 +20109,7 @@
       <w:r>
         <w:t xml:space="preserve"> </w:t>
       </w:r>
-      <w:hyperlink r:id="rId133">
+      <w:hyperlink r:id="rId137">
         <w:r>
           <w:rPr>
             <w:rStyle w:val="Hyperlink"/>
@@ -20080,8 +20144,8 @@
         <w:t xml:space="preserve">: 9575–9580.</w:t>
       </w:r>
     </w:p>
-    <w:bookmarkEnd w:id="134"/>
-    <w:bookmarkStart w:id="136" w:name="ref-stall_make_2019"/>
+    <w:bookmarkEnd w:id="138"/>
+    <w:bookmarkStart w:id="140" w:name="ref-stall_make_2019"/>
     <w:p>
       <w:pPr>
         <w:pStyle w:val="Bibliography"/>
@@ -20298,7 +20362,7 @@
       <w:r>
         <w:t xml:space="preserve"> </w:t>
       </w:r>
-      <w:hyperlink r:id="rId135">
+      <w:hyperlink r:id="rId139">
         <w:r>
           <w:rPr>
             <w:rStyle w:val="Hyperlink"/>
@@ -20345,8 +20409,8 @@
         <w:t xml:space="preserve">: 27–29.</w:t>
       </w:r>
     </w:p>
-    <w:bookmarkEnd w:id="136"/>
-    <w:bookmarkStart w:id="138" w:name="ref-tifafi_large_2018"/>
+    <w:bookmarkEnd w:id="140"/>
+    <w:bookmarkStart w:id="142" w:name="ref-tifafi_large_2018"/>
     <w:p>
       <w:pPr>
         <w:pStyle w:val="Bibliography"/>
@@ -20425,7 +20489,7 @@
       <w:r>
         <w:t xml:space="preserve"> </w:t>
       </w:r>
-      <w:hyperlink r:id="rId137">
+      <w:hyperlink r:id="rId141">
         <w:r>
           <w:rPr>
             <w:rStyle w:val="Hyperlink"/>
@@ -20700,8 +20764,8 @@
         <w:t xml:space="preserve">: 42–56.</w:t>
       </w:r>
     </w:p>
-    <w:bookmarkEnd w:id="138"/>
-    <w:bookmarkStart w:id="139" w:name="ref-unfccc_adoption_2015"/>
+    <w:bookmarkEnd w:id="142"/>
+    <w:bookmarkStart w:id="143" w:name="ref-unfccc_adoption_2015"/>
     <w:p>
       <w:pPr>
         <w:pStyle w:val="Bibliography"/>
@@ -20741,8 +20805,8 @@
         <w:t xml:space="preserve">. : 31.</w:t>
       </w:r>
     </w:p>
-    <w:bookmarkEnd w:id="139"/>
-    <w:bookmarkStart w:id="141" w:name="ref-waring_overlooking_2017"/>
+    <w:bookmarkEnd w:id="143"/>
+    <w:bookmarkStart w:id="145" w:name="ref-waring_overlooking_2017"/>
     <w:p>
       <w:pPr>
         <w:pStyle w:val="Bibliography"/>
@@ -20798,7 +20862,7 @@
       <w:r>
         <w:t xml:space="preserve"> </w:t>
       </w:r>
-      <w:hyperlink r:id="rId140">
+      <w:hyperlink r:id="rId144">
         <w:r>
           <w:rPr>
             <w:rStyle w:val="Hyperlink"/>
@@ -20851,8 +20915,8 @@
         <w:t xml:space="preserve">: 10–15.</w:t>
       </w:r>
     </w:p>
-    <w:bookmarkEnd w:id="141"/>
-    <w:bookmarkStart w:id="143" w:name="ref-warner_higher_2022"/>
+    <w:bookmarkEnd w:id="145"/>
+    <w:bookmarkStart w:id="147" w:name="ref-warner_higher_2022"/>
     <w:p>
       <w:pPr>
         <w:pStyle w:val="Bibliography"/>
@@ -21112,38 +21176,20 @@
       <w:r>
         <w:t xml:space="preserve"> </w:t>
       </w:r>
-      <w:hyperlink r:id="rId142">
-        <w:r>
-          <w:rPr>
-            <w:rStyle w:val="Hyperlink"/>
-          </w:rPr>
-          <w:t xml:space="preserve">Higher aboveground carbon stocks in mixed-species planted forests than monocultures</w:t>
-        </w:r>
-        <w:r>
-          <w:rPr>
-            <w:rStyle w:val="Hyperlink"/>
-          </w:rPr>
-          <w:t xml:space="preserve"> </w:t>
-        </w:r>
-        <w:r>
-          <w:rPr>
-            <w:rStyle w:val="Hyperlink"/>
-          </w:rPr>
-          <w:t xml:space="preserve"> </w:t>
-        </w:r>
-        <w:r>
-          <w:rPr>
-            <w:rStyle w:val="Hyperlink"/>
-          </w:rPr>
-          <w:t xml:space="preserve">a meta-analysis</w:t>
+      <w:hyperlink r:id="rId146">
+        <w:r>
+          <w:rPr>
+            <w:rStyle w:val="Hyperlink"/>
+          </w:rPr>
+          <w:t xml:space="preserve">Higher aboveground carbon stocks in mixed-species planted forests than monocultures – a meta-analysis</w:t>
         </w:r>
       </w:hyperlink>
       <w:r>
         <w:t xml:space="preserve">. : 2022.01.17.476441.</w:t>
       </w:r>
     </w:p>
-    <w:bookmarkEnd w:id="143"/>
-    <w:bookmarkStart w:id="145" w:name="ref-xu_changes_2021"/>
+    <w:bookmarkEnd w:id="147"/>
+    <w:bookmarkStart w:id="149" w:name="ref-xu_changes_2021"/>
     <w:p>
       <w:pPr>
         <w:pStyle w:val="Bibliography"/>
@@ -21403,7 +21449,7 @@
       <w:r>
         <w:t xml:space="preserve"> </w:t>
       </w:r>
-      <w:hyperlink r:id="rId144">
+      <w:hyperlink r:id="rId148">
         <w:r>
           <w:rPr>
             <w:rStyle w:val="Hyperlink"/>
@@ -21438,9 +21484,9 @@
         <w:t xml:space="preserve">: eabe9829.</w:t>
       </w:r>
     </w:p>
-    <w:bookmarkEnd w:id="145"/>
-    <w:bookmarkEnd w:id="146"/>
-    <w:bookmarkEnd w:id="147"/>
+    <w:bookmarkEnd w:id="149"/>
+    <w:bookmarkEnd w:id="150"/>
+    <w:bookmarkEnd w:id="151"/>
     <w:sectPr>
       <w:footerReference r:id="rId10" w:type="even"/>
       <w:footerReference r:id="rId9" w:type="default"/>

</xml_diff>

<commit_message>
describe reasons for data rejection; remove litter, delta.litter
#64
</commit_message>
<xml_diff>
--- a/doc/manuscript/ForC-EFDB-manuscript.docx
+++ b/doc/manuscript/ForC-EFDB-manuscript.docx
@@ -318,7 +318,7 @@
         <w:pStyle w:val="Compact"/>
       </w:pPr>
       <w:r>
-        <w:t xml:space="preserve">As of August 2024, ForC contained ~19316 independent records relevant to EFDB, 1068 of which had been submitted and posted to EFDB. These represented 19% of the total EFDB records for forest land.</w:t>
+        <w:t xml:space="preserve">As of August 2024, ForC contained ~19286 independent records relevant to EFDB, 1068 of which had been submitted and posted to EFDB. These represented 19% of the total EFDB records for forest land.</w:t>
       </w:r>
       <w:r>
         <w:t xml:space="preserve"> </w:t>
@@ -4269,7 +4269,7 @@
           <wp:inline>
             <wp:extent cx="5943600" cy="6622650"/>
             <wp:effectExtent b="0" l="0" r="0" t="0"/>
-            <wp:docPr descr="Figure 1. Schematic illustrating the carbon pools defined under IPCC Guidelines for national greenhouse gas inventories; corresponding ForC variables, and relationships among them. For each C pool, we show ForC variables corresponding to the stock, net annual increment, influx, and outflux. Most, but not all, EFDB-relevant ForC variables are shown here. Correspondence of ForC variables to IPCC criteria often depends upon measurement protocols (e.g., minimum stem diameter censused). Additional caveats are as follows: (a,b) branch fall and mortality of stems below the minimum stem diameter censused, which are necessary for a full accounting of dead organic matter production but typically assumed negligible for calculations of biomass change, are excluded by common measurement practice (a) or ForC variable definition (b); (c) assumes that leaf production equals leaf fall, or that changes in foliage biomass are negligble; (d,e) belowground components excluded by common measurement practice (d) or ForC variable definition (e); (f) excludes movement of dead wood into litter through breakage or size reduction; (g) measurements often limited to litter horizon (OL) and may exclude larger branches and stems classified as litter and/or the more decomposed layers of the O horizon. **This variable is techically EFDB-relevant but not selected for submission because their is no corresponding influx variable." title="" id="28" name="Picture"/>
+            <wp:docPr descr="Figure 1. Schematic illustrating the carbon pools defined under IPCC Guidelines for national greenhouse gas inventories; corresponding ForC variables, and relationships among them. For each C pool, we show ForC variables corresponding to the stock, net annual increment, influx, and outflux. Most, but not all, EFDB-relevant ForC variables are shown here. Correspondence of ForC variables to IPCC criteria often depends upon measurement protocols (e.g., minimum stem diameter censused). Additional caveats are as follows: (a,b) branch fall and mortality of stems below the minimum stem diameter censused, which are necessary for a full accounting of dead organic matter production but typically assumed negligible for calculations of biomass change, are excluded by common measurement practice (a) or ForC variable definition (b); (c) assumes that leaf production equals leaf fall, or that changes in foliage biomass are negligble; (d,e) belowground components excluded by common measurement practice (d) or ForC variable definition (e); (f) excludes movement of dead wood into litter through breakage or size reduction; (g) measurements often limited to litter layer (OL) and may exclude larger branches and stems classified as litter and/or the more decomposed layers of the O horizon. **This variable is techically EFDB-relevant but not selected for submission because their is no corresponding influx variable." title="" id="28" name="Picture"/>
             <a:graphic>
               <a:graphicData uri="http://schemas.openxmlformats.org/drawingml/2006/picture">
                 <pic:pic>
@@ -4322,7 +4322,7 @@
         <w:t xml:space="preserve"> </w:t>
       </w:r>
       <w:r>
-        <w:t xml:space="preserve">For each C pool, we show ForC variables corresponding to the stock, net annual increment, influx, and outflux. Most, but not all, EFDB-relevant ForC variables are shown here. Correspondence of ForC variables to IPCC criteria often depends upon measurement protocols (e.g., minimum stem diameter censused). Additional caveats are as follows: (a,b) branch fall and mortality of stems below the minimum stem diameter censused, which are necessary for a full accounting of dead organic matter production but typically assumed negligible for calculations of biomass change, are excluded by common measurement practice (a) or ForC variable definition (b); (c) assumes that leaf production equals leaf fall, or that changes in foliage biomass are negligble; (d,e) belowground components excluded by common measurement practice (d) or ForC variable definition (e); (f) excludes movement of dead wood into litter through breakage or size reduction; (g) measurements often limited to litter horizon (OL) and may exclude larger branches and stems classified as litter and/or the more decomposed layers of the O horizon. **This variable is techically EFDB-relevant but not selected for submission because their is no corresponding influx variable.</w:t>
+        <w:t xml:space="preserve">For each C pool, we show ForC variables corresponding to the stock, net annual increment, influx, and outflux. Most, but not all, EFDB-relevant ForC variables are shown here. Correspondence of ForC variables to IPCC criteria often depends upon measurement protocols (e.g., minimum stem diameter censused). Additional caveats are as follows: (a,b) branch fall and mortality of stems below the minimum stem diameter censused, which are necessary for a full accounting of dead organic matter production but typically assumed negligible for calculations of biomass change, are excluded by common measurement practice (a) or ForC variable definition (b); (c) assumes that leaf production equals leaf fall, or that changes in foliage biomass are negligble; (d,e) belowground components excluded by common measurement practice (d) or ForC variable definition (e); (f) excludes movement of dead wood into litter through breakage or size reduction; (g) measurements often limited to litter layer (OL) and may exclude larger branches and stems classified as litter and/or the more decomposed layers of the O horizon. **This variable is techically EFDB-relevant but not selected for submission because their is no corresponding influx variable.</w:t>
       </w:r>
     </w:p>
     <w:bookmarkEnd w:id="30"/>
@@ -4579,7 +4579,7 @@
         <w:t xml:space="preserve"> </w:t>
       </w:r>
       <w:r>
-        <w:t xml:space="preserve">To support export of data to EFDB, and to improve the overall quality of the ForC database, we added or modified 18 fields (Table S1), defined 15 new variables, implemented enhanced quality control, manually reviewed &gt;1963 records to obtain additional required information, and added 329 new records.</w:t>
+        <w:t xml:space="preserve">To support export of data to EFDB, and to improve the overall quality of the ForC database, we added or modified 18 fields (Table S1), defined 15 new variables, implemented enhanced quality control, manually reviewed &gt;1968 records to obtain additional required information, and added 329 new records.</w:t>
       </w:r>
       <w:r>
         <w:t xml:space="preserve"> </w:t>
@@ -4693,16 +4693,16 @@
         <w:pStyle w:val="FirstParagraph"/>
       </w:pPr>
       <w:r>
-        <w:t xml:space="preserve">As of August 01, 2024</w:t>
-      </w:r>
-      <w:r>
-        <w:t xml:space="preserve">, ForC (v4.0) contained 32686 independent records (39848 total), 19316 of which were for the 42 variables relevant to EFDB (Fig. 1).</w:t>
-      </w:r>
-      <w:r>
-        <w:t xml:space="preserve"> </w:t>
-      </w:r>
-      <w:r>
-        <w:t xml:space="preserve">We had reviewed or added 2292 records for submission to EFDB, 1438 of which met the criteria for submission, and 1068 of which had been reviewed by EFDB’s review panel, accepted, and posted (Table S3).</w:t>
+        <w:t xml:space="preserve">As of August 02, 2024</w:t>
+      </w:r>
+      <w:r>
+        <w:t xml:space="preserve">, ForC (v4.0) contained 32686 independent records (39848 total), 19286 of which were for the 40 variables relevant to EFDB (Fig. 1).</w:t>
+      </w:r>
+      <w:r>
+        <w:t xml:space="preserve"> </w:t>
+      </w:r>
+      <w:r>
+        <w:t xml:space="preserve">We had reviewed or added 2297 records for submission to EFDB, 1443 of which had been submitted, and 1068 of which had been reviewed by EFDB’s review panel, accepted, and posted (Table S3).</w:t>
       </w:r>
       <w:r>
         <w:t xml:space="preserve"> </w:t>
@@ -4714,13 +4714,64 @@
         <w:t xml:space="preserve"> </w:t>
       </w:r>
       <w:r>
-        <w:t xml:space="preserve">The discrepancy between the number of records sent and that posted to EFDB is because some records (26%) were deemed not applicable to EFDB by the review panel.</w:t>
-      </w:r>
-      <w:r>
-        <w:t xml:space="preserve"> </w:t>
-      </w:r>
-      <w:r>
-        <w:t xml:space="preserve">As of August 01, 2024, the 1438 ForC records posted in EFDB represented 19% of the total EFDB records for forest land.</w:t>
+        <w:t xml:space="preserve">The discrepancy between the number of records submitted and that posted to EFDB is because some records (26%) were deemed not applicable to EFDB by the review panel.</w:t>
+      </w:r>
+      <w:r>
+        <w:t xml:space="preserve"> </w:t>
+      </w:r>
+      <w:r>
+        <w:t xml:space="preserve">Reasons included – but were not limited to – non-applicability to the IPCC methodology of the variable submitted (e.g., net ecosystem CO</w:t>
+      </w:r>
+      <w:r>
+        <w:rPr>
+          <w:vertAlign w:val="subscript"/>
+        </w:rPr>
+        <w:t xml:space="preserve">2</w:t>
+      </w:r>
+      <w:r>
+        <w:t xml:space="preserve"> </w:t>
+      </w:r>
+      <w:r>
+        <w:t xml:space="preserve">exchange, litter - OL layer; subsequently excluded from lists of relevant variables and counts of relevant records), inadequate information on the quality of data and thus on its replicability (e.g., confidence interval/uncertainty), and vaguely described disturbance histories (e.g.,</w:t>
+      </w:r>
+      <w:r>
+        <w:t xml:space="preserve"> </w:t>
+      </w:r>
+      <w:r>
+        <w:t xml:space="preserve">“</w:t>
+      </w:r>
+      <w:r>
+        <w:t xml:space="preserve">moderately</w:t>
+      </w:r>
+      <w:r>
+        <w:t xml:space="preserve">”</w:t>
+      </w:r>
+      <w:r>
+        <w:t xml:space="preserve">/</w:t>
+      </w:r>
+      <w:r>
+        <w:t xml:space="preserve"> </w:t>
+      </w:r>
+      <w:r>
+        <w:t xml:space="preserve">“</w:t>
+      </w:r>
+      <w:r>
+        <w:t xml:space="preserve">severely</w:t>
+      </w:r>
+      <w:r>
+        <w:t xml:space="preserve">”</w:t>
+      </w:r>
+      <w:r>
+        <w:t xml:space="preserve"> </w:t>
+      </w:r>
+      <w:r>
+        <w:t xml:space="preserve">burned).</w:t>
+      </w:r>
+      <w:r>
+        <w:t xml:space="preserve"> </w:t>
+      </w:r>
+      <w:r>
+        <w:t xml:space="preserve">As of August 02, 2024, the 1443 ForC records posted in EFDB represented 19% of the total EFDB records for forest land.</w:t>
       </w:r>
     </w:p>
     <w:p>
@@ -4728,13 +4779,13 @@
         <w:pStyle w:val="BodyText"/>
       </w:pPr>
       <w:r>
-        <w:t xml:space="preserve">ForC v4.0 contained records for 29 of the 42 variables (or closely-related variable groups) relevant to EFDB (Fig. 1, Table S3).</w:t>
-      </w:r>
-      <w:r>
-        <w:t xml:space="preserve"> </w:t>
-      </w:r>
-      <w:r>
-        <w:t xml:space="preserve">Records were submitted for 19 variables (or closely-related variable groups), including variables from each C pool (Table S3).</w:t>
+        <w:t xml:space="preserve">ForC v4.0 contained records for 28 of the 40 variables (or closely-related variable groups) relevant to EFDB (Fig. 1, Table S3).</w:t>
+      </w:r>
+      <w:r>
+        <w:t xml:space="preserve"> </w:t>
+      </w:r>
+      <w:r>
+        <w:t xml:space="preserve">Records were submitted for 18 variables (or closely-related variable groups), including variables from each C pool (Table S3).</w:t>
       </w:r>
       <w:r>
         <w:t xml:space="preserve"> </w:t>
@@ -4746,7 +4797,7 @@
         <w:t xml:space="preserve"> </w:t>
       </w:r>
       <w:r>
-        <w:t xml:space="preserve">The majority (82%) of records submitted were for C stocks, including</w:t>
+        <w:t xml:space="preserve">The majority (81%) of records submitted were for C stocks, including</w:t>
       </w:r>
       <w:r>
         <w:t xml:space="preserve"> </w:t>
@@ -4794,7 +4845,7 @@
         <w:t xml:space="preserve"> </w:t>
       </w:r>
       <w:r>
-        <w:t xml:space="preserve">4% for litter (entire O horizon or OL layer component),</w:t>
+        <w:t xml:space="preserve">3% for litter (entire O horizon),</w:t>
       </w:r>
       <w:r>
         <w:t xml:space="preserve"> </w:t>
@@ -5183,7 +5234,7 @@
         <w:t xml:space="preserve"> </w:t>
       </w:r>
       <w:r>
-        <w:t xml:space="preserve">As of August 01, 2024, 1068 ForC records have been posted to EFDB, which represents just 6% of potentially relevant records in ForC v4.0, but currently comprises 19% of the total EFDB records for forest land.</w:t>
+        <w:t xml:space="preserve">As of August 02, 2024, 1068 ForC records have been posted to EFDB, which represents just 6% of potentially relevant records in ForC v4.0, but currently comprises 19% of the total EFDB records for forest land.</w:t>
       </w:r>
       <w:r>
         <w:t xml:space="preserve"> </w:t>
@@ -7261,7 +7312,7 @@
         <w:t xml:space="preserve"> </w:t>
       </w:r>
       <w:r>
-        <w:t xml:space="preserve">Funding for this study was provided by the Smithsonian (Forest Global Earth Observatory, Smithsonian Working Land and Seascapes); a Bezos Earth Fund grant to the Nature Conservancy, with a sub-grant to NZCBI; and the Institute for Global Environmental Strategies.</w:t>
+        <w:t xml:space="preserve">Funding for this study was provided by the Smithsonian (Forest Global Earth Observatory, Smithsonian Working Land and Seascapes) and a Bezos Earth Fund grant to the Nature Conservancy with a sub-grant to NZCBI.</w:t>
       </w:r>
     </w:p>
     <w:bookmarkEnd w:id="52"/>

</xml_diff>

<commit_message>
minor/ knit in V's changes
</commit_message>
<xml_diff>
--- a/doc/manuscript/ForC-EFDB-manuscript.docx
+++ b/doc/manuscript/ForC-EFDB-manuscript.docx
@@ -4798,7 +4798,7 @@
       <w:r>
         <w:drawing>
           <wp:inline>
-            <wp:extent cx="5943600" cy="5943600"/>
+            <wp:extent cx="5943600" cy="4457699"/>
             <wp:effectExtent b="0" l="0" r="0" t="0"/>
             <wp:docPr descr="Figure 4. Histograms of number of independent records in ForC potentially relevant (grey) and submitted (black) to EFDB (both left axis), along with the relative global area of each type (red, right axis), organized by (a) dominant vegetation type, (b) FAO ecozone, (c) continent, and (d) stand age. For dominant vegetation (a), ‘Other’ includes deciduous needleleaf, mixed broadleaf- needleleaf, non-woody vegetation (e.g., early successional), and incompletely classified or mixed forest types. Global coverage of each was obtained from SYNMAP (Jung et al, 2006). For FAO ecozones (b), codes are as listed in the caption of Figure 2. The relative area of forests by age class was obtained from the global forest age database of Besnard et al. (2021, 2024)." title="" id="44" name="Picture"/>
             <a:graphic>
@@ -4819,7 +4819,7 @@
                   <pic:spPr bwMode="auto">
                     <a:xfrm>
                       <a:off x="0" y="0"/>
-                      <a:ext cx="5943600" cy="5943600"/>
+                      <a:ext cx="5943600" cy="4457699"/>
                     </a:xfrm>
                     <a:prstGeom prst="rect">
                       <a:avLst/>

</xml_diff>

<commit_message>
update DOI for ForC v4.0
#54
</commit_message>
<xml_diff>
--- a/doc/manuscript/ForC-EFDB-manuscript.docx
+++ b/doc/manuscript/ForC-EFDB-manuscript.docx
@@ -318,7 +318,7 @@
         <w:pStyle w:val="Compact"/>
       </w:pPr>
       <w:r>
-        <w:t xml:space="preserve">As of August 2024, ForC contained ~19286 records potentially relevant to EFDB, 1068 of which had been submitted and posted to EFDB. These represented 19% of the total EFDB records for forest land.</w:t>
+        <w:t xml:space="preserve">As of September 2024, ForC contained ~19286 records potentially relevant to EFDB, 1068 of which had been submitted and posted to EFDB. These represented 19% of the total EFDB records for forest land.</w:t>
       </w:r>
       <w:r>
         <w:t xml:space="preserve"> </w:t>
@@ -4478,7 +4478,7 @@
         <w:pStyle w:val="FirstParagraph"/>
       </w:pPr>
       <w:r>
-        <w:t xml:space="preserve">As of August 2024</w:t>
+        <w:t xml:space="preserve">As of September 2024</w:t>
       </w:r>
       <w:r>
         <w:t xml:space="preserve">, we had submitted to EFBD only a fraction (~7%) of potentially relevant ForC records (i.e., records for EFDB-relevant variables), but these already comprised a substantial portion (19%) of EFDB records for forest land.</w:t>
@@ -5031,7 +5031,7 @@
         <w:t xml:space="preserve"> </w:t>
       </w:r>
       <w:r>
-        <w:t xml:space="preserve">As of August 2024, 1068 ForC records have been posted to EFDB, which</w:t>
+        <w:t xml:space="preserve">As of September 2024, 1068 ForC records have been posted to EFDB, which</w:t>
       </w:r>
       <w:r>
         <w:t xml:space="preserve"> </w:t>
@@ -7255,7 +7255,7 @@
         <w:t xml:space="preserve">et al.</w:t>
       </w:r>
       <w:r>
-        <w:t xml:space="preserve">, 2023, DOI: 10.5281/zenodo.8020861)</w:t>
+        <w:t xml:space="preserve">, 2023, DOI: 10.5281/zenodo.13647060)</w:t>
       </w:r>
       <w:r>
         <w:t xml:space="preserve">. The data and code associated with data submission to EFDB and preparation of this manuscript are available via the the IPCC-EFDB-integration repository within the ForC-db organization on GitHub (</w:t>

</xml_diff>